<commit_message>
grammar and format updates
</commit_message>
<xml_diff>
--- a/thesis-draft.docx
+++ b/thesis-draft.docx
@@ -240,6 +240,349 @@
           <w:szCs w:val="24"/>
         </w:rPr>
       </w:pPr>
+    </w:p>
+    <w:p>
+      <w:pPr>
+        <w:spacing w:line="360" w:lineRule="auto"/>
+        <w:jc w:val="center"/>
+        <w:rPr>
+          <w:rFonts w:ascii="cmr10" w:eastAsia="Times New Roman" w:hAnsi="cmr10" w:cs="Times New Roman"/>
+          <w:sz w:val="24"/>
+          <w:szCs w:val="24"/>
+        </w:rPr>
+      </w:pPr>
+    </w:p>
+    <w:p>
+      <w:pPr>
+        <w:spacing w:line="360" w:lineRule="auto"/>
+        <w:jc w:val="center"/>
+        <w:rPr>
+          <w:rFonts w:ascii="cmr10" w:eastAsia="Times New Roman" w:hAnsi="cmr10" w:cs="Times New Roman"/>
+          <w:sz w:val="24"/>
+          <w:szCs w:val="24"/>
+        </w:rPr>
+      </w:pPr>
+    </w:p>
+    <w:p>
+      <w:pPr>
+        <w:spacing w:line="360" w:lineRule="auto"/>
+        <w:jc w:val="center"/>
+        <w:rPr>
+          <w:rFonts w:ascii="cmr10" w:eastAsia="Times New Roman" w:hAnsi="cmr10" w:cs="Times New Roman"/>
+          <w:sz w:val="24"/>
+          <w:szCs w:val="24"/>
+        </w:rPr>
+      </w:pPr>
+    </w:p>
+    <w:p>
+      <w:pPr>
+        <w:spacing w:line="360" w:lineRule="auto"/>
+        <w:jc w:val="center"/>
+        <w:rPr>
+          <w:rFonts w:ascii="cmr10" w:eastAsia="Times New Roman" w:hAnsi="cmr10" w:cs="Times New Roman"/>
+          <w:sz w:val="24"/>
+          <w:szCs w:val="24"/>
+        </w:rPr>
+      </w:pPr>
+    </w:p>
+    <w:p>
+      <w:pPr>
+        <w:spacing w:line="360" w:lineRule="auto"/>
+        <w:jc w:val="center"/>
+        <w:rPr>
+          <w:rFonts w:ascii="cmr10" w:eastAsia="Times New Roman" w:hAnsi="cmr10" w:cs="Times New Roman"/>
+          <w:sz w:val="24"/>
+          <w:szCs w:val="24"/>
+        </w:rPr>
+      </w:pPr>
+    </w:p>
+    <w:p>
+      <w:pPr>
+        <w:spacing w:line="360" w:lineRule="auto"/>
+        <w:jc w:val="center"/>
+        <w:rPr>
+          <w:rFonts w:ascii="cmr10" w:eastAsia="Times New Roman" w:hAnsi="cmr10" w:cs="Times New Roman"/>
+          <w:sz w:val="24"/>
+          <w:szCs w:val="24"/>
+        </w:rPr>
+      </w:pPr>
+    </w:p>
+    <w:p>
+      <w:pPr>
+        <w:spacing w:line="360" w:lineRule="auto"/>
+        <w:jc w:val="center"/>
+        <w:rPr>
+          <w:rFonts w:ascii="cmr10" w:eastAsia="Times New Roman" w:hAnsi="cmr10" w:cs="Times New Roman"/>
+          <w:sz w:val="24"/>
+          <w:szCs w:val="24"/>
+        </w:rPr>
+      </w:pPr>
+    </w:p>
+    <w:p>
+      <w:pPr>
+        <w:spacing w:line="360" w:lineRule="auto"/>
+        <w:jc w:val="center"/>
+        <w:rPr>
+          <w:rFonts w:ascii="cmr10" w:eastAsia="Times New Roman" w:hAnsi="cmr10" w:cs="Times New Roman"/>
+          <w:sz w:val="24"/>
+          <w:szCs w:val="24"/>
+        </w:rPr>
+      </w:pPr>
+    </w:p>
+    <w:p>
+      <w:pPr>
+        <w:spacing w:line="360" w:lineRule="auto"/>
+        <w:jc w:val="center"/>
+        <w:rPr>
+          <w:rFonts w:ascii="cmr10" w:eastAsia="Times New Roman" w:hAnsi="cmr10" w:cs="Times New Roman"/>
+          <w:sz w:val="24"/>
+          <w:szCs w:val="24"/>
+        </w:rPr>
+      </w:pPr>
+    </w:p>
+    <w:p>
+      <w:pPr>
+        <w:spacing w:line="360" w:lineRule="auto"/>
+        <w:jc w:val="center"/>
+        <w:rPr>
+          <w:rFonts w:ascii="cmr10" w:eastAsia="Times New Roman" w:hAnsi="cmr10" w:cs="Times New Roman"/>
+          <w:sz w:val="24"/>
+          <w:szCs w:val="24"/>
+        </w:rPr>
+      </w:pPr>
+    </w:p>
+    <w:p>
+      <w:pPr>
+        <w:spacing w:line="360" w:lineRule="auto"/>
+        <w:jc w:val="center"/>
+        <w:rPr>
+          <w:rFonts w:ascii="cmr10" w:eastAsia="Times New Roman" w:hAnsi="cmr10" w:cs="Times New Roman"/>
+          <w:sz w:val="24"/>
+          <w:szCs w:val="24"/>
+        </w:rPr>
+      </w:pPr>
+    </w:p>
+    <w:p>
+      <w:pPr>
+        <w:spacing w:line="360" w:lineRule="auto"/>
+        <w:jc w:val="center"/>
+        <w:rPr>
+          <w:rFonts w:ascii="cmr10" w:eastAsia="Times New Roman" w:hAnsi="cmr10" w:cs="Times New Roman"/>
+          <w:sz w:val="24"/>
+          <w:szCs w:val="24"/>
+        </w:rPr>
+      </w:pPr>
+    </w:p>
+    <w:p>
+      <w:pPr>
+        <w:spacing w:line="360" w:lineRule="auto"/>
+        <w:jc w:val="center"/>
+        <w:rPr>
+          <w:rFonts w:ascii="cmr10" w:eastAsia="Times New Roman" w:hAnsi="cmr10" w:cs="Times New Roman"/>
+          <w:sz w:val="24"/>
+          <w:szCs w:val="24"/>
+        </w:rPr>
+      </w:pPr>
+    </w:p>
+    <w:p>
+      <w:pPr>
+        <w:spacing w:line="360" w:lineRule="auto"/>
+        <w:jc w:val="center"/>
+        <w:rPr>
+          <w:rFonts w:ascii="cmr10" w:eastAsia="Times New Roman" w:hAnsi="cmr10" w:cs="Times New Roman"/>
+          <w:sz w:val="24"/>
+          <w:szCs w:val="24"/>
+        </w:rPr>
+      </w:pPr>
+    </w:p>
+    <w:p>
+      <w:pPr>
+        <w:spacing w:line="360" w:lineRule="auto"/>
+        <w:jc w:val="center"/>
+        <w:rPr>
+          <w:rFonts w:ascii="cmr10" w:eastAsia="Times New Roman" w:hAnsi="cmr10" w:cs="Times New Roman"/>
+          <w:sz w:val="24"/>
+          <w:szCs w:val="24"/>
+        </w:rPr>
+      </w:pPr>
+    </w:p>
+    <w:p>
+      <w:pPr>
+        <w:spacing w:line="360" w:lineRule="auto"/>
+        <w:jc w:val="center"/>
+        <w:rPr>
+          <w:rFonts w:ascii="cmr10" w:eastAsia="Times New Roman" w:hAnsi="cmr10" w:cs="Times New Roman"/>
+          <w:sz w:val="24"/>
+          <w:szCs w:val="24"/>
+        </w:rPr>
+      </w:pPr>
+    </w:p>
+    <w:p>
+      <w:pPr>
+        <w:pStyle w:val="Heading1"/>
+        <w:numPr>
+          <w:ilvl w:val="0"/>
+          <w:numId w:val="0"/>
+        </w:numPr>
+      </w:pPr>
+      <w:bookmarkStart w:id="0" w:name="_Toc481585337"/>
+      <w:r>
+        <w:lastRenderedPageBreak/>
+        <w:t>Acknowledg</w:t>
+      </w:r>
+      <w:r>
+        <w:t xml:space="preserve">ments </w:t>
+      </w:r>
+    </w:p>
+    <w:p>
+      <w:pPr>
+        <w:pStyle w:val="Firstparagraph"/>
+      </w:pPr>
+      <w:r>
+        <w:t xml:space="preserve">TODO </w:t>
+      </w:r>
+    </w:p>
+    <w:p>
+      <w:pPr>
+        <w:pStyle w:val="Firstparagraph"/>
+      </w:pPr>
+    </w:p>
+    <w:p>
+      <w:pPr>
+        <w:pStyle w:val="Heading1"/>
+        <w:numPr>
+          <w:ilvl w:val="0"/>
+          <w:numId w:val="0"/>
+        </w:numPr>
+      </w:pPr>
+    </w:p>
+    <w:p>
+      <w:pPr>
+        <w:pStyle w:val="Heading1"/>
+        <w:numPr>
+          <w:ilvl w:val="0"/>
+          <w:numId w:val="0"/>
+        </w:numPr>
+      </w:pPr>
+    </w:p>
+    <w:p>
+      <w:pPr>
+        <w:pStyle w:val="Heading1"/>
+        <w:numPr>
+          <w:ilvl w:val="0"/>
+          <w:numId w:val="0"/>
+        </w:numPr>
+      </w:pPr>
+    </w:p>
+    <w:p>
+      <w:pPr>
+        <w:pStyle w:val="Heading1"/>
+        <w:numPr>
+          <w:ilvl w:val="0"/>
+          <w:numId w:val="0"/>
+        </w:numPr>
+      </w:pPr>
+    </w:p>
+    <w:p>
+      <w:pPr>
+        <w:pStyle w:val="Heading1"/>
+        <w:numPr>
+          <w:ilvl w:val="0"/>
+          <w:numId w:val="0"/>
+        </w:numPr>
+      </w:pPr>
+    </w:p>
+    <w:p>
+      <w:pPr>
+        <w:pStyle w:val="Heading1"/>
+        <w:numPr>
+          <w:ilvl w:val="0"/>
+          <w:numId w:val="0"/>
+        </w:numPr>
+      </w:pPr>
+    </w:p>
+    <w:p>
+      <w:pPr>
+        <w:pStyle w:val="Heading1"/>
+        <w:numPr>
+          <w:ilvl w:val="0"/>
+          <w:numId w:val="0"/>
+        </w:numPr>
+      </w:pPr>
+    </w:p>
+    <w:p>
+      <w:pPr>
+        <w:pStyle w:val="Heading1"/>
+        <w:numPr>
+          <w:ilvl w:val="0"/>
+          <w:numId w:val="0"/>
+        </w:numPr>
+      </w:pPr>
+    </w:p>
+    <w:p>
+      <w:pPr>
+        <w:pStyle w:val="Firstparagraph"/>
+      </w:pPr>
+    </w:p>
+    <w:p/>
+    <w:p/>
+    <w:p/>
+    <w:p/>
+    <w:p/>
+    <w:p/>
+    <w:p/>
+    <w:p/>
+    <w:p/>
+    <w:p/>
+    <w:p/>
+    <w:p>
+      <w:pPr>
+        <w:pStyle w:val="Heading1"/>
+        <w:numPr>
+          <w:ilvl w:val="0"/>
+          <w:numId w:val="0"/>
+        </w:numPr>
+      </w:pPr>
+      <w:r>
+        <w:lastRenderedPageBreak/>
+        <w:t>Abstract</w:t>
+      </w:r>
+      <w:bookmarkEnd w:id="0"/>
+    </w:p>
+    <w:p>
+      <w:pPr>
+        <w:spacing w:line="360" w:lineRule="auto"/>
+        <w:jc w:val="both"/>
+        <w:rPr>
+          <w:rFonts w:ascii="cmr10" w:eastAsia="Times New Roman" w:hAnsi="cmr10" w:cs="Times New Roman"/>
+          <w:sz w:val="24"/>
+          <w:szCs w:val="24"/>
+        </w:rPr>
+      </w:pPr>
+      <w:r>
+        <w:rPr>
+          <w:rFonts w:ascii="cmr10" w:eastAsia="Times New Roman" w:hAnsi="cmr10" w:cs="Times New Roman"/>
+          <w:sz w:val="24"/>
+          <w:szCs w:val="24"/>
+        </w:rPr>
+        <w:t xml:space="preserve">Criminal hotsopts are heuristically understood, but seldom empirically defined and evaluated. In this thesis, I examine the concentration of crime into microgeographic </w:t>
+      </w:r>
+      <w:r>
+        <w:rPr>
+          <w:rFonts w:ascii="cmr10" w:eastAsia="Times New Roman" w:hAnsi="cmr10" w:cs="Times New Roman"/>
+          <w:sz w:val="24"/>
+          <w:szCs w:val="24"/>
+        </w:rPr>
+        <w:t>hotspots, testing both</w:t>
+      </w:r>
+      <w:r>
+        <w:rPr>
+          <w:rFonts w:ascii="cmr10" w:eastAsia="Times New Roman" w:hAnsi="cmr10" w:cs="Times New Roman"/>
+          <w:sz w:val="24"/>
+          <w:szCs w:val="24"/>
+        </w:rPr>
+        <w:t xml:space="preserve"> the extent to which this occurs across major cities, and the relationship between spatial features and crime. I find that roughly five percent of street segments are responsible for half of crime across major cities, with this concentration level being robust to changes in total crime rate and economic conditions over time. I also find a significant relationship between the presence of spatial features such as nearby schools, bus stops, bars, and graffiti with the crime level in microgeographic units. Through a routine activity and crime pattern theoretic interpretation, such spatial models of crime can help to identify features and facilities that attract, inspire, or deter crime. These findings have policy-relevant implications for both urban planning and police strategy, offering intuition as to where crime can be expected to concentrate, and how changes to local environments impact public safety. </w:t>
+      </w:r>
     </w:p>
     <w:p>
       <w:pPr>
@@ -694,7 +1037,7 @@
                 <w:noProof/>
                 <w:webHidden/>
               </w:rPr>
-              <w:t>6</w:t>
+              <w:t>5</w:t>
             </w:r>
             <w:r>
               <w:rPr>
@@ -782,7 +1125,7 @@
                 <w:noProof/>
                 <w:webHidden/>
               </w:rPr>
-              <w:t>10</w:t>
+              <w:t>9</w:t>
             </w:r>
             <w:r>
               <w:rPr>
@@ -870,7 +1213,7 @@
                 <w:noProof/>
                 <w:webHidden/>
               </w:rPr>
-              <w:t>13</w:t>
+              <w:t>11</w:t>
             </w:r>
             <w:r>
               <w:rPr>
@@ -958,7 +1301,7 @@
                 <w:noProof/>
                 <w:webHidden/>
               </w:rPr>
-              <w:t>15</w:t>
+              <w:t>14</w:t>
             </w:r>
             <w:r>
               <w:rPr>
@@ -1046,7 +1389,7 @@
                 <w:noProof/>
                 <w:webHidden/>
               </w:rPr>
-              <w:t>16</w:t>
+              <w:t>15</w:t>
             </w:r>
             <w:r>
               <w:rPr>
@@ -1134,7 +1477,7 @@
                 <w:noProof/>
                 <w:webHidden/>
               </w:rPr>
-              <w:t>19</w:t>
+              <w:t>18</w:t>
             </w:r>
             <w:r>
               <w:rPr>
@@ -1222,7 +1565,7 @@
                 <w:noProof/>
                 <w:webHidden/>
               </w:rPr>
-              <w:t>21</w:t>
+              <w:t>20</w:t>
             </w:r>
             <w:r>
               <w:rPr>
@@ -1314,7 +1657,7 @@
                 <w:noProof/>
                 <w:webHidden/>
               </w:rPr>
-              <w:t>21</w:t>
+              <w:t>20</w:t>
             </w:r>
             <w:r>
               <w:rPr>
@@ -1406,7 +1749,7 @@
                 <w:noProof/>
                 <w:webHidden/>
               </w:rPr>
-              <w:t>23</w:t>
+              <w:t>22</w:t>
             </w:r>
             <w:r>
               <w:rPr>
@@ -1498,7 +1841,7 @@
                 <w:noProof/>
                 <w:webHidden/>
               </w:rPr>
-              <w:t>25</w:t>
+              <w:t>24</w:t>
             </w:r>
             <w:r>
               <w:rPr>
@@ -1590,7 +1933,7 @@
                 <w:noProof/>
                 <w:webHidden/>
               </w:rPr>
-              <w:t>27</w:t>
+              <w:t>26</w:t>
             </w:r>
             <w:r>
               <w:rPr>
@@ -1682,7 +2025,7 @@
                 <w:noProof/>
                 <w:webHidden/>
               </w:rPr>
-              <w:t>28</w:t>
+              <w:t>27</w:t>
             </w:r>
             <w:r>
               <w:rPr>
@@ -1774,7 +2117,7 @@
                 <w:noProof/>
                 <w:webHidden/>
               </w:rPr>
-              <w:t>29</w:t>
+              <w:t>28</w:t>
             </w:r>
             <w:r>
               <w:rPr>
@@ -1866,7 +2209,7 @@
                 <w:noProof/>
                 <w:webHidden/>
               </w:rPr>
-              <w:t>29</w:t>
+              <w:t>28</w:t>
             </w:r>
             <w:r>
               <w:rPr>
@@ -1954,7 +2297,7 @@
                 <w:noProof/>
                 <w:webHidden/>
               </w:rPr>
-              <w:t>30</w:t>
+              <w:t>29</w:t>
             </w:r>
             <w:r>
               <w:rPr>
@@ -2042,7 +2385,7 @@
                 <w:noProof/>
                 <w:webHidden/>
               </w:rPr>
-              <w:t>33</w:t>
+              <w:t>32</w:t>
             </w:r>
             <w:r>
               <w:rPr>
@@ -2130,7 +2473,7 @@
                 <w:noProof/>
                 <w:webHidden/>
               </w:rPr>
-              <w:t>42</w:t>
+              <w:t>41</w:t>
             </w:r>
             <w:r>
               <w:rPr>
@@ -2218,7 +2561,7 @@
                 <w:noProof/>
                 <w:webHidden/>
               </w:rPr>
-              <w:t>44</w:t>
+              <w:t>43</w:t>
             </w:r>
             <w:r>
               <w:rPr>
@@ -2310,7 +2653,7 @@
                 <w:noProof/>
                 <w:webHidden/>
               </w:rPr>
-              <w:t>45</w:t>
+              <w:t>44</w:t>
             </w:r>
             <w:r>
               <w:rPr>
@@ -2402,7 +2745,7 @@
                 <w:noProof/>
                 <w:webHidden/>
               </w:rPr>
-              <w:t>49</w:t>
+              <w:t>48</w:t>
             </w:r>
             <w:r>
               <w:rPr>
@@ -2494,7 +2837,7 @@
                 <w:noProof/>
                 <w:webHidden/>
               </w:rPr>
-              <w:t>50</w:t>
+              <w:t>49</w:t>
             </w:r>
             <w:r>
               <w:rPr>
@@ -2584,7 +2927,7 @@
                 <w:noProof/>
                 <w:webHidden/>
               </w:rPr>
-              <w:t>50</w:t>
+              <w:t>49</w:t>
             </w:r>
             <w:r>
               <w:rPr>
@@ -2674,7 +3017,7 @@
                 <w:noProof/>
                 <w:webHidden/>
               </w:rPr>
-              <w:t>50</w:t>
+              <w:t>49</w:t>
             </w:r>
             <w:r>
               <w:rPr>
@@ -2764,7 +3107,7 @@
                 <w:noProof/>
                 <w:webHidden/>
               </w:rPr>
-              <w:t>52</w:t>
+              <w:t>50</w:t>
             </w:r>
             <w:r>
               <w:rPr>
@@ -2854,7 +3197,7 @@
                 <w:noProof/>
                 <w:webHidden/>
               </w:rPr>
-              <w:t>53</w:t>
+              <w:t>52</w:t>
             </w:r>
             <w:r>
               <w:rPr>
@@ -2946,7 +3289,7 @@
                 <w:noProof/>
                 <w:webHidden/>
               </w:rPr>
-              <w:t>54</w:t>
+              <w:t>53</w:t>
             </w:r>
             <w:r>
               <w:rPr>
@@ -3034,7 +3377,7 @@
                 <w:noProof/>
                 <w:webHidden/>
               </w:rPr>
-              <w:t>62</w:t>
+              <w:t>61</w:t>
             </w:r>
             <w:r>
               <w:rPr>
@@ -3122,7 +3465,7 @@
                 <w:noProof/>
                 <w:webHidden/>
               </w:rPr>
-              <w:t>63</w:t>
+              <w:t>62</w:t>
             </w:r>
             <w:r>
               <w:rPr>
@@ -3148,623 +3491,6 @@
     <w:p>
       <w:pPr>
         <w:spacing w:line="360" w:lineRule="auto"/>
-        <w:rPr>
-          <w:rFonts w:ascii="cmr10" w:eastAsia="Times New Roman" w:hAnsi="cmr10" w:cs="Times New Roman"/>
-          <w:sz w:val="24"/>
-          <w:szCs w:val="24"/>
-        </w:rPr>
-      </w:pPr>
-    </w:p>
-    <w:p>
-      <w:pPr>
-        <w:pStyle w:val="Heading1"/>
-        <w:numPr>
-          <w:ilvl w:val="0"/>
-          <w:numId w:val="0"/>
-        </w:numPr>
-      </w:pPr>
-      <w:bookmarkStart w:id="0" w:name="_Toc481585337"/>
-      <w:r>
-        <w:lastRenderedPageBreak/>
-        <w:t>Abstract</w:t>
-      </w:r>
-      <w:bookmarkEnd w:id="0"/>
-    </w:p>
-    <w:p>
-      <w:pPr>
-        <w:spacing w:line="360" w:lineRule="auto"/>
-        <w:jc w:val="both"/>
-        <w:rPr>
-          <w:rFonts w:ascii="cmr10" w:eastAsia="Times New Roman" w:hAnsi="cmr10" w:cs="Times New Roman"/>
-          <w:sz w:val="24"/>
-          <w:szCs w:val="24"/>
-        </w:rPr>
-      </w:pPr>
-      <w:r>
-        <w:rPr>
-          <w:rFonts w:ascii="cmr10" w:eastAsia="Times New Roman" w:hAnsi="cmr10" w:cs="Times New Roman"/>
-          <w:sz w:val="24"/>
-          <w:szCs w:val="24"/>
-        </w:rPr>
-        <w:t xml:space="preserve">Criminal hotsopts are heuristically understood, but seldom empirically </w:t>
-      </w:r>
-      <w:r>
-        <w:rPr>
-          <w:rFonts w:ascii="cmr10" w:eastAsia="Times New Roman" w:hAnsi="cmr10" w:cs="Times New Roman"/>
-          <w:sz w:val="24"/>
-          <w:szCs w:val="24"/>
-        </w:rPr>
-        <w:t xml:space="preserve">defined and evaluated. </w:t>
-      </w:r>
-      <w:r>
-        <w:rPr>
-          <w:rFonts w:ascii="cmr10" w:eastAsia="Times New Roman" w:hAnsi="cmr10" w:cs="Times New Roman"/>
-          <w:sz w:val="24"/>
-          <w:szCs w:val="24"/>
-        </w:rPr>
-        <w:t>In this thesis, I examine the concentration of cri</w:t>
-      </w:r>
-      <w:r>
-        <w:rPr>
-          <w:rFonts w:ascii="cmr10" w:eastAsia="Times New Roman" w:hAnsi="cmr10" w:cs="Times New Roman"/>
-          <w:sz w:val="24"/>
-          <w:szCs w:val="24"/>
-        </w:rPr>
-        <w:t>me</w:t>
-      </w:r>
-      <w:r>
-        <w:rPr>
-          <w:rFonts w:ascii="cmr10" w:eastAsia="Times New Roman" w:hAnsi="cmr10" w:cs="Times New Roman"/>
-          <w:sz w:val="24"/>
-          <w:szCs w:val="24"/>
-        </w:rPr>
-        <w:t xml:space="preserve"> into microgeographic </w:t>
-      </w:r>
-      <w:r>
-        <w:rPr>
-          <w:rFonts w:ascii="cmr10" w:eastAsia="Times New Roman" w:hAnsi="cmr10" w:cs="Times New Roman"/>
-          <w:sz w:val="24"/>
-          <w:szCs w:val="24"/>
-        </w:rPr>
-        <w:t>hotspots,</w:t>
-      </w:r>
-      <w:r>
-        <w:rPr>
-          <w:rFonts w:ascii="cmr10" w:eastAsia="Times New Roman" w:hAnsi="cmr10" w:cs="Times New Roman"/>
-          <w:sz w:val="24"/>
-          <w:szCs w:val="24"/>
-        </w:rPr>
-        <w:t xml:space="preserve"> </w:t>
-      </w:r>
-      <w:r>
-        <w:rPr>
-          <w:rFonts w:ascii="cmr10" w:eastAsia="Times New Roman" w:hAnsi="cmr10" w:cs="Times New Roman"/>
-          <w:sz w:val="24"/>
-          <w:szCs w:val="24"/>
-        </w:rPr>
-        <w:t xml:space="preserve">testing </w:t>
-      </w:r>
-      <w:r>
-        <w:rPr>
-          <w:rFonts w:ascii="cmr10" w:eastAsia="Times New Roman" w:hAnsi="cmr10" w:cs="Times New Roman"/>
-          <w:sz w:val="24"/>
-          <w:szCs w:val="24"/>
-        </w:rPr>
-        <w:t>both</w:t>
-      </w:r>
-      <w:r>
-        <w:rPr>
-          <w:rFonts w:ascii="cmr10" w:eastAsia="Times New Roman" w:hAnsi="cmr10" w:cs="Times New Roman"/>
-          <w:sz w:val="24"/>
-          <w:szCs w:val="24"/>
-        </w:rPr>
-        <w:t xml:space="preserve"> the extent to which this occurs across major cities, and the relationship betw</w:t>
-      </w:r>
-      <w:r>
-        <w:rPr>
-          <w:rFonts w:ascii="cmr10" w:eastAsia="Times New Roman" w:hAnsi="cmr10" w:cs="Times New Roman"/>
-          <w:sz w:val="24"/>
-          <w:szCs w:val="24"/>
-        </w:rPr>
-        <w:t xml:space="preserve">een spatial features and crime. </w:t>
-      </w:r>
-      <w:r>
-        <w:rPr>
-          <w:rFonts w:ascii="cmr10" w:eastAsia="Times New Roman" w:hAnsi="cmr10" w:cs="Times New Roman"/>
-          <w:sz w:val="24"/>
-          <w:szCs w:val="24"/>
-        </w:rPr>
-        <w:t>I find that roughly five percent of street segments are responsible for half of crime across major cities</w:t>
-      </w:r>
-      <w:r>
-        <w:rPr>
-          <w:rFonts w:ascii="cmr10" w:eastAsia="Times New Roman" w:hAnsi="cmr10" w:cs="Times New Roman"/>
-          <w:sz w:val="24"/>
-          <w:szCs w:val="24"/>
-        </w:rPr>
-        <w:t xml:space="preserve">, </w:t>
-      </w:r>
-      <w:r>
-        <w:rPr>
-          <w:rFonts w:ascii="cmr10" w:eastAsia="Times New Roman" w:hAnsi="cmr10" w:cs="Times New Roman"/>
-          <w:sz w:val="24"/>
-          <w:szCs w:val="24"/>
-        </w:rPr>
-        <w:t xml:space="preserve">with </w:t>
-      </w:r>
-      <w:r>
-        <w:rPr>
-          <w:rFonts w:ascii="cmr10" w:eastAsia="Times New Roman" w:hAnsi="cmr10" w:cs="Times New Roman"/>
-          <w:sz w:val="24"/>
-          <w:szCs w:val="24"/>
-        </w:rPr>
-        <w:t xml:space="preserve">this concentration </w:t>
-      </w:r>
-      <w:r>
-        <w:rPr>
-          <w:rFonts w:ascii="cmr10" w:eastAsia="Times New Roman" w:hAnsi="cmr10" w:cs="Times New Roman"/>
-          <w:sz w:val="24"/>
-          <w:szCs w:val="24"/>
-        </w:rPr>
-        <w:t xml:space="preserve">level being </w:t>
-      </w:r>
-      <w:r>
-        <w:rPr>
-          <w:rFonts w:ascii="cmr10" w:eastAsia="Times New Roman" w:hAnsi="cmr10" w:cs="Times New Roman"/>
-          <w:sz w:val="24"/>
-          <w:szCs w:val="24"/>
-        </w:rPr>
-        <w:t xml:space="preserve">robust to changes in </w:t>
-      </w:r>
-      <w:r>
-        <w:rPr>
-          <w:rFonts w:ascii="cmr10" w:eastAsia="Times New Roman" w:hAnsi="cmr10" w:cs="Times New Roman"/>
-          <w:sz w:val="24"/>
-          <w:szCs w:val="24"/>
-        </w:rPr>
-        <w:t>total</w:t>
-      </w:r>
-      <w:r>
-        <w:rPr>
-          <w:rFonts w:ascii="cmr10" w:eastAsia="Times New Roman" w:hAnsi="cmr10" w:cs="Times New Roman"/>
-          <w:sz w:val="24"/>
-          <w:szCs w:val="24"/>
-        </w:rPr>
-        <w:t xml:space="preserve"> crime rate </w:t>
-      </w:r>
-      <w:r>
-        <w:rPr>
-          <w:rFonts w:ascii="cmr10" w:eastAsia="Times New Roman" w:hAnsi="cmr10" w:cs="Times New Roman"/>
-          <w:sz w:val="24"/>
-          <w:szCs w:val="24"/>
-        </w:rPr>
-        <w:t xml:space="preserve">and </w:t>
-      </w:r>
-      <w:r>
-        <w:rPr>
-          <w:rFonts w:ascii="cmr10" w:eastAsia="Times New Roman" w:hAnsi="cmr10" w:cs="Times New Roman"/>
-          <w:sz w:val="24"/>
-          <w:szCs w:val="24"/>
-        </w:rPr>
-        <w:t>economic conditions</w:t>
-      </w:r>
-      <w:r>
-        <w:rPr>
-          <w:rFonts w:ascii="cmr10" w:eastAsia="Times New Roman" w:hAnsi="cmr10" w:cs="Times New Roman"/>
-          <w:sz w:val="24"/>
-          <w:szCs w:val="24"/>
-        </w:rPr>
-        <w:t xml:space="preserve"> over time</w:t>
-      </w:r>
-      <w:r>
-        <w:rPr>
-          <w:rFonts w:ascii="cmr10" w:eastAsia="Times New Roman" w:hAnsi="cmr10" w:cs="Times New Roman"/>
-          <w:sz w:val="24"/>
-          <w:szCs w:val="24"/>
-        </w:rPr>
-        <w:t xml:space="preserve">. </w:t>
-      </w:r>
-      <w:r>
-        <w:rPr>
-          <w:rFonts w:ascii="cmr10" w:eastAsia="Times New Roman" w:hAnsi="cmr10" w:cs="Times New Roman"/>
-          <w:sz w:val="24"/>
-          <w:szCs w:val="24"/>
-        </w:rPr>
-        <w:t xml:space="preserve">I also find a significant relationship between the presence of spatial features such </w:t>
-      </w:r>
-      <w:r>
-        <w:rPr>
-          <w:rFonts w:ascii="cmr10" w:eastAsia="Times New Roman" w:hAnsi="cmr10" w:cs="Times New Roman"/>
-          <w:sz w:val="24"/>
-          <w:szCs w:val="24"/>
-        </w:rPr>
-        <w:t>as nearby</w:t>
-      </w:r>
-      <w:r>
-        <w:rPr>
-          <w:rFonts w:ascii="cmr10" w:eastAsia="Times New Roman" w:hAnsi="cmr10" w:cs="Times New Roman"/>
-          <w:sz w:val="24"/>
-          <w:szCs w:val="24"/>
-        </w:rPr>
-        <w:t xml:space="preserve"> schools, bus stops, bars, and graffiti </w:t>
-      </w:r>
-      <w:r>
-        <w:rPr>
-          <w:rFonts w:ascii="cmr10" w:eastAsia="Times New Roman" w:hAnsi="cmr10" w:cs="Times New Roman"/>
-          <w:sz w:val="24"/>
-          <w:szCs w:val="24"/>
-        </w:rPr>
-        <w:t xml:space="preserve">with </w:t>
-      </w:r>
-      <w:r>
-        <w:rPr>
-          <w:rFonts w:ascii="cmr10" w:eastAsia="Times New Roman" w:hAnsi="cmr10" w:cs="Times New Roman"/>
-          <w:sz w:val="24"/>
-          <w:szCs w:val="24"/>
-        </w:rPr>
-        <w:t xml:space="preserve">the </w:t>
-      </w:r>
-      <w:r>
-        <w:rPr>
-          <w:rFonts w:ascii="cmr10" w:eastAsia="Times New Roman" w:hAnsi="cmr10" w:cs="Times New Roman"/>
-          <w:sz w:val="24"/>
-          <w:szCs w:val="24"/>
-        </w:rPr>
-        <w:t>crime</w:t>
-      </w:r>
-      <w:r>
-        <w:rPr>
-          <w:rFonts w:ascii="cmr10" w:eastAsia="Times New Roman" w:hAnsi="cmr10" w:cs="Times New Roman"/>
-          <w:sz w:val="24"/>
-          <w:szCs w:val="24"/>
-        </w:rPr>
-        <w:t xml:space="preserve"> </w:t>
-      </w:r>
-      <w:r>
-        <w:rPr>
-          <w:rFonts w:ascii="cmr10" w:eastAsia="Times New Roman" w:hAnsi="cmr10" w:cs="Times New Roman"/>
-          <w:sz w:val="24"/>
-          <w:szCs w:val="24"/>
-        </w:rPr>
-        <w:t xml:space="preserve">level </w:t>
-      </w:r>
-      <w:r>
-        <w:rPr>
-          <w:rFonts w:ascii="cmr10" w:eastAsia="Times New Roman" w:hAnsi="cmr10" w:cs="Times New Roman"/>
-          <w:sz w:val="24"/>
-          <w:szCs w:val="24"/>
-        </w:rPr>
-        <w:t xml:space="preserve">in </w:t>
-      </w:r>
-      <w:r>
-        <w:rPr>
-          <w:rFonts w:ascii="cmr10" w:eastAsia="Times New Roman" w:hAnsi="cmr10" w:cs="Times New Roman"/>
-          <w:sz w:val="24"/>
-          <w:szCs w:val="24"/>
-        </w:rPr>
-        <w:t>microgeographic units</w:t>
-      </w:r>
-      <w:r>
-        <w:rPr>
-          <w:rFonts w:ascii="cmr10" w:eastAsia="Times New Roman" w:hAnsi="cmr10" w:cs="Times New Roman"/>
-          <w:sz w:val="24"/>
-          <w:szCs w:val="24"/>
-        </w:rPr>
-        <w:t>.</w:t>
-      </w:r>
-      <w:r>
-        <w:rPr>
-          <w:rFonts w:ascii="cmr10" w:eastAsia="Times New Roman" w:hAnsi="cmr10" w:cs="Times New Roman"/>
-          <w:sz w:val="24"/>
-          <w:szCs w:val="24"/>
-        </w:rPr>
-        <w:t xml:space="preserve"> </w:t>
-      </w:r>
-      <w:r>
-        <w:rPr>
-          <w:rFonts w:ascii="cmr10" w:eastAsia="Times New Roman" w:hAnsi="cmr10" w:cs="Times New Roman"/>
-          <w:sz w:val="24"/>
-          <w:szCs w:val="24"/>
-        </w:rPr>
-        <w:t>Through a routine activity and crime pattern t</w:t>
-      </w:r>
-      <w:r>
-        <w:rPr>
-          <w:rFonts w:ascii="cmr10" w:eastAsia="Times New Roman" w:hAnsi="cmr10" w:cs="Times New Roman"/>
-          <w:sz w:val="24"/>
-          <w:szCs w:val="24"/>
-        </w:rPr>
-        <w:t xml:space="preserve">heoretic interpretation, </w:t>
-      </w:r>
-      <w:r>
-        <w:rPr>
-          <w:rFonts w:ascii="cmr10" w:eastAsia="Times New Roman" w:hAnsi="cmr10" w:cs="Times New Roman"/>
-          <w:sz w:val="24"/>
-          <w:szCs w:val="24"/>
-        </w:rPr>
-        <w:t xml:space="preserve">such spatial models of crime can help to identify </w:t>
-      </w:r>
-      <w:r>
-        <w:rPr>
-          <w:rFonts w:ascii="cmr10" w:eastAsia="Times New Roman" w:hAnsi="cmr10" w:cs="Times New Roman"/>
-          <w:sz w:val="24"/>
-          <w:szCs w:val="24"/>
-        </w:rPr>
-        <w:t>f</w:t>
-      </w:r>
-      <w:r>
-        <w:rPr>
-          <w:rFonts w:ascii="cmr10" w:eastAsia="Times New Roman" w:hAnsi="cmr10" w:cs="Times New Roman"/>
-          <w:sz w:val="24"/>
-          <w:szCs w:val="24"/>
-        </w:rPr>
-        <w:t xml:space="preserve">eatures </w:t>
-      </w:r>
-      <w:r>
-        <w:rPr>
-          <w:rFonts w:ascii="cmr10" w:eastAsia="Times New Roman" w:hAnsi="cmr10" w:cs="Times New Roman"/>
-          <w:sz w:val="24"/>
-          <w:szCs w:val="24"/>
-        </w:rPr>
-        <w:t xml:space="preserve">and facilities </w:t>
-      </w:r>
-      <w:r>
-        <w:rPr>
-          <w:rFonts w:ascii="cmr10" w:eastAsia="Times New Roman" w:hAnsi="cmr10" w:cs="Times New Roman"/>
-          <w:sz w:val="24"/>
-          <w:szCs w:val="24"/>
-        </w:rPr>
-        <w:t>that attract, inspire, or deter crime</w:t>
-      </w:r>
-      <w:r>
-        <w:rPr>
-          <w:rFonts w:ascii="cmr10" w:eastAsia="Times New Roman" w:hAnsi="cmr10" w:cs="Times New Roman"/>
-          <w:sz w:val="24"/>
-          <w:szCs w:val="24"/>
-        </w:rPr>
-        <w:t xml:space="preserve">. These findings have policy-relevant implications for both urban planning and police strategy, offering intuition as to where crime can be expected to </w:t>
-      </w:r>
-      <w:r>
-        <w:rPr>
-          <w:rFonts w:ascii="cmr10" w:eastAsia="Times New Roman" w:hAnsi="cmr10" w:cs="Times New Roman"/>
-          <w:sz w:val="24"/>
-          <w:szCs w:val="24"/>
-        </w:rPr>
-        <w:t>concentrate</w:t>
-      </w:r>
-      <w:r>
-        <w:rPr>
-          <w:rFonts w:ascii="cmr10" w:eastAsia="Times New Roman" w:hAnsi="cmr10" w:cs="Times New Roman"/>
-          <w:sz w:val="24"/>
-          <w:szCs w:val="24"/>
-        </w:rPr>
-        <w:t xml:space="preserve">, and how </w:t>
-      </w:r>
-      <w:r>
-        <w:rPr>
-          <w:rFonts w:ascii="cmr10" w:eastAsia="Times New Roman" w:hAnsi="cmr10" w:cs="Times New Roman"/>
-          <w:sz w:val="24"/>
-          <w:szCs w:val="24"/>
-        </w:rPr>
-        <w:t xml:space="preserve">changes to local environments </w:t>
-      </w:r>
-      <w:r>
-        <w:rPr>
-          <w:rFonts w:ascii="cmr10" w:eastAsia="Times New Roman" w:hAnsi="cmr10" w:cs="Times New Roman"/>
-          <w:sz w:val="24"/>
-          <w:szCs w:val="24"/>
-        </w:rPr>
-        <w:t xml:space="preserve">impact public safety. </w:t>
-      </w:r>
-    </w:p>
-    <w:p>
-      <w:pPr>
-        <w:spacing w:line="360" w:lineRule="auto"/>
-        <w:jc w:val="center"/>
-        <w:rPr>
-          <w:rFonts w:ascii="cmr10" w:eastAsia="Times New Roman" w:hAnsi="cmr10" w:cs="Times New Roman"/>
-          <w:sz w:val="24"/>
-          <w:szCs w:val="24"/>
-        </w:rPr>
-      </w:pPr>
-    </w:p>
-    <w:p>
-      <w:pPr>
-        <w:spacing w:line="360" w:lineRule="auto"/>
-        <w:jc w:val="center"/>
-        <w:rPr>
-          <w:rFonts w:ascii="cmr10" w:eastAsia="Times New Roman" w:hAnsi="cmr10" w:cs="Times New Roman"/>
-          <w:sz w:val="24"/>
-          <w:szCs w:val="24"/>
-        </w:rPr>
-      </w:pPr>
-    </w:p>
-    <w:p>
-      <w:pPr>
-        <w:spacing w:line="360" w:lineRule="auto"/>
-        <w:jc w:val="center"/>
-        <w:rPr>
-          <w:rFonts w:ascii="cmr10" w:eastAsia="Times New Roman" w:hAnsi="cmr10" w:cs="Times New Roman"/>
-          <w:sz w:val="24"/>
-          <w:szCs w:val="24"/>
-        </w:rPr>
-      </w:pPr>
-    </w:p>
-    <w:p>
-      <w:pPr>
-        <w:spacing w:line="360" w:lineRule="auto"/>
-        <w:jc w:val="center"/>
-        <w:rPr>
-          <w:rFonts w:ascii="cmr10" w:eastAsia="Times New Roman" w:hAnsi="cmr10" w:cs="Times New Roman"/>
-          <w:sz w:val="24"/>
-          <w:szCs w:val="24"/>
-        </w:rPr>
-      </w:pPr>
-    </w:p>
-    <w:p>
-      <w:pPr>
-        <w:spacing w:line="360" w:lineRule="auto"/>
-        <w:jc w:val="center"/>
-        <w:rPr>
-          <w:rFonts w:ascii="cmr10" w:eastAsia="Times New Roman" w:hAnsi="cmr10" w:cs="Times New Roman"/>
-          <w:sz w:val="24"/>
-          <w:szCs w:val="24"/>
-        </w:rPr>
-      </w:pPr>
-    </w:p>
-    <w:p>
-      <w:pPr>
-        <w:spacing w:line="360" w:lineRule="auto"/>
-        <w:jc w:val="center"/>
-        <w:rPr>
-          <w:rFonts w:ascii="cmr10" w:eastAsia="Times New Roman" w:hAnsi="cmr10" w:cs="Times New Roman"/>
-          <w:sz w:val="24"/>
-          <w:szCs w:val="24"/>
-        </w:rPr>
-      </w:pPr>
-    </w:p>
-    <w:p>
-      <w:pPr>
-        <w:spacing w:line="360" w:lineRule="auto"/>
-        <w:jc w:val="center"/>
-        <w:rPr>
-          <w:rFonts w:ascii="cmr10" w:eastAsia="Times New Roman" w:hAnsi="cmr10" w:cs="Times New Roman"/>
-          <w:sz w:val="24"/>
-          <w:szCs w:val="24"/>
-        </w:rPr>
-      </w:pPr>
-    </w:p>
-    <w:p>
-      <w:pPr>
-        <w:spacing w:line="360" w:lineRule="auto"/>
-        <w:jc w:val="center"/>
-        <w:rPr>
-          <w:rFonts w:ascii="cmr10" w:eastAsia="Times New Roman" w:hAnsi="cmr10" w:cs="Times New Roman"/>
-          <w:sz w:val="24"/>
-          <w:szCs w:val="24"/>
-        </w:rPr>
-      </w:pPr>
-    </w:p>
-    <w:p>
-      <w:pPr>
-        <w:spacing w:line="360" w:lineRule="auto"/>
-        <w:jc w:val="center"/>
-        <w:rPr>
-          <w:rFonts w:ascii="cmr10" w:eastAsia="Times New Roman" w:hAnsi="cmr10" w:cs="Times New Roman"/>
-          <w:sz w:val="24"/>
-          <w:szCs w:val="24"/>
-        </w:rPr>
-      </w:pPr>
-    </w:p>
-    <w:p>
-      <w:pPr>
-        <w:spacing w:line="360" w:lineRule="auto"/>
-        <w:jc w:val="center"/>
-        <w:rPr>
-          <w:rFonts w:ascii="cmr10" w:eastAsia="Times New Roman" w:hAnsi="cmr10" w:cs="Times New Roman"/>
-          <w:sz w:val="24"/>
-          <w:szCs w:val="24"/>
-        </w:rPr>
-      </w:pPr>
-    </w:p>
-    <w:p>
-      <w:pPr>
-        <w:spacing w:line="360" w:lineRule="auto"/>
-        <w:jc w:val="center"/>
-        <w:rPr>
-          <w:rFonts w:ascii="cmr10" w:eastAsia="Times New Roman" w:hAnsi="cmr10" w:cs="Times New Roman"/>
-          <w:sz w:val="24"/>
-          <w:szCs w:val="24"/>
-        </w:rPr>
-      </w:pPr>
-    </w:p>
-    <w:p>
-      <w:pPr>
-        <w:spacing w:line="360" w:lineRule="auto"/>
-        <w:jc w:val="center"/>
-        <w:rPr>
-          <w:rFonts w:ascii="cmr10" w:eastAsia="Times New Roman" w:hAnsi="cmr10" w:cs="Times New Roman"/>
-          <w:sz w:val="24"/>
-          <w:szCs w:val="24"/>
-        </w:rPr>
-      </w:pPr>
-    </w:p>
-    <w:p>
-      <w:pPr>
-        <w:spacing w:line="360" w:lineRule="auto"/>
-        <w:jc w:val="center"/>
-        <w:rPr>
-          <w:rFonts w:ascii="cmr10" w:eastAsia="Times New Roman" w:hAnsi="cmr10" w:cs="Times New Roman"/>
-          <w:sz w:val="24"/>
-          <w:szCs w:val="24"/>
-        </w:rPr>
-      </w:pPr>
-    </w:p>
-    <w:p>
-      <w:pPr>
-        <w:spacing w:line="360" w:lineRule="auto"/>
-        <w:jc w:val="center"/>
-        <w:rPr>
-          <w:rFonts w:ascii="cmr10" w:eastAsia="Times New Roman" w:hAnsi="cmr10" w:cs="Times New Roman"/>
-          <w:sz w:val="24"/>
-          <w:szCs w:val="24"/>
-        </w:rPr>
-      </w:pPr>
-    </w:p>
-    <w:p>
-      <w:pPr>
-        <w:spacing w:line="360" w:lineRule="auto"/>
-        <w:jc w:val="center"/>
-        <w:rPr>
-          <w:rFonts w:ascii="cmr10" w:eastAsia="Times New Roman" w:hAnsi="cmr10" w:cs="Times New Roman"/>
-          <w:sz w:val="24"/>
-          <w:szCs w:val="24"/>
-        </w:rPr>
-      </w:pPr>
-    </w:p>
-    <w:p>
-      <w:pPr>
-        <w:spacing w:line="360" w:lineRule="auto"/>
-        <w:rPr>
-          <w:rFonts w:ascii="cmr10" w:eastAsia="Times New Roman" w:hAnsi="cmr10" w:cs="Times New Roman"/>
-          <w:sz w:val="24"/>
-          <w:szCs w:val="24"/>
-        </w:rPr>
-      </w:pPr>
-    </w:p>
-    <w:p>
-      <w:pPr>
-        <w:spacing w:line="360" w:lineRule="auto"/>
-        <w:rPr>
-          <w:rFonts w:ascii="cmr10" w:eastAsia="Times New Roman" w:hAnsi="cmr10" w:cs="Times New Roman"/>
-          <w:sz w:val="24"/>
-          <w:szCs w:val="24"/>
-        </w:rPr>
-      </w:pPr>
-    </w:p>
-    <w:p>
-      <w:pPr>
-        <w:spacing w:line="360" w:lineRule="auto"/>
-        <w:rPr>
-          <w:rFonts w:ascii="cmr10" w:eastAsia="Times New Roman" w:hAnsi="cmr10" w:cs="Times New Roman"/>
-          <w:sz w:val="24"/>
-          <w:szCs w:val="24"/>
-        </w:rPr>
-      </w:pPr>
-    </w:p>
-    <w:p>
-      <w:pPr>
-        <w:spacing w:line="360" w:lineRule="auto"/>
-        <w:rPr>
-          <w:rFonts w:ascii="cmr10" w:eastAsia="Times New Roman" w:hAnsi="cmr10" w:cs="Times New Roman"/>
-          <w:sz w:val="24"/>
-          <w:szCs w:val="24"/>
-        </w:rPr>
-      </w:pPr>
-    </w:p>
-    <w:p>
-      <w:pPr>
-        <w:spacing w:line="360" w:lineRule="auto"/>
         <w:jc w:val="center"/>
         <w:rPr>
           <w:rFonts w:ascii="cmr10" w:eastAsia="Times New Roman" w:hAnsi="cmr10" w:cs="Times New Roman"/>
@@ -3844,19 +3570,26 @@
       <w:r>
         <w:rPr>
           <w:rFonts w:ascii="cmr10" w:eastAsia="Times New Roman" w:hAnsi="cmr10" w:cs="Times New Roman"/>
-          <w:i/>
-          <w:sz w:val="24"/>
-          <w:szCs w:val="24"/>
-        </w:rPr>
-        <w:t>Law of Concentration of Crime at Place</w:t>
-      </w:r>
-      <w:r>
-        <w:rPr>
-          <w:rFonts w:ascii="cmr10" w:eastAsia="Times New Roman" w:hAnsi="cmr10" w:cs="Times New Roman"/>
-          <w:sz w:val="24"/>
-          <w:szCs w:val="24"/>
-        </w:rPr>
-        <w:t>. Weisburd observes that 50 percent of the crime in a sample of five major cities occurs on only five percent of the cities</w:t>
+          <w:sz w:val="24"/>
+          <w:szCs w:val="24"/>
+        </w:rPr>
+        <w:t>law of concentration of crime at p</w:t>
+      </w:r>
+      <w:r>
+        <w:rPr>
+          <w:rFonts w:ascii="cmr10" w:eastAsia="Times New Roman" w:hAnsi="cmr10" w:cs="Times New Roman"/>
+          <w:sz w:val="24"/>
+          <w:szCs w:val="24"/>
+        </w:rPr>
+        <w:t>lace.</w:t>
+      </w:r>
+      <w:r>
+        <w:rPr>
+          <w:rFonts w:ascii="cmr10" w:eastAsia="Times New Roman" w:hAnsi="cmr10" w:cs="Times New Roman"/>
+          <w:sz w:val="24"/>
+          <w:szCs w:val="24"/>
+        </w:rPr>
+        <w:t xml:space="preserve"> Weisburd observes that 50 percent of the crime in a sample of five major cities occurs on only five percent of the cities</w:t>
       </w:r>
       <w:r>
         <w:rPr>
@@ -3916,7 +3649,23 @@
           <w:sz w:val="24"/>
           <w:szCs w:val="24"/>
         </w:rPr>
-        <w:t xml:space="preserve">Environmental criminological research is crucial for understanding human behavior, designing safer cities, and shaping public policy. Such research is seeing direct applications in government and police strategy today, with the cities of Los Angeles and Atlanta employing predictive policing strategies taken directly from academia, and the White House establishing the Police Data Initiative in order to inspire further advances. As the supply of open government data improves, the volume and significance of research in microgeographic and environmental criminology will only continue to grow.  </w:t>
+        <w:t>Environmental criminological research is crucial for understanding human behavior, designing safer cities, and shaping public policy. Such research is seeing direct applications in government and police strategy today, with the cities of Los Angeles and Atlanta employing predictive policing strategies taken directly from academia, and the White House establishing the Police Data Initiative in order to inspire further advances</w:t>
+      </w:r>
+      <w:r>
+        <w:rPr>
+          <w:rFonts w:ascii="cmr10" w:eastAsia="Times New Roman" w:hAnsi="cmr10" w:cs="Times New Roman"/>
+          <w:sz w:val="24"/>
+          <w:szCs w:val="24"/>
+        </w:rPr>
+        <w:t xml:space="preserve"> in the field</w:t>
+      </w:r>
+      <w:r>
+        <w:rPr>
+          <w:rFonts w:ascii="cmr10" w:eastAsia="Times New Roman" w:hAnsi="cmr10" w:cs="Times New Roman"/>
+          <w:sz w:val="24"/>
+          <w:szCs w:val="24"/>
+        </w:rPr>
+        <w:t xml:space="preserve">. As the supply of open government data improves, the volume and significance of research in microgeographic and environmental criminology will only continue to grow.  </w:t>
       </w:r>
     </w:p>
     <w:p>
@@ -3971,6 +3720,14 @@
         </w:rPr>
         <w:t xml:space="preserve">serves as a natural starting point for understanding the importance of microgeographic criminology, beginning with a meta-analysis of where this subfield fits in the broader research ecosystem, and transitioning into an exposition on the law of concentration of crime at place. After a brief foray into </w:t>
       </w:r>
+      <w:r>
+        <w:rPr>
+          <w:rFonts w:ascii="cmr10" w:eastAsia="Times New Roman" w:hAnsi="cmr10" w:cs="Times New Roman"/>
+          <w:sz w:val="24"/>
+          <w:szCs w:val="24"/>
+        </w:rPr>
+        <w:t>r</w:t>
+      </w:r>
       <w:commentRangeStart w:id="3"/>
       <w:r>
         <w:rPr>
@@ -3978,7 +3735,23 @@
           <w:sz w:val="24"/>
           <w:szCs w:val="24"/>
         </w:rPr>
-        <w:t>Rational Expectations</w:t>
+        <w:t>a</w:t>
+      </w:r>
+      <w:r>
+        <w:rPr>
+          <w:rFonts w:ascii="cmr10" w:eastAsia="Times New Roman" w:hAnsi="cmr10" w:cs="Times New Roman"/>
+          <w:sz w:val="24"/>
+          <w:szCs w:val="24"/>
+        </w:rPr>
+        <w:t>tional e</w:t>
+      </w:r>
+      <w:r>
+        <w:rPr>
+          <w:rFonts w:ascii="cmr10" w:eastAsia="Times New Roman" w:hAnsi="cmr10" w:cs="Times New Roman"/>
+          <w:sz w:val="24"/>
+          <w:szCs w:val="24"/>
+        </w:rPr>
+        <w:t>xpectations</w:t>
       </w:r>
       <w:commentRangeEnd w:id="3"/>
       <w:r>
@@ -4024,17 +3797,6 @@
     <w:p>
       <w:pPr>
         <w:spacing w:line="360" w:lineRule="auto"/>
-        <w:jc w:val="both"/>
-        <w:rPr>
-          <w:rFonts w:ascii="cmr10" w:eastAsia="Times New Roman" w:hAnsi="cmr10" w:cs="Times New Roman"/>
-          <w:sz w:val="24"/>
-          <w:szCs w:val="24"/>
-        </w:rPr>
-      </w:pPr>
-    </w:p>
-    <w:p>
-      <w:pPr>
-        <w:spacing w:line="360" w:lineRule="auto"/>
         <w:ind w:firstLine="720"/>
         <w:jc w:val="both"/>
         <w:rPr>
@@ -4081,7 +3843,23 @@
           <w:sz w:val="24"/>
           <w:szCs w:val="24"/>
         </w:rPr>
-        <w:t xml:space="preserve">s local environment and its observed level of crime. </w:t>
+        <w:t xml:space="preserve">s local environment and its observed level of </w:t>
+      </w:r>
+      <w:r>
+        <w:rPr>
+          <w:rFonts w:ascii="cmr10" w:eastAsia="Times New Roman" w:hAnsi="cmr10" w:cs="Times New Roman"/>
+          <w:sz w:val="24"/>
+          <w:szCs w:val="24"/>
+        </w:rPr>
+        <w:t>criminal activity</w:t>
+      </w:r>
+      <w:r>
+        <w:rPr>
+          <w:rFonts w:ascii="cmr10" w:eastAsia="Times New Roman" w:hAnsi="cmr10" w:cs="Times New Roman"/>
+          <w:sz w:val="24"/>
+          <w:szCs w:val="24"/>
+        </w:rPr>
+        <w:t xml:space="preserve">. </w:t>
       </w:r>
     </w:p>
     <w:p>
@@ -4130,7 +3908,23 @@
           <w:sz w:val="24"/>
           <w:szCs w:val="24"/>
         </w:rPr>
-        <w:t xml:space="preserve">, is the individual person, drawing upon sociological and psychological analyses of decision making. The other third of criminology research includes analyses of situations (15%), macro places such as cities and states (11.1%), and meso-places such as census blocks and neighborhoods (8.3%). The two lowest-featured units of analysis are micro-places, such as street segments and addresses (4.3%), and institutions (3.1%) (Weisburd, 2015). This thesis will focus on the micro-place. </w:t>
+        <w:t xml:space="preserve">, is the individual person, drawing upon sociological and psychological analyses of </w:t>
+      </w:r>
+      <w:r>
+        <w:rPr>
+          <w:rFonts w:ascii="cmr10" w:eastAsia="Times New Roman" w:hAnsi="cmr10" w:cs="Times New Roman"/>
+          <w:sz w:val="24"/>
+          <w:szCs w:val="24"/>
+        </w:rPr>
+        <w:t xml:space="preserve">criminal </w:t>
+      </w:r>
+      <w:r>
+        <w:rPr>
+          <w:rFonts w:ascii="cmr10" w:eastAsia="Times New Roman" w:hAnsi="cmr10" w:cs="Times New Roman"/>
+          <w:sz w:val="24"/>
+          <w:szCs w:val="24"/>
+        </w:rPr>
+        <w:t xml:space="preserve">decision making. The other third of criminology research includes analyses of situations (15%), macro places such as cities and states (11.1%), and meso-places such as census blocks and neighborhoods (8.3%). The two lowest-featured units of analysis are micro-places, such as street segments and addresses (4.3%), and institutions (3.1%) (Weisburd, 2015). This thesis will focus on the micro-place. </w:t>
       </w:r>
     </w:p>
     <w:p>
@@ -4289,19 +4083,57 @@
           <w:sz w:val="24"/>
           <w:szCs w:val="24"/>
         </w:rPr>
-        <w:t xml:space="preserve">Analyses of micro-places are few and far between in this field, but comprise a growing portion of publications due to the recent influx of address-level data on 911 calls, incident reports, and various spatial features of cities. </w:t>
-      </w:r>
-    </w:p>
-    <w:p>
-      <w:pPr>
-        <w:spacing w:line="360" w:lineRule="auto"/>
-        <w:jc w:val="both"/>
-        <w:rPr>
-          <w:rFonts w:ascii="cmr10" w:eastAsia="Times New Roman" w:hAnsi="cmr10" w:cs="Times New Roman"/>
-          <w:sz w:val="24"/>
-          <w:szCs w:val="24"/>
-        </w:rPr>
-      </w:pPr>
+        <w:lastRenderedPageBreak/>
+        <w:t xml:space="preserve">Analyses of micro-places </w:t>
+      </w:r>
+      <w:r>
+        <w:rPr>
+          <w:rFonts w:ascii="cmr10" w:eastAsia="Times New Roman" w:hAnsi="cmr10" w:cs="Times New Roman"/>
+          <w:sz w:val="24"/>
+          <w:szCs w:val="24"/>
+        </w:rPr>
+        <w:t>have</w:t>
+      </w:r>
+      <w:r>
+        <w:rPr>
+          <w:rFonts w:ascii="cmr10" w:eastAsia="Times New Roman" w:hAnsi="cmr10" w:cs="Times New Roman"/>
+          <w:sz w:val="24"/>
+          <w:szCs w:val="24"/>
+        </w:rPr>
+        <w:t xml:space="preserve"> few and far between </w:t>
+      </w:r>
+      <w:r>
+        <w:rPr>
+          <w:rFonts w:ascii="cmr10" w:eastAsia="Times New Roman" w:hAnsi="cmr10" w:cs="Times New Roman"/>
+          <w:sz w:val="24"/>
+          <w:szCs w:val="24"/>
+        </w:rPr>
+        <w:t>historically</w:t>
+      </w:r>
+      <w:r>
+        <w:rPr>
+          <w:rFonts w:ascii="cmr10" w:eastAsia="Times New Roman" w:hAnsi="cmr10" w:cs="Times New Roman"/>
+          <w:sz w:val="24"/>
+          <w:szCs w:val="24"/>
+        </w:rPr>
+        <w:t xml:space="preserve">, but comprise a </w:t>
+      </w:r>
+      <w:r>
+        <w:rPr>
+          <w:rFonts w:ascii="cmr10" w:eastAsia="Times New Roman" w:hAnsi="cmr10" w:cs="Times New Roman"/>
+          <w:sz w:val="24"/>
+          <w:szCs w:val="24"/>
+        </w:rPr>
+        <w:t>quickly-</w:t>
+      </w:r>
+      <w:r>
+        <w:rPr>
+          <w:rFonts w:ascii="cmr10" w:eastAsia="Times New Roman" w:hAnsi="cmr10" w:cs="Times New Roman"/>
+          <w:sz w:val="24"/>
+          <w:szCs w:val="24"/>
+        </w:rPr>
+        <w:t xml:space="preserve">growing portion of publications due to the recent influx of address-level data on 911 calls, incident reports, and various spatial features of cities. </w:t>
+      </w:r>
     </w:p>
     <w:p>
       <w:pPr>
@@ -4336,7 +4168,39 @@
           <w:sz w:val="24"/>
           <w:szCs w:val="24"/>
         </w:rPr>
-        <w:t>s work was among the first to empirically show the ways that crime clusters into hotspots in the early 1970s (Jeffery 1971), and research later went on to show that specific sub-categories of crime tend to have their own unique hotspot patterns (Sherman et al., 1989). As a specific example of this, Braga et al. (2010a) find that less than three percent of Boston</w:t>
+        <w:t>s work was among the first to empirically show the ways that crime clusters into hotspots in the early 1970s (Jeffery 1971), and later</w:t>
+      </w:r>
+      <w:r>
+        <w:rPr>
+          <w:rFonts w:ascii="cmr10" w:eastAsia="Times New Roman" w:hAnsi="cmr10" w:cs="Times New Roman"/>
+          <w:sz w:val="24"/>
+          <w:szCs w:val="24"/>
+        </w:rPr>
+        <w:t xml:space="preserve"> research</w:t>
+      </w:r>
+      <w:r>
+        <w:rPr>
+          <w:rFonts w:ascii="cmr10" w:eastAsia="Times New Roman" w:hAnsi="cmr10" w:cs="Times New Roman"/>
+          <w:sz w:val="24"/>
+          <w:szCs w:val="24"/>
+        </w:rPr>
+        <w:t xml:space="preserve"> went on to show that specific sub-categories of crime tend to have their own unique h</w:t>
+      </w:r>
+      <w:r>
+        <w:rPr>
+          <w:rFonts w:ascii="cmr10" w:eastAsia="Times New Roman" w:hAnsi="cmr10" w:cs="Times New Roman"/>
+          <w:sz w:val="24"/>
+          <w:szCs w:val="24"/>
+        </w:rPr>
+        <w:t>otspot patterns (Sherman et al.</w:t>
+      </w:r>
+      <w:r>
+        <w:rPr>
+          <w:rFonts w:ascii="cmr10" w:eastAsia="Times New Roman" w:hAnsi="cmr10" w:cs="Times New Roman"/>
+          <w:sz w:val="24"/>
+          <w:szCs w:val="24"/>
+        </w:rPr>
+        <w:t xml:space="preserve"> 1989). As a specific example of this, Braga et al. (2010a) find that less than three percent of Boston</w:t>
       </w:r>
       <w:r>
         <w:rPr>
@@ -4368,7 +4232,23 @@
           <w:sz w:val="24"/>
           <w:szCs w:val="24"/>
         </w:rPr>
-        <w:t>s instances of gun violence from 1980 to 2008, but also find that these were not necessarily the same street segments that accounted for a majority of its robbery incidents during this period (</w:t>
+        <w:t xml:space="preserve">s instances of gun violence from 1980 to 2008, but also find that these were not necessarily the same street segments that accounted for a majority of its robbery incidents during this </w:t>
+      </w:r>
+      <w:r>
+        <w:rPr>
+          <w:rFonts w:ascii="cmr10" w:eastAsia="Times New Roman" w:hAnsi="cmr10" w:cs="Times New Roman"/>
+          <w:sz w:val="24"/>
+          <w:szCs w:val="24"/>
+        </w:rPr>
+        <w:t xml:space="preserve">same </w:t>
+      </w:r>
+      <w:r>
+        <w:rPr>
+          <w:rFonts w:ascii="cmr10" w:eastAsia="Times New Roman" w:hAnsi="cmr10" w:cs="Times New Roman"/>
+          <w:sz w:val="24"/>
+          <w:szCs w:val="24"/>
+        </w:rPr>
+        <w:t>period (</w:t>
       </w:r>
       <w:commentRangeStart w:id="6"/>
       <w:r>
@@ -4408,24 +4288,47 @@
           <w:sz w:val="24"/>
           <w:szCs w:val="24"/>
         </w:rPr>
-        <w:t xml:space="preserve"> street segments needed to explain fixed percentages of their total crime, he proposes a general theory of crime concentration, the </w:t>
-      </w:r>
-      <w:r>
-        <w:rPr>
-          <w:rFonts w:ascii="cmr10" w:eastAsia="Times New Roman" w:hAnsi="cmr10" w:cs="Times New Roman"/>
-          <w:i/>
-          <w:sz w:val="24"/>
-          <w:szCs w:val="24"/>
-        </w:rPr>
-        <w:t>Law of Concentration of Crime at Place</w:t>
-      </w:r>
-      <w:r>
-        <w:rPr>
-          <w:rFonts w:ascii="cmr10" w:eastAsia="Times New Roman" w:hAnsi="cmr10" w:cs="Times New Roman"/>
-          <w:sz w:val="24"/>
-          <w:szCs w:val="24"/>
-        </w:rPr>
-        <w:t>. In Weisburd</w:t>
+        <w:t xml:space="preserve"> street segments needed to explain fixed percentages of their total crime</w:t>
+      </w:r>
+      <w:r>
+        <w:rPr>
+          <w:rFonts w:ascii="cmr10" w:eastAsia="Times New Roman" w:hAnsi="cmr10" w:cs="Times New Roman"/>
+          <w:sz w:val="24"/>
+          <w:szCs w:val="24"/>
+        </w:rPr>
+        <w:t xml:space="preserve"> count</w:t>
+      </w:r>
+      <w:r>
+        <w:rPr>
+          <w:rFonts w:ascii="cmr10" w:eastAsia="Times New Roman" w:hAnsi="cmr10" w:cs="Times New Roman"/>
+          <w:sz w:val="24"/>
+          <w:szCs w:val="24"/>
+        </w:rPr>
+        <w:t xml:space="preserve">, he proposes a general theory of crime concentration, the </w:t>
+      </w:r>
+      <w:r>
+        <w:rPr>
+          <w:rFonts w:ascii="cmr10" w:eastAsia="Times New Roman" w:hAnsi="cmr10" w:cs="Times New Roman"/>
+          <w:sz w:val="24"/>
+          <w:szCs w:val="24"/>
+        </w:rPr>
+        <w:t>law of concentration of crime at p</w:t>
+      </w:r>
+      <w:r>
+        <w:rPr>
+          <w:rFonts w:ascii="cmr10" w:eastAsia="Times New Roman" w:hAnsi="cmr10" w:cs="Times New Roman"/>
+          <w:sz w:val="24"/>
+          <w:szCs w:val="24"/>
+        </w:rPr>
+        <w:t>lace.</w:t>
+      </w:r>
+      <w:r>
+        <w:rPr>
+          <w:rFonts w:ascii="cmr10" w:eastAsia="Times New Roman" w:hAnsi="cmr10" w:cs="Times New Roman"/>
+          <w:sz w:val="24"/>
+          <w:szCs w:val="24"/>
+        </w:rPr>
+        <w:t xml:space="preserve"> In Weisburd</w:t>
       </w:r>
       <w:r>
         <w:rPr>
@@ -4525,24 +4428,40 @@
           <w:sz w:val="24"/>
           <w:szCs w:val="24"/>
         </w:rPr>
+        <w:t>Weisburd</w:t>
+      </w:r>
+      <w:r>
+        <w:rPr>
+          <w:rFonts w:ascii="Calibri" w:eastAsia="Calibri" w:hAnsi="Calibri" w:cs="Calibri"/>
+          <w:sz w:val="24"/>
+          <w:szCs w:val="24"/>
+        </w:rPr>
+        <w:t>’</w:t>
+      </w:r>
+      <w:r>
+        <w:rPr>
+          <w:rFonts w:ascii="cmr10" w:eastAsia="Times New Roman" w:hAnsi="cmr10" w:cs="Times New Roman"/>
+          <w:sz w:val="24"/>
+          <w:szCs w:val="24"/>
+        </w:rPr>
+        <w:t>s sample includes five large and three</w:t>
+      </w:r>
+      <w:r>
+        <w:rPr>
+          <w:rFonts w:ascii="cmr10" w:eastAsia="Times New Roman" w:hAnsi="cmr10" w:cs="Times New Roman"/>
+          <w:sz w:val="24"/>
+          <w:szCs w:val="24"/>
+        </w:rPr>
+        <w:t xml:space="preserve"> small cities, with data coming from police incident reports over time periods ranging between one and twenty years. The cities differed greatly in </w:t>
+      </w:r>
+      <w:r>
+        <w:rPr>
+          <w:rFonts w:ascii="cmr10" w:eastAsia="Times New Roman" w:hAnsi="cmr10" w:cs="Times New Roman"/>
+          <w:sz w:val="24"/>
+          <w:szCs w:val="24"/>
+        </w:rPr>
         <w:lastRenderedPageBreak/>
-        <w:t>Weisburd</w:t>
-      </w:r>
-      <w:r>
-        <w:rPr>
-          <w:rFonts w:ascii="Calibri" w:eastAsia="Calibri" w:hAnsi="Calibri" w:cs="Calibri"/>
-          <w:sz w:val="24"/>
-          <w:szCs w:val="24"/>
-        </w:rPr>
-        <w:t>’</w:t>
-      </w:r>
-      <w:r>
-        <w:rPr>
-          <w:rFonts w:ascii="cmr10" w:eastAsia="Times New Roman" w:hAnsi="cmr10" w:cs="Times New Roman"/>
-          <w:sz w:val="24"/>
-          <w:szCs w:val="24"/>
-        </w:rPr>
-        <w:t xml:space="preserve">s sample includes 5 large and 3 small cities, with data coming from police incident reports over time periods ranging between one and twenty years. The cities differed greatly in demographics, crime rate, population size, poverty rate, and total number of street segments. Despite this, all eight cities showed small and stable values for the percentages of street segments required to explain 25 and 50 percent of total crime, suggesting that such a law exists and that its relationship to the other factors commonly believed to affect crime rate is relatively inelastic. </w:t>
+        <w:t xml:space="preserve">demographics, crime rate, population size, poverty rate, and total number of street segments. Despite this, all eight cities showed small and stable values for the percentages of street segments required to explain 25 and 50 percent of total crime, suggesting that such a law exists and that its relationship to the other factors commonly believed to affect crime rate is relatively inelastic. </w:t>
       </w:r>
     </w:p>
     <w:p>
@@ -4562,7 +4481,39 @@
           <w:sz w:val="24"/>
           <w:szCs w:val="24"/>
         </w:rPr>
-        <w:t xml:space="preserve">The coupling of crime and place is not only observable and consistent across cities, but it is also stable over time. The percentages of street segments explaining 25 and 50 percent of crime in major cities varied little more than one percent over the time periods studied (Figure 2). These ratios remained stable despite volatile overall crime rates, which are represented by the dashed lines in Figure 2 below. </w:t>
+        <w:t xml:space="preserve">The coupling of crime and place is not only observable and </w:t>
+      </w:r>
+      <w:r>
+        <w:rPr>
+          <w:rFonts w:ascii="cmr10" w:eastAsia="Times New Roman" w:hAnsi="cmr10" w:cs="Times New Roman"/>
+          <w:sz w:val="24"/>
+          <w:szCs w:val="24"/>
+        </w:rPr>
+        <w:t>consistent across cities, but</w:t>
+      </w:r>
+      <w:r>
+        <w:rPr>
+          <w:rFonts w:ascii="cmr10" w:eastAsia="Times New Roman" w:hAnsi="cmr10" w:cs="Times New Roman"/>
+          <w:sz w:val="24"/>
+          <w:szCs w:val="24"/>
+        </w:rPr>
+        <w:t xml:space="preserve"> is also stable over time. The percentages of street segments explaining 25 and 50 percent of crime in major cities varied </w:t>
+      </w:r>
+      <w:r>
+        <w:rPr>
+          <w:rFonts w:ascii="cmr10" w:eastAsia="Times New Roman" w:hAnsi="cmr10" w:cs="Times New Roman"/>
+          <w:sz w:val="24"/>
+          <w:szCs w:val="24"/>
+        </w:rPr>
+        <w:t xml:space="preserve">by </w:t>
+      </w:r>
+      <w:r>
+        <w:rPr>
+          <w:rFonts w:ascii="cmr10" w:eastAsia="Times New Roman" w:hAnsi="cmr10" w:cs="Times New Roman"/>
+          <w:sz w:val="24"/>
+          <w:szCs w:val="24"/>
+        </w:rPr>
+        <w:t xml:space="preserve">little more than one percent over the time periods studied (Figure 2). These ratios remained stable despite volatile overall crime rates, which are represented by the dashed lines in Figure 2 below. </w:t>
       </w:r>
     </w:p>
     <w:p>
@@ -4658,7 +4609,23 @@
           <w:sz w:val="24"/>
           <w:szCs w:val="24"/>
         </w:rPr>
-        <w:t>Figure 2: Crime Concentration Over Time</w:t>
+        <w:t xml:space="preserve">Figure 2: Crime Concentration </w:t>
+      </w:r>
+      <w:r>
+        <w:rPr>
+          <w:rFonts w:ascii="cmr10" w:eastAsia="Times New Roman" w:hAnsi="cmr10" w:cs="Times New Roman"/>
+          <w:sz w:val="24"/>
+          <w:szCs w:val="24"/>
+        </w:rPr>
+        <w:t xml:space="preserve">in Major Cities </w:t>
+      </w:r>
+      <w:r>
+        <w:rPr>
+          <w:rFonts w:ascii="cmr10" w:eastAsia="Times New Roman" w:hAnsi="cmr10" w:cs="Times New Roman"/>
+          <w:sz w:val="24"/>
+          <w:szCs w:val="24"/>
+        </w:rPr>
+        <w:t>Over Time</w:t>
       </w:r>
       <w:r>
         <w:rPr>
@@ -4712,7 +4679,7 @@
           <w:sz w:val="24"/>
           <w:szCs w:val="24"/>
         </w:rPr>
-        <w:t xml:space="preserve">s analysis were similar across large </w:t>
+        <w:t xml:space="preserve">s analysis were similar across large cities, with the percentage of street segments required to explain 50 percent of crime ranging between 4.2 and 6 percent, and the percentage </w:t>
       </w:r>
       <w:r>
         <w:rPr>
@@ -4721,7 +4688,71 @@
           <w:szCs w:val="24"/>
         </w:rPr>
         <w:lastRenderedPageBreak/>
-        <w:t xml:space="preserve">cities, with the percentage of street segments required to explain 50 percent of crime ranging between 4.2 and 6 percent, and the percentage of segments required to explain 25 percent of crime ranging between 0.8 and 1.6 percent. The results were similarly consistent among smaller cities, with 50 percent of crime being explained by between 2.1 and 3.5 percent of street segments, and 25 percent of crime being explained by between 0.4 and 0.7 percent of street segments. There appears to be, however, a disconnect between the large and small cities in this sample. This difference may suggest that crime is more concentrated in small cities than in large ones, and that the law does not hold uniformly across cities, but it is difficult to say so definitively with a small sample of only eight locations. Despite this potential sensitivity to city size, Weisburd explains that each city still shows a tight coupling of crime and place, thus confirming a law of microgeographic crime concentration. </w:t>
+        <w:t>of segments required to explain 25 percent of crime ranging between 0.8 and 1.6 percent. The results were similarly consistent among smaller cities, with 50 percent of crime being explained by between 2.1 and 3.5 percent of street segments, and 25 percent of crime being explained by between 0.4 and 0.7 percent of street segments. There appears to be, however, a disconnect between the large and small cities in this sample</w:t>
+      </w:r>
+      <w:r>
+        <w:rPr>
+          <w:rFonts w:ascii="cmr10" w:eastAsia="Times New Roman" w:hAnsi="cmr10" w:cs="Times New Roman"/>
+          <w:sz w:val="24"/>
+          <w:szCs w:val="24"/>
+        </w:rPr>
+        <w:t>, with small-city crime being more concentrated than large-city crime</w:t>
+      </w:r>
+      <w:r>
+        <w:rPr>
+          <w:rFonts w:ascii="cmr10" w:eastAsia="Times New Roman" w:hAnsi="cmr10" w:cs="Times New Roman"/>
+          <w:sz w:val="24"/>
+          <w:szCs w:val="24"/>
+        </w:rPr>
+        <w:t xml:space="preserve">. This difference may suggest that </w:t>
+      </w:r>
+      <w:r>
+        <w:rPr>
+          <w:rFonts w:ascii="cmr10" w:eastAsia="Times New Roman" w:hAnsi="cmr10" w:cs="Times New Roman"/>
+          <w:sz w:val="24"/>
+          <w:szCs w:val="24"/>
+        </w:rPr>
+        <w:t>this</w:t>
+      </w:r>
+      <w:r>
+        <w:rPr>
+          <w:rFonts w:ascii="cmr10" w:eastAsia="Times New Roman" w:hAnsi="cmr10" w:cs="Times New Roman"/>
+          <w:sz w:val="24"/>
+          <w:szCs w:val="24"/>
+        </w:rPr>
+        <w:t xml:space="preserve"> law does not hold uniformly across cities, but it is difficult to say so definitively with a small sample of only eight locations. Despite this potential sensitivity to city size, Weisburd </w:t>
+      </w:r>
+      <w:r>
+        <w:rPr>
+          <w:rFonts w:ascii="cmr10" w:eastAsia="Times New Roman" w:hAnsi="cmr10" w:cs="Times New Roman"/>
+          <w:sz w:val="24"/>
+          <w:szCs w:val="24"/>
+        </w:rPr>
+        <w:t xml:space="preserve">(2015) </w:t>
+      </w:r>
+      <w:r>
+        <w:rPr>
+          <w:rFonts w:ascii="cmr10" w:eastAsia="Times New Roman" w:hAnsi="cmr10" w:cs="Times New Roman"/>
+          <w:sz w:val="24"/>
+          <w:szCs w:val="24"/>
+        </w:rPr>
+        <w:t xml:space="preserve">explains that each city still shows a tight coupling of crime and place, </w:t>
+      </w:r>
+      <w:r>
+        <w:rPr>
+          <w:rFonts w:ascii="cmr10" w:eastAsia="Times New Roman" w:hAnsi="cmr10" w:cs="Times New Roman"/>
+          <w:sz w:val="24"/>
+          <w:szCs w:val="24"/>
+        </w:rPr>
+        <w:t xml:space="preserve">and thus confirms his </w:t>
+      </w:r>
+      <w:r>
+        <w:rPr>
+          <w:rFonts w:ascii="cmr10" w:eastAsia="Times New Roman" w:hAnsi="cmr10" w:cs="Times New Roman"/>
+          <w:sz w:val="24"/>
+          <w:szCs w:val="24"/>
+        </w:rPr>
+        <w:t xml:space="preserve">law of microgeographic crime concentration. </w:t>
       </w:r>
     </w:p>
     <w:p>
@@ -4970,19 +5001,26 @@
       <w:r>
         <w:rPr>
           <w:rFonts w:ascii="cmr10" w:eastAsia="Times New Roman" w:hAnsi="cmr10" w:cs="Times New Roman"/>
-          <w:i/>
-          <w:sz w:val="24"/>
-          <w:szCs w:val="24"/>
-        </w:rPr>
-        <w:t>Law of Concentration of Crime at Plac</w:t>
-      </w:r>
-      <w:r>
-        <w:rPr>
-          <w:rFonts w:ascii="cmr10" w:eastAsia="Times New Roman" w:hAnsi="cmr10" w:cs="Times New Roman"/>
-          <w:sz w:val="24"/>
-          <w:szCs w:val="24"/>
-        </w:rPr>
-        <w:t xml:space="preserve">e, his work shows convincingly that crime does, in fact, aggregate in micro-places, and further that the street segment is an important unit of analysis for understanding crime patterns. </w:t>
+          <w:sz w:val="24"/>
+          <w:szCs w:val="24"/>
+        </w:rPr>
+        <w:t>law of concentration of crime at p</w:t>
+      </w:r>
+      <w:r>
+        <w:rPr>
+          <w:rFonts w:ascii="cmr10" w:eastAsia="Times New Roman" w:hAnsi="cmr10" w:cs="Times New Roman"/>
+          <w:sz w:val="24"/>
+          <w:szCs w:val="24"/>
+        </w:rPr>
+        <w:t>lace</w:t>
+      </w:r>
+      <w:r>
+        <w:rPr>
+          <w:rFonts w:ascii="cmr10" w:eastAsia="Times New Roman" w:hAnsi="cmr10" w:cs="Times New Roman"/>
+          <w:sz w:val="24"/>
+          <w:szCs w:val="24"/>
+        </w:rPr>
+        <w:t xml:space="preserve">, his work shows convincingly that crime does, in fact, aggregate in micro-places, and further that the street segment is an important unit of analysis for understanding crime patterns. </w:t>
       </w:r>
     </w:p>
     <w:p>
@@ -5028,7 +5066,47 @@
           <w:sz w:val="24"/>
           <w:szCs w:val="24"/>
         </w:rPr>
-        <w:t xml:space="preserve">s Law of Concentration of Crime at Place and an attempt to explain what exactly causes a street segment to become a criminal hotspot under his definition. In order to do this, it is first necessary to discuss the underlying body of theory regarding criminal decision-making, the coupling of crime and place, and the primary frameworks used to explain the relationships between geography, human psychology, and crime. The logical starting point for this is Rational Choice Theory, developed by Nobel Prize winner Gary Becker in the late 1960s.  </w:t>
+        <w:t>s law of concentration of crime at p</w:t>
+      </w:r>
+      <w:r>
+        <w:rPr>
+          <w:rFonts w:ascii="cmr10" w:eastAsia="Times New Roman" w:hAnsi="cmr10" w:cs="Times New Roman"/>
+          <w:sz w:val="24"/>
+          <w:szCs w:val="24"/>
+        </w:rPr>
+        <w:t>lace and an attempt to explain what exactly causes a street segment to become a criminal</w:t>
+      </w:r>
+      <w:r>
+        <w:rPr>
+          <w:rFonts w:ascii="cmr10" w:eastAsia="Times New Roman" w:hAnsi="cmr10" w:cs="Times New Roman"/>
+          <w:sz w:val="24"/>
+          <w:szCs w:val="24"/>
+        </w:rPr>
+        <w:t xml:space="preserve"> hotspot</w:t>
+      </w:r>
+      <w:r>
+        <w:rPr>
+          <w:rFonts w:ascii="cmr10" w:eastAsia="Times New Roman" w:hAnsi="cmr10" w:cs="Times New Roman"/>
+          <w:sz w:val="24"/>
+          <w:szCs w:val="24"/>
+        </w:rPr>
+        <w:t xml:space="preserve">. In order to do this, it is first necessary to discuss the underlying body of theory regarding criminal decision-making, the coupling of crime and place, and the primary frameworks used to explain the relationships between geography, human psychology, and crime. The logical starting point for this </w:t>
+      </w:r>
+      <w:r>
+        <w:rPr>
+          <w:rFonts w:ascii="cmr10" w:eastAsia="Times New Roman" w:hAnsi="cmr10" w:cs="Times New Roman"/>
+          <w:sz w:val="24"/>
+          <w:szCs w:val="24"/>
+        </w:rPr>
+        <w:t>is rational choice t</w:t>
+      </w:r>
+      <w:r>
+        <w:rPr>
+          <w:rFonts w:ascii="cmr10" w:eastAsia="Times New Roman" w:hAnsi="cmr10" w:cs="Times New Roman"/>
+          <w:sz w:val="24"/>
+          <w:szCs w:val="24"/>
+        </w:rPr>
+        <w:t xml:space="preserve">heory, developed by Nobel Prize winner Gary Becker in the late 1960s.  </w:t>
       </w:r>
     </w:p>
     <w:p>
@@ -5089,7 +5167,55 @@
           <w:szCs w:val="24"/>
         </w:rPr>
         <w:lastRenderedPageBreak/>
-        <w:t xml:space="preserve">willing to tolerate, and how policy can help to achieve an optimal level of law enforcement. Rational Choice Theory holds that </w:t>
+        <w:t xml:space="preserve">willing to tolerate, and how policy can </w:t>
+      </w:r>
+      <w:r>
+        <w:rPr>
+          <w:rFonts w:ascii="cmr10" w:eastAsia="Times New Roman" w:hAnsi="cmr10" w:cs="Times New Roman"/>
+          <w:sz w:val="24"/>
+          <w:szCs w:val="24"/>
+        </w:rPr>
+        <w:t>be used as a tool</w:t>
+      </w:r>
+      <w:r>
+        <w:rPr>
+          <w:rFonts w:ascii="cmr10" w:eastAsia="Times New Roman" w:hAnsi="cmr10" w:cs="Times New Roman"/>
+          <w:sz w:val="24"/>
+          <w:szCs w:val="24"/>
+        </w:rPr>
+        <w:t xml:space="preserve"> to achieve an optimal leve</w:t>
+      </w:r>
+      <w:r>
+        <w:rPr>
+          <w:rFonts w:ascii="cmr10" w:eastAsia="Times New Roman" w:hAnsi="cmr10" w:cs="Times New Roman"/>
+          <w:sz w:val="24"/>
+          <w:szCs w:val="24"/>
+        </w:rPr>
+        <w:t>l of law enforcement</w:t>
+      </w:r>
+      <w:r>
+        <w:rPr>
+          <w:rFonts w:ascii="cmr10" w:eastAsia="Times New Roman" w:hAnsi="cmr10" w:cs="Times New Roman"/>
+          <w:sz w:val="24"/>
+          <w:szCs w:val="24"/>
+        </w:rPr>
+        <w:t xml:space="preserve"> and public safety</w:t>
+      </w:r>
+      <w:r>
+        <w:rPr>
+          <w:rFonts w:ascii="cmr10" w:eastAsia="Times New Roman" w:hAnsi="cmr10" w:cs="Times New Roman"/>
+          <w:sz w:val="24"/>
+          <w:szCs w:val="24"/>
+        </w:rPr>
+        <w:t>. Rational choice t</w:t>
+      </w:r>
+      <w:r>
+        <w:rPr>
+          <w:rFonts w:ascii="cmr10" w:eastAsia="Times New Roman" w:hAnsi="cmr10" w:cs="Times New Roman"/>
+          <w:sz w:val="24"/>
+          <w:szCs w:val="24"/>
+        </w:rPr>
+        <w:t xml:space="preserve">heory holds that </w:t>
       </w:r>
     </w:p>
     <w:p>
@@ -5332,7 +5458,39 @@
           <w:sz w:val="24"/>
           <w:szCs w:val="24"/>
         </w:rPr>
-        <w:t xml:space="preserve">To emphasize this point on the costs of crime, Becker presents data on the reported costs incurred in the enforcement of the law from various categories, seen in Figure 5  In order to combat crime in an optimal manner, the models behind Rational Choice incorporate the behavioral relations underlying the costs described in Figure 5, formalizing the relationships between </w:t>
+        <w:t>To emphasize this point on the costs of crime, Becker presents data on the reported costs incurred in the enforcement of the law from various categories, seen in Figure 5</w:t>
+      </w:r>
+      <w:r>
+        <w:rPr>
+          <w:rFonts w:ascii="cmr10" w:eastAsia="Times New Roman" w:hAnsi="cmr10" w:cs="Times New Roman"/>
+          <w:sz w:val="24"/>
+          <w:szCs w:val="24"/>
+        </w:rPr>
+        <w:t>.</w:t>
+      </w:r>
+      <w:r>
+        <w:rPr>
+          <w:rFonts w:ascii="cmr10" w:eastAsia="Times New Roman" w:hAnsi="cmr10" w:cs="Times New Roman"/>
+          <w:sz w:val="24"/>
+          <w:szCs w:val="24"/>
+        </w:rPr>
+        <w:t xml:space="preserve">  In order to combat crime in an opt</w:t>
+      </w:r>
+      <w:r>
+        <w:rPr>
+          <w:rFonts w:ascii="cmr10" w:eastAsia="Times New Roman" w:hAnsi="cmr10" w:cs="Times New Roman"/>
+          <w:sz w:val="24"/>
+          <w:szCs w:val="24"/>
+        </w:rPr>
+        <w:t>imal manner, the models behind rational c</w:t>
+      </w:r>
+      <w:r>
+        <w:rPr>
+          <w:rFonts w:ascii="cmr10" w:eastAsia="Times New Roman" w:hAnsi="cmr10" w:cs="Times New Roman"/>
+          <w:sz w:val="24"/>
+          <w:szCs w:val="24"/>
+        </w:rPr>
+        <w:t xml:space="preserve">hoice incorporate the behavioral relations underlying the costs described in Figure 5, formalizing the relationships between </w:t>
       </w:r>
     </w:p>
     <w:p>
@@ -5432,6 +5590,7 @@
           <w:sz w:val="24"/>
           <w:szCs w:val="24"/>
         </w:rPr>
+        <w:lastRenderedPageBreak/>
         <w:t>5: the number of offenses and private expenditure on personal protection.</w:t>
       </w:r>
     </w:p>
@@ -5450,7 +5609,6 @@
           <w:rFonts w:ascii="cmr10" w:hAnsi="cmr10"/>
           <w:noProof/>
         </w:rPr>
-        <w:lastRenderedPageBreak/>
         <w:drawing>
           <wp:inline distT="0" distB="0" distL="0" distR="0" wp14:anchorId="04383F16" wp14:editId="3855E28D">
             <wp:extent cx="4178300" cy="2946400"/>
@@ -5588,7 +5746,39 @@
           <w:sz w:val="24"/>
           <w:szCs w:val="24"/>
         </w:rPr>
-        <w:t xml:space="preserve">s actions against crime are taken into account in its decision-making through marginal cost and revenue (Figure 6). The marginal cost is dictated by features including the damage caused to society (D) and the costs of inputs such as police and judges (C), and marginal revenue is a function of the negative social loss attributed to crime (bpf). At equilibrium, the cost of an additional crime prevented will be less than the societal gain. </w:t>
+        <w:t>s actions against crime are taken into account in its decision-making through marginal cost and revenue (Figure 6). The marginal cost is dictated by features including the damage caused to society (D) and the costs of inputs such as police and judges (C), and marginal revenue is a function of the negative social loss attributed to crime (bpf). At equilibrium, the cost of an additional crime prevented will be less than th</w:t>
+      </w:r>
+      <w:r>
+        <w:rPr>
+          <w:rFonts w:ascii="cmr10" w:eastAsia="Times New Roman" w:hAnsi="cmr10" w:cs="Times New Roman"/>
+          <w:sz w:val="24"/>
+          <w:szCs w:val="24"/>
+        </w:rPr>
+        <w:t>e societal</w:t>
+      </w:r>
+      <w:r>
+        <w:rPr>
+          <w:rFonts w:ascii="cmr10" w:eastAsia="Times New Roman" w:hAnsi="cmr10" w:cs="Times New Roman"/>
+          <w:sz w:val="24"/>
+          <w:szCs w:val="24"/>
+        </w:rPr>
+        <w:t xml:space="preserve"> gain provided by a marginal increase in</w:t>
+      </w:r>
+      <w:r>
+        <w:rPr>
+          <w:rFonts w:ascii="cmr10" w:eastAsia="Times New Roman" w:hAnsi="cmr10" w:cs="Times New Roman"/>
+          <w:sz w:val="24"/>
+          <w:szCs w:val="24"/>
+        </w:rPr>
+        <w:t xml:space="preserve"> public</w:t>
+      </w:r>
+      <w:r>
+        <w:rPr>
+          <w:rFonts w:ascii="cmr10" w:eastAsia="Times New Roman" w:hAnsi="cmr10" w:cs="Times New Roman"/>
+          <w:sz w:val="24"/>
+          <w:szCs w:val="24"/>
+        </w:rPr>
+        <w:t xml:space="preserve"> safety. </w:t>
       </w:r>
     </w:p>
     <w:p>
@@ -5608,7 +5798,31 @@
           <w:sz w:val="24"/>
           <w:szCs w:val="24"/>
         </w:rPr>
-        <w:t xml:space="preserve">The policy implications of Rational Choice Theory come from the fact that marginal cost and revenue are not fixed. The revenue side is difficult for a government to impact, being determined by social perceptions that are slow to change. The cost side, however, comes with clear policy instruments, including the probability of conviction upon arrest and the severity of punishments. Such changes can shift the marginal cost curve upward, and thereby decrease the optimal amount of crime in a society. </w:t>
+        <w:t>The policy implications of rational choice t</w:t>
+      </w:r>
+      <w:r>
+        <w:rPr>
+          <w:rFonts w:ascii="cmr10" w:eastAsia="Times New Roman" w:hAnsi="cmr10" w:cs="Times New Roman"/>
+          <w:sz w:val="24"/>
+          <w:szCs w:val="24"/>
+        </w:rPr>
+        <w:t xml:space="preserve">heory come from the fact that marginal cost and revenue are not fixed. The revenue side is difficult for a government to impact, being determined by social perceptions that are slow to change. The cost side, however, comes with clear policy instruments, including the probability of conviction upon arrest and the severity of punishments. </w:t>
+      </w:r>
+      <w:r>
+        <w:rPr>
+          <w:rFonts w:ascii="cmr10" w:eastAsia="Times New Roman" w:hAnsi="cmr10" w:cs="Times New Roman"/>
+          <w:sz w:val="24"/>
+          <w:szCs w:val="24"/>
+        </w:rPr>
+        <w:t>Changes to these inputs via policy and police strategy</w:t>
+      </w:r>
+      <w:r>
+        <w:rPr>
+          <w:rFonts w:ascii="cmr10" w:eastAsia="Times New Roman" w:hAnsi="cmr10" w:cs="Times New Roman"/>
+          <w:sz w:val="24"/>
+          <w:szCs w:val="24"/>
+        </w:rPr>
+        <w:t xml:space="preserve"> can shift the marginal cost curve upward, and thereby decrease the optimal amount of crime in a society. </w:t>
       </w:r>
     </w:p>
     <w:p>
@@ -5617,6 +5831,7 @@
       </w:pPr>
       <w:bookmarkStart w:id="8" w:name="_Toc481585341"/>
       <w:r>
+        <w:lastRenderedPageBreak/>
         <w:t>Routine Activity Theory</w:t>
       </w:r>
       <w:bookmarkEnd w:id="8"/>
@@ -5638,16 +5853,31 @@
           <w:sz w:val="24"/>
           <w:szCs w:val="24"/>
         </w:rPr>
-        <w:t xml:space="preserve">While Rational Choice Theory has little to do with the coupling of crime and place directly, its importance in the development of </w:t>
-      </w:r>
-      <w:r>
-        <w:rPr>
-          <w:rFonts w:ascii="cmr10" w:eastAsia="Times New Roman" w:hAnsi="cmr10" w:cs="Times New Roman"/>
-          <w:sz w:val="24"/>
-          <w:szCs w:val="24"/>
-        </w:rPr>
-        <w:lastRenderedPageBreak/>
-        <w:t xml:space="preserve">quantitative criminology cannot be understated. Rational Choice was an instrumental step in bringing about </w:t>
+        <w:t>While rational choice t</w:t>
+      </w:r>
+      <w:r>
+        <w:rPr>
+          <w:rFonts w:ascii="cmr10" w:eastAsia="Times New Roman" w:hAnsi="cmr10" w:cs="Times New Roman"/>
+          <w:sz w:val="24"/>
+          <w:szCs w:val="24"/>
+        </w:rPr>
+        <w:t>heory has little to do with the coupling of crime and place directly, its importance in the development of quantitative criminology c</w:t>
+      </w:r>
+      <w:r>
+        <w:rPr>
+          <w:rFonts w:ascii="cmr10" w:eastAsia="Times New Roman" w:hAnsi="cmr10" w:cs="Times New Roman"/>
+          <w:sz w:val="24"/>
+          <w:szCs w:val="24"/>
+        </w:rPr>
+        <w:t>annot be understated. Rational c</w:t>
+      </w:r>
+      <w:r>
+        <w:rPr>
+          <w:rFonts w:ascii="cmr10" w:eastAsia="Times New Roman" w:hAnsi="cmr10" w:cs="Times New Roman"/>
+          <w:sz w:val="24"/>
+          <w:szCs w:val="24"/>
+        </w:rPr>
+        <w:t xml:space="preserve">hoice was an instrumental step in bringing about </w:t>
       </w:r>
       <w:commentRangeStart w:id="9"/>
       <w:r>
@@ -5672,7 +5902,23 @@
           <w:sz w:val="24"/>
           <w:szCs w:val="24"/>
         </w:rPr>
-        <w:t>s work on routine activity t</w:t>
+        <w:t xml:space="preserve">s </w:t>
+      </w:r>
+      <w:r>
+        <w:rPr>
+          <w:rFonts w:ascii="cmr10" w:eastAsia="Times New Roman" w:hAnsi="cmr10" w:cs="Times New Roman"/>
+          <w:sz w:val="24"/>
+          <w:szCs w:val="24"/>
+        </w:rPr>
+        <w:t xml:space="preserve">later </w:t>
+      </w:r>
+      <w:r>
+        <w:rPr>
+          <w:rFonts w:ascii="cmr10" w:eastAsia="Times New Roman" w:hAnsi="cmr10" w:cs="Times New Roman"/>
+          <w:sz w:val="24"/>
+          <w:szCs w:val="24"/>
+        </w:rPr>
+        <w:t>work on routine activity t</w:t>
       </w:r>
       <w:r>
         <w:rPr>
@@ -6029,7 +6275,6 @@
           <w:rFonts w:ascii="cmr10" w:hAnsi="cmr10"/>
           <w:noProof/>
         </w:rPr>
-        <w:lastRenderedPageBreak/>
         <w:drawing>
           <wp:inline distT="0" distB="0" distL="0" distR="0" wp14:anchorId="7CD8F1FA" wp14:editId="57877C41">
             <wp:extent cx="4800600" cy="2260600"/>
@@ -6291,7 +6536,7 @@
           <w:szCs w:val="24"/>
           <w:highlight w:val="white"/>
         </w:rPr>
-        <w:t xml:space="preserve"> paths intersecting in public during their routine activities. Controlling for the age distribution of the population and its unemployment rate, this is exactly what Cohen and Felson (1979) find, with the household activity ratio being highly significant for each crime category tested. This ratio shows economic </w:t>
+        <w:t xml:space="preserve"> paths intersecting in public during their routine activities. Controlling for the age distribution of the population and its unemployment rate, this is exactly what Cohen and Felson (1979) find, with the household activity ratio being highly </w:t>
       </w:r>
       <w:r>
         <w:rPr>
@@ -6302,7 +6547,7 @@
           <w:highlight w:val="white"/>
         </w:rPr>
         <w:lastRenderedPageBreak/>
-        <w:t>as well as statistical significance, with the magnitude of its effect being larger than that of the population</w:t>
+        <w:t>significant for each crime category tested. This ratio shows economic as well as statistical significance, with the magnitude of its effect being larger than that of the population</w:t>
       </w:r>
       <w:r>
         <w:rPr>
@@ -6372,19 +6617,26 @@
       <w:r>
         <w:rPr>
           <w:rFonts w:ascii="cmr10" w:eastAsia="Times New Roman" w:hAnsi="cmr10" w:cs="Times New Roman"/>
-          <w:i/>
-          <w:sz w:val="24"/>
-          <w:szCs w:val="24"/>
-        </w:rPr>
-        <w:t>Law of Concentration of Crime at Place</w:t>
-      </w:r>
-      <w:r>
-        <w:rPr>
-          <w:rFonts w:ascii="cmr10" w:eastAsia="Times New Roman" w:hAnsi="cmr10" w:cs="Times New Roman"/>
-          <w:sz w:val="24"/>
-          <w:szCs w:val="24"/>
-        </w:rPr>
-        <w:t xml:space="preserve"> and offers a useful theoretical framework through which we can analyze the relationships between crime, place, and time.</w:t>
+          <w:sz w:val="24"/>
+          <w:szCs w:val="24"/>
+        </w:rPr>
+        <w:t>law of concentration of crime at p</w:t>
+      </w:r>
+      <w:r>
+        <w:rPr>
+          <w:rFonts w:ascii="cmr10" w:eastAsia="Times New Roman" w:hAnsi="cmr10" w:cs="Times New Roman"/>
+          <w:sz w:val="24"/>
+          <w:szCs w:val="24"/>
+        </w:rPr>
+        <w:t>lace and</w:t>
+      </w:r>
+      <w:r>
+        <w:rPr>
+          <w:rFonts w:ascii="cmr10" w:eastAsia="Times New Roman" w:hAnsi="cmr10" w:cs="Times New Roman"/>
+          <w:sz w:val="24"/>
+          <w:szCs w:val="24"/>
+        </w:rPr>
+        <w:t xml:space="preserve"> offers a useful theoretical framework through which we can analyze the relationships between crime, place, and time.</w:t>
       </w:r>
     </w:p>
     <w:p>
@@ -6522,7 +6774,31 @@
           <w:sz w:val="24"/>
           <w:szCs w:val="24"/>
         </w:rPr>
-        <w:t xml:space="preserve">ctivities and Rational Choice. The first category of space is the </w:t>
+        <w:t>ctivities and rational c</w:t>
+      </w:r>
+      <w:r>
+        <w:rPr>
+          <w:rFonts w:ascii="cmr10" w:eastAsia="Times New Roman" w:hAnsi="cmr10" w:cs="Times New Roman"/>
+          <w:sz w:val="24"/>
+          <w:szCs w:val="24"/>
+        </w:rPr>
+        <w:t xml:space="preserve">hoice. The first category of </w:t>
+      </w:r>
+      <w:r>
+        <w:rPr>
+          <w:rFonts w:ascii="cmr10" w:eastAsia="Times New Roman" w:hAnsi="cmr10" w:cs="Times New Roman"/>
+          <w:sz w:val="24"/>
+          <w:szCs w:val="24"/>
+        </w:rPr>
+        <w:t>place</w:t>
+      </w:r>
+      <w:r>
+        <w:rPr>
+          <w:rFonts w:ascii="cmr10" w:eastAsia="Times New Roman" w:hAnsi="cmr10" w:cs="Times New Roman"/>
+          <w:sz w:val="24"/>
+          <w:szCs w:val="24"/>
+        </w:rPr>
+        <w:t xml:space="preserve"> is the </w:t>
       </w:r>
       <w:r>
         <w:rPr>
@@ -6539,7 +6815,23 @@
           <w:sz w:val="24"/>
           <w:szCs w:val="24"/>
         </w:rPr>
-        <w:t xml:space="preserve">. A crime generator is a location that takes people with no criminal intention and converts them into intending criminals. The second type of space is a </w:t>
+        <w:t xml:space="preserve">. A crime generator is a location that takes people with no criminal intention and converts them into intending criminals. The second type of </w:t>
+      </w:r>
+      <w:r>
+        <w:rPr>
+          <w:rFonts w:ascii="cmr10" w:eastAsia="Times New Roman" w:hAnsi="cmr10" w:cs="Times New Roman"/>
+          <w:sz w:val="24"/>
+          <w:szCs w:val="24"/>
+        </w:rPr>
+        <w:t>place</w:t>
+      </w:r>
+      <w:r>
+        <w:rPr>
+          <w:rFonts w:ascii="cmr10" w:eastAsia="Times New Roman" w:hAnsi="cmr10" w:cs="Times New Roman"/>
+          <w:sz w:val="24"/>
+          <w:szCs w:val="24"/>
+        </w:rPr>
+        <w:t xml:space="preserve"> is a </w:t>
       </w:r>
       <w:r>
         <w:rPr>
@@ -6556,7 +6848,23 @@
           <w:sz w:val="24"/>
           <w:szCs w:val="24"/>
         </w:rPr>
-        <w:t xml:space="preserve">, which is a location that draws in individuals specifically intending to commit a crime. Borrowing from the routine activities framework, these types of spaces see high crime rates due to the routine presence of particularly easy targets and a low police and security presence. The third type of place is a </w:t>
+        <w:t xml:space="preserve">, which is a location that draws in individuals specifically intending to commit a crime. Borrowing from the routine activities framework, these types of spaces see high crime rates due to the routine presence of particularly easy targets and a low police and security presence. The third type of </w:t>
+      </w:r>
+      <w:r>
+        <w:rPr>
+          <w:rFonts w:ascii="cmr10" w:eastAsia="Times New Roman" w:hAnsi="cmr10" w:cs="Times New Roman"/>
+          <w:sz w:val="24"/>
+          <w:szCs w:val="24"/>
+        </w:rPr>
+        <w:t>location</w:t>
+      </w:r>
+      <w:r>
+        <w:rPr>
+          <w:rFonts w:ascii="cmr10" w:eastAsia="Times New Roman" w:hAnsi="cmr10" w:cs="Times New Roman"/>
+          <w:sz w:val="24"/>
+          <w:szCs w:val="24"/>
+        </w:rPr>
+        <w:t xml:space="preserve"> is a </w:t>
       </w:r>
       <w:r>
         <w:rPr>
@@ -6573,7 +6881,23 @@
           <w:sz w:val="24"/>
           <w:szCs w:val="24"/>
         </w:rPr>
-        <w:t xml:space="preserve"> This is a location that leads individuals to believe that they are in danger of being victimized, but in reality there is little data to support the claim that the area is high in crime. Last, there are </w:t>
+        <w:t xml:space="preserve"> This is a </w:t>
+      </w:r>
+      <w:r>
+        <w:rPr>
+          <w:rFonts w:ascii="cmr10" w:eastAsia="Times New Roman" w:hAnsi="cmr10" w:cs="Times New Roman"/>
+          <w:sz w:val="24"/>
+          <w:szCs w:val="24"/>
+        </w:rPr>
+        <w:t>space</w:t>
+      </w:r>
+      <w:r>
+        <w:rPr>
+          <w:rFonts w:ascii="cmr10" w:eastAsia="Times New Roman" w:hAnsi="cmr10" w:cs="Times New Roman"/>
+          <w:sz w:val="24"/>
+          <w:szCs w:val="24"/>
+        </w:rPr>
+        <w:t xml:space="preserve"> that leads individuals to believe that they are in danger of being victimized, but in reality there is little data to support the claim that the area is high in crime. Last, there are </w:t>
       </w:r>
       <w:r>
         <w:rPr>
@@ -6582,7 +6906,7 @@
           <w:sz w:val="24"/>
           <w:szCs w:val="24"/>
         </w:rPr>
-        <w:t xml:space="preserve">crime neutral </w:t>
+        <w:t xml:space="preserve">crime </w:t>
       </w:r>
       <w:r>
         <w:rPr>
@@ -6592,7 +6916,7 @@
           <w:szCs w:val="24"/>
         </w:rPr>
         <w:lastRenderedPageBreak/>
-        <w:t>spaces</w:t>
+        <w:t>neutral spaces</w:t>
       </w:r>
       <w:r>
         <w:rPr>
@@ -6680,7 +7004,7 @@
           <w:sz w:val="24"/>
           <w:szCs w:val="24"/>
         </w:rPr>
-        <w:t>heory, observing the same general effect of crime occurring at the intersection of routine activity patterns, and adding a structured framework through which we can analyze the physical places in which the offenses occur. The pairing of these two theories provides the necessary theoretical toolkit to explain the occurrences o</w:t>
+        <w:t>heory, observing the same general effect of crime occurring at the intersection of routine activity patterns, and adding a structured framework through which we can analyze the physical places in which offenses occur. The pairing of these two theories provides the necessary theoretical toolkit to explain the occurrences o</w:t>
       </w:r>
       <w:r>
         <w:rPr>
@@ -7388,6 +7712,29 @@
           <w:szCs w:val="24"/>
         </w:rPr>
       </w:pPr>
+      <w:r>
+        <w:rPr>
+          <w:rFonts w:ascii="cmr10" w:eastAsia="Times New Roman" w:hAnsi="cmr10" w:cs="Times New Roman"/>
+          <w:sz w:val="24"/>
+          <w:szCs w:val="24"/>
+        </w:rPr>
+        <w:t>Past Incident Count</w:t>
+      </w:r>
+      <w:commentRangeEnd w:id="13"/>
+      <w:r>
+        <w:rPr>
+          <w:rFonts w:ascii="cmr10" w:hAnsi="cmr10"/>
+        </w:rPr>
+        <w:commentReference w:id="13"/>
+      </w:r>
+      <w:r>
+        <w:rPr>
+          <w:rFonts w:ascii="cmr10" w:eastAsia="Times New Roman" w:hAnsi="cmr10" w:cs="Times New Roman"/>
+          <w:sz w:val="24"/>
+          <w:szCs w:val="24"/>
+        </w:rPr>
+        <w:t xml:space="preserve"> (Sherman et al. 1989)</w:t>
+      </w:r>
     </w:p>
     <w:p>
       <w:pPr>
@@ -7399,29 +7746,6 @@
           <w:szCs w:val="24"/>
         </w:rPr>
       </w:pPr>
-      <w:r>
-        <w:rPr>
-          <w:rFonts w:ascii="cmr10" w:eastAsia="Times New Roman" w:hAnsi="cmr10" w:cs="Times New Roman"/>
-          <w:sz w:val="24"/>
-          <w:szCs w:val="24"/>
-        </w:rPr>
-        <w:t>Past Incident Count</w:t>
-      </w:r>
-      <w:commentRangeEnd w:id="13"/>
-      <w:r>
-        <w:rPr>
-          <w:rFonts w:ascii="cmr10" w:hAnsi="cmr10"/>
-        </w:rPr>
-        <w:commentReference w:id="13"/>
-      </w:r>
-      <w:r>
-        <w:rPr>
-          <w:rFonts w:ascii="cmr10" w:eastAsia="Times New Roman" w:hAnsi="cmr10" w:cs="Times New Roman"/>
-          <w:sz w:val="24"/>
-          <w:szCs w:val="24"/>
-        </w:rPr>
-        <w:t xml:space="preserve"> (Sherman et al. 1989)</w:t>
-      </w:r>
     </w:p>
     <w:p>
       <w:pPr>
@@ -7440,7 +7764,23 @@
           <w:sz w:val="24"/>
           <w:szCs w:val="24"/>
         </w:rPr>
-        <w:t xml:space="preserve">This event dependency lends further support to the claim that crime clusters in the micro-place, since it suggests that crime begets more crime at the street segment level, and also that recent-historical hotspots are consistently strong predictors of future crime. This tendency to cluster in time as well as place is so strong, in fact, that the predictive models implemented in by the Los Angeles and Atlanta police departments in 2014 were Epidemic Type Aftershock Sequence models, borrowing from seismological models of the ways that aftershocks follow an earthquake in place and time (Mohler 2014). </w:t>
+        <w:t xml:space="preserve">This event dependency lends further support to the claim that crime clusters in the micro-place, </w:t>
+      </w:r>
+      <w:r>
+        <w:rPr>
+          <w:rFonts w:ascii="cmr10" w:eastAsia="Times New Roman" w:hAnsi="cmr10" w:cs="Times New Roman"/>
+          <w:sz w:val="24"/>
+          <w:szCs w:val="24"/>
+        </w:rPr>
+        <w:t>suggesting</w:t>
+      </w:r>
+      <w:r>
+        <w:rPr>
+          <w:rFonts w:ascii="cmr10" w:eastAsia="Times New Roman" w:hAnsi="cmr10" w:cs="Times New Roman"/>
+          <w:sz w:val="24"/>
+          <w:szCs w:val="24"/>
+        </w:rPr>
+        <w:t xml:space="preserve"> that crime begets more crime at the street segment level, and also that recent-historical hotspots are consistently strong predictors of future crime. This tendency to cluster in time as well as place is so strong, in fact, that the predictive models implemented in by the Los Angeles and Atlanta police departments in 2014 were Epidemic Type Aftershock Sequence models, borrowing from seismological models of the ways that aftershocks follow an earthquake in place and time (Mohler 2014). </w:t>
       </w:r>
     </w:p>
     <w:p>
@@ -7470,7 +7810,23 @@
           <w:sz w:val="24"/>
           <w:szCs w:val="24"/>
         </w:rPr>
-        <w:t xml:space="preserve">With significant backing to the theory that crime clusters in place and time, it is important that we continue to push this recently-developing body of theory, testing its generalization to unseen data points and asking the causal question of what exactly causes a criminal hotspot to appear or disappear. This, in short, is what my thesis will do. </w:t>
+        <w:t xml:space="preserve">With significant backing to the theory that crime clusters in place and time, it is important that we continue to push this recently-developing body of theory, testing its generalization to unseen data points and asking the causal question of what exactly causes a criminal hotspot to appear or disappear. This, in short, is </w:t>
+      </w:r>
+      <w:r>
+        <w:rPr>
+          <w:rFonts w:ascii="cmr10" w:eastAsia="Times New Roman" w:hAnsi="cmr10" w:cs="Times New Roman"/>
+          <w:sz w:val="24"/>
+          <w:szCs w:val="24"/>
+        </w:rPr>
+        <w:t>the subject of my thesis.</w:t>
+      </w:r>
+      <w:r>
+        <w:rPr>
+          <w:rFonts w:ascii="cmr10" w:eastAsia="Times New Roman" w:hAnsi="cmr10" w:cs="Times New Roman"/>
+          <w:sz w:val="24"/>
+          <w:szCs w:val="24"/>
+        </w:rPr>
+        <w:t xml:space="preserve"> </w:t>
       </w:r>
     </w:p>
     <w:p>
@@ -7490,7 +7846,23 @@
           <w:sz w:val="24"/>
           <w:szCs w:val="24"/>
         </w:rPr>
-        <w:t xml:space="preserve">The econometric analysis of crime in micro-places that follows is first made possible by the recent influx of open data. Since President </w:t>
+        <w:t xml:space="preserve">The econometric analysis of crime in micro-places that follows is first made possible by the recent influx of open </w:t>
+      </w:r>
+      <w:r>
+        <w:rPr>
+          <w:rFonts w:ascii="cmr10" w:eastAsia="Times New Roman" w:hAnsi="cmr10" w:cs="Times New Roman"/>
+          <w:sz w:val="24"/>
+          <w:szCs w:val="24"/>
+        </w:rPr>
+        <w:t xml:space="preserve">government </w:t>
+      </w:r>
+      <w:r>
+        <w:rPr>
+          <w:rFonts w:ascii="cmr10" w:eastAsia="Times New Roman" w:hAnsi="cmr10" w:cs="Times New Roman"/>
+          <w:sz w:val="24"/>
+          <w:szCs w:val="24"/>
+        </w:rPr>
+        <w:t xml:space="preserve">data. </w:t>
       </w:r>
       <w:r>
         <w:rPr>
@@ -7499,7 +7871,7 @@
           <w:szCs w:val="24"/>
         </w:rPr>
         <w:lastRenderedPageBreak/>
-        <w:t xml:space="preserve">Obama took office in 2009, the the US government has undertaken various initiatives for releasing federal data for research purposes, including the creation of data.gov, the Open Government Initiative, and the Police Data Initiative. Many US cities and states followed suit, leading to what has become hundreds of gigabytes of freely available police incident report data from most major US cities, including the time, location, and category of each incident that has occurred, along with other pieces of city-specific information. </w:t>
+        <w:t xml:space="preserve">Since President Obama took office in 2009, the the US government has undertaken various initiatives for releasing federal data for research purposes, including the creation of data.gov, the Open Government Initiative, and the Police Data Initiative. Many US cities and states followed suit, leading to what has become hundreds of gigabytes of freely available police incident report data from most major US cities, including the time, location, and category of each incident that has occurred, along with other pieces of city-specific information. </w:t>
       </w:r>
     </w:p>
     <w:p>
@@ -7549,10 +7921,35 @@
       <w:r>
         <w:rPr>
           <w:rFonts w:ascii="cmr10" w:eastAsia="Times New Roman" w:hAnsi="cmr10" w:cs="Times New Roman"/>
-          <w:sz w:val="24"/>
-          <w:szCs w:val="24"/>
-        </w:rPr>
-        <w:t>, testing his theory of crime concentration in new locales. This first stage of analysis will focus on large cities, namely Seattle, Chicago, Los Angeles, Portland (OR), San Francisco, Philadelphia, Dallas, Washington DC, and Cincinnati. Two of these cities overlap with Weisburd</w:t>
+          <w:i/>
+          <w:sz w:val="24"/>
+          <w:szCs w:val="24"/>
+        </w:rPr>
+        <w:t xml:space="preserve"> </w:t>
+      </w:r>
+      <w:r>
+        <w:rPr>
+          <w:rFonts w:ascii="cmr10" w:eastAsia="Times New Roman" w:hAnsi="cmr10" w:cs="Times New Roman"/>
+          <w:sz w:val="24"/>
+          <w:szCs w:val="24"/>
+        </w:rPr>
+        <w:t>(2015)</w:t>
+      </w:r>
+      <w:r>
+        <w:rPr>
+          <w:rFonts w:ascii="cmr10" w:eastAsia="Times New Roman" w:hAnsi="cmr10" w:cs="Times New Roman"/>
+          <w:sz w:val="24"/>
+          <w:szCs w:val="24"/>
+        </w:rPr>
+        <w:t>,</w:t>
+      </w:r>
+      <w:r>
+        <w:rPr>
+          <w:rFonts w:ascii="cmr10" w:eastAsia="Times New Roman" w:hAnsi="cmr10" w:cs="Times New Roman"/>
+          <w:sz w:val="24"/>
+          <w:szCs w:val="24"/>
+        </w:rPr>
+        <w:t xml:space="preserve"> testing his theory of crime concentration in new locales. This first stage of analysis will focus on large cities, namely Seattle, Chicago, Los Angeles, Portland (OR), San Francisco, Philadelphia, Dallas, Washington DC, and Cincinnati. Two of these cities overlap with Weisburd</w:t>
       </w:r>
       <w:r>
         <w:rPr>
@@ -7568,7 +7965,39 @@
           <w:sz w:val="24"/>
           <w:szCs w:val="24"/>
         </w:rPr>
-        <w:t>s initial sample, and the rest are yet to have had their crime concentration levels analyzed at the street segment level. I will dissect these concentration levels both comparatively against one another and over time in order to understand the strength of the Law of Concentration of Crime at Place and its stability over time. This section of analysis will attempt to answer the questions of how closely crime couples with place, and how long hotspots stay hot.</w:t>
+        <w:t xml:space="preserve">s initial sample, and the rest are yet to have had their crime concentration levels analyzed at the street segment level. I will dissect these concentration levels both comparatively against one another and over time in order to </w:t>
+      </w:r>
+      <w:r>
+        <w:rPr>
+          <w:rFonts w:ascii="cmr10" w:eastAsia="Times New Roman" w:hAnsi="cmr10" w:cs="Times New Roman"/>
+          <w:sz w:val="24"/>
+          <w:szCs w:val="24"/>
+        </w:rPr>
+        <w:t>understand the strength of the law of c</w:t>
+      </w:r>
+      <w:r>
+        <w:rPr>
+          <w:rFonts w:ascii="cmr10" w:eastAsia="Times New Roman" w:hAnsi="cmr10" w:cs="Times New Roman"/>
+          <w:sz w:val="24"/>
+          <w:szCs w:val="24"/>
+        </w:rPr>
+        <w:t>on</w:t>
+      </w:r>
+      <w:r>
+        <w:rPr>
+          <w:rFonts w:ascii="cmr10" w:eastAsia="Times New Roman" w:hAnsi="cmr10" w:cs="Times New Roman"/>
+          <w:sz w:val="24"/>
+          <w:szCs w:val="24"/>
+        </w:rPr>
+        <w:t>centration of crime at p</w:t>
+      </w:r>
+      <w:r>
+        <w:rPr>
+          <w:rFonts w:ascii="cmr10" w:eastAsia="Times New Roman" w:hAnsi="cmr10" w:cs="Times New Roman"/>
+          <w:sz w:val="24"/>
+          <w:szCs w:val="24"/>
+        </w:rPr>
+        <w:t>lace and its stability over time. This section of analysis will attempt to answer the questions of how closely crime couples with place, and how long hotspots stay hot.</w:t>
       </w:r>
     </w:p>
     <w:p>
@@ -7692,7 +8121,15 @@
           <w:sz w:val="24"/>
           <w:szCs w:val="24"/>
         </w:rPr>
-        <w:t>s major cities; they vary significantly in population, racial composition, crime rate, poverty level, and street layout. With one of this paper</w:t>
+        <w:t xml:space="preserve">s major cities; they vary significantly in population, racial composition, crime rate, poverty </w:t>
+      </w:r>
+      <w:r>
+        <w:rPr>
+          <w:rFonts w:ascii="cmr10" w:eastAsia="Times New Roman" w:hAnsi="cmr10" w:cs="Times New Roman"/>
+          <w:sz w:val="24"/>
+          <w:szCs w:val="24"/>
+        </w:rPr>
+        <w:t>level, and street layout. With one of this paper</w:t>
       </w:r>
       <w:r>
         <w:rPr>
@@ -7713,19 +8150,42 @@
       <w:r>
         <w:rPr>
           <w:rFonts w:ascii="cmr10" w:eastAsia="Times New Roman" w:hAnsi="cmr10" w:cs="Times New Roman"/>
-          <w:i/>
-          <w:sz w:val="24"/>
-          <w:szCs w:val="24"/>
-        </w:rPr>
-        <w:t xml:space="preserve"> Law of Concentration of Crime at Place</w:t>
-      </w:r>
-      <w:r>
-        <w:rPr>
-          <w:rFonts w:ascii="cmr10" w:eastAsia="Times New Roman" w:hAnsi="cmr10" w:cs="Times New Roman"/>
-          <w:sz w:val="24"/>
-          <w:szCs w:val="24"/>
-        </w:rPr>
-        <w:t xml:space="preserve"> across a larger sample of cities than has been offered to date, a diverse sample of cities will provide the basis for a stronger claim in support of this theory, should the results be positive. </w:t>
+          <w:sz w:val="24"/>
+          <w:szCs w:val="24"/>
+        </w:rPr>
+        <w:t xml:space="preserve"> law of concentration of c</w:t>
+      </w:r>
+      <w:r>
+        <w:rPr>
+          <w:rFonts w:ascii="cmr10" w:eastAsia="Times New Roman" w:hAnsi="cmr10" w:cs="Times New Roman"/>
+          <w:sz w:val="24"/>
+          <w:szCs w:val="24"/>
+        </w:rPr>
+        <w:t xml:space="preserve">rime </w:t>
+      </w:r>
+      <w:r>
+        <w:rPr>
+          <w:rFonts w:ascii="cmr10" w:eastAsia="Times New Roman" w:hAnsi="cmr10" w:cs="Times New Roman"/>
+          <w:sz w:val="24"/>
+          <w:szCs w:val="24"/>
+        </w:rPr>
+        <w:t>at p</w:t>
+      </w:r>
+      <w:r>
+        <w:rPr>
+          <w:rFonts w:ascii="cmr10" w:eastAsia="Times New Roman" w:hAnsi="cmr10" w:cs="Times New Roman"/>
+          <w:sz w:val="24"/>
+          <w:szCs w:val="24"/>
+        </w:rPr>
+        <w:t>lace across</w:t>
+      </w:r>
+      <w:r>
+        <w:rPr>
+          <w:rFonts w:ascii="cmr10" w:eastAsia="Times New Roman" w:hAnsi="cmr10" w:cs="Times New Roman"/>
+          <w:sz w:val="24"/>
+          <w:szCs w:val="24"/>
+        </w:rPr>
+        <w:t xml:space="preserve"> a larger sample of cities than has been offered to date, a diverse sample of cities will provide the basis for a stronger claim in support of this theory, should the results be positive. </w:t>
       </w:r>
     </w:p>
     <w:p>
@@ -7745,7 +8205,39 @@
           <w:sz w:val="24"/>
           <w:szCs w:val="24"/>
         </w:rPr>
-        <w:t xml:space="preserve">Second, the cities in this sample all provide crime data at the street-segment level. While many cities outside this sample offer incident report data, these are the ones that lend themselves most readily to analysis at the street segment level. New York ant Boston, for example, only offer crime locations in the form of latitude and longitude coordinates, which are computationally challenging to reverse-geocode into addresses and then street segments. In this sense, the sample I choose is also one of </w:t>
+        <w:t>Second, the cities in this sample all p</w:t>
+      </w:r>
+      <w:r>
+        <w:rPr>
+          <w:rFonts w:ascii="cmr10" w:eastAsia="Times New Roman" w:hAnsi="cmr10" w:cs="Times New Roman"/>
+          <w:sz w:val="24"/>
+          <w:szCs w:val="24"/>
+        </w:rPr>
+        <w:t xml:space="preserve">rovide crime data at the street </w:t>
+      </w:r>
+      <w:r>
+        <w:rPr>
+          <w:rFonts w:ascii="cmr10" w:eastAsia="Times New Roman" w:hAnsi="cmr10" w:cs="Times New Roman"/>
+          <w:sz w:val="24"/>
+          <w:szCs w:val="24"/>
+        </w:rPr>
+        <w:t>segment level. While many cities outside this sample offer incident report data, these are the ones that lend themselves most readily to analysis at the st</w:t>
+      </w:r>
+      <w:r>
+        <w:rPr>
+          <w:rFonts w:ascii="cmr10" w:eastAsia="Times New Roman" w:hAnsi="cmr10" w:cs="Times New Roman"/>
+          <w:sz w:val="24"/>
+          <w:szCs w:val="24"/>
+        </w:rPr>
+        <w:t>reet segment level. New York and</w:t>
+      </w:r>
+      <w:r>
+        <w:rPr>
+          <w:rFonts w:ascii="cmr10" w:eastAsia="Times New Roman" w:hAnsi="cmr10" w:cs="Times New Roman"/>
+          <w:sz w:val="24"/>
+          <w:szCs w:val="24"/>
+        </w:rPr>
+        <w:t xml:space="preserve"> Boston, for example, only offer crime locations in the form of latitude and longitude coordinates, which are computationally challenging to reverse-geocode into addresses and then street segments. In this sense, the sample I choose is also one of </w:t>
       </w:r>
       <w:commentRangeStart w:id="17"/>
       <w:r>
@@ -7942,26 +8434,39 @@
           <w:sz w:val="24"/>
           <w:szCs w:val="24"/>
         </w:rPr>
-        <w:t xml:space="preserve"> crime categories so that the crime categories were comparable. </w:t>
-      </w:r>
-    </w:p>
-    <w:p>
-      <w:pPr>
-        <w:spacing w:line="360" w:lineRule="auto"/>
-        <w:jc w:val="both"/>
-        <w:rPr>
-          <w:rFonts w:ascii="cmr10" w:eastAsia="Times New Roman" w:hAnsi="cmr10" w:cs="Times New Roman"/>
-          <w:sz w:val="24"/>
-          <w:szCs w:val="24"/>
-        </w:rPr>
-      </w:pPr>
-      <w:r>
-        <w:rPr>
-          <w:rFonts w:ascii="cmr10" w:eastAsia="Times New Roman" w:hAnsi="cmr10" w:cs="Times New Roman"/>
-          <w:sz w:val="24"/>
-          <w:szCs w:val="24"/>
-        </w:rPr>
-        <w:t xml:space="preserve">The observations in these datasets represent police incident reports. These reports represent events that are more severe than a 911 call, and but are often less severe than an arrest. Any time an officer arrives on a scene and finds the event sufficiently important for them to write a report, the report is digitized and then released by the city as open data. For this reason, some, but not all incidents in this data represent arrests. </w:t>
+        <w:t xml:space="preserve"> crime categories so that </w:t>
+      </w:r>
+      <w:r>
+        <w:rPr>
+          <w:rFonts w:ascii="cmr10" w:eastAsia="Times New Roman" w:hAnsi="cmr10" w:cs="Times New Roman"/>
+          <w:sz w:val="24"/>
+          <w:szCs w:val="24"/>
+        </w:rPr>
+        <w:t>all cities</w:t>
+      </w:r>
+      <w:r>
+        <w:rPr>
+          <w:rFonts w:ascii="Calibri" w:eastAsia="Calibri" w:hAnsi="Calibri" w:cs="Calibri"/>
+          <w:sz w:val="24"/>
+          <w:szCs w:val="24"/>
+        </w:rPr>
+        <w:t>’</w:t>
+      </w:r>
+      <w:r>
+        <w:rPr>
+          <w:rFonts w:ascii="cmr10" w:eastAsia="Times New Roman" w:hAnsi="cmr10" w:cs="Times New Roman"/>
+          <w:sz w:val="24"/>
+          <w:szCs w:val="24"/>
+        </w:rPr>
+        <w:t xml:space="preserve"> data</w:t>
+      </w:r>
+      <w:r>
+        <w:rPr>
+          <w:rFonts w:ascii="cmr10" w:eastAsia="Times New Roman" w:hAnsi="cmr10" w:cs="Times New Roman"/>
+          <w:sz w:val="24"/>
+          <w:szCs w:val="24"/>
+        </w:rPr>
+        <w:t xml:space="preserve"> were comparable. </w:t>
       </w:r>
     </w:p>
     <w:p>
@@ -7981,71 +8486,23 @@
           <w:sz w:val="24"/>
           <w:szCs w:val="24"/>
         </w:rPr>
-        <w:t>For cross-city analysis, two sets of crimes are selected for investigation. First, testing Weisburd</w:t>
-      </w:r>
-      <w:r>
-        <w:rPr>
-          <w:rFonts w:ascii="Calibri" w:eastAsia="Calibri" w:hAnsi="Calibri" w:cs="Calibri"/>
-          <w:sz w:val="24"/>
-          <w:szCs w:val="24"/>
-        </w:rPr>
-        <w:t>’</w:t>
-      </w:r>
-      <w:r>
-        <w:rPr>
-          <w:rFonts w:ascii="cmr10" w:eastAsia="Times New Roman" w:hAnsi="cmr10" w:cs="Times New Roman"/>
-          <w:sz w:val="24"/>
-          <w:szCs w:val="24"/>
-        </w:rPr>
-        <w:t>s Law of Concentration of Crime at Place, it is necessary to analyze only the crimes whose categories were included in the original paper defining this law. This means including burglary, property destruction, assault, homicide, robbery, graffiti, abandoned vehicles, drugs, prostitution, drunk driving, and hit and run incidents (Weis</w:t>
-      </w:r>
-      <w:r>
-        <w:rPr>
-          <w:rFonts w:ascii="cmr10" w:eastAsia="Times New Roman" w:hAnsi="cmr10" w:cs="Times New Roman"/>
-          <w:sz w:val="24"/>
-          <w:szCs w:val="24"/>
-        </w:rPr>
-        <w:t>burd</w:t>
-      </w:r>
-      <w:r>
-        <w:rPr>
-          <w:rFonts w:ascii="cmr10" w:eastAsia="Times New Roman" w:hAnsi="cmr10" w:cs="Times New Roman"/>
-          <w:sz w:val="24"/>
-          <w:szCs w:val="24"/>
-        </w:rPr>
-        <w:t xml:space="preserve"> 2015). Second, the violent crimes are examined in isolation. These include assault, battery, robbery, sexual assault, homicide, and domestic violence. Due to the differing encoding systems across cities, subsetting the data to include only these crimes requires some manual searching in order to find each city</w:t>
-      </w:r>
-      <w:r>
-        <w:rPr>
-          <w:rFonts w:ascii="Calibri" w:eastAsia="Calibri" w:hAnsi="Calibri" w:cs="Calibri"/>
-          <w:sz w:val="24"/>
-          <w:szCs w:val="24"/>
-        </w:rPr>
-        <w:t>’</w:t>
-      </w:r>
-      <w:r>
-        <w:rPr>
-          <w:rFonts w:ascii="cmr10" w:eastAsia="Times New Roman" w:hAnsi="cmr10" w:cs="Times New Roman"/>
-          <w:sz w:val="24"/>
-          <w:szCs w:val="24"/>
-        </w:rPr>
-        <w:t>s sometimes-several names for each category. For the most part, all cities</w:t>
-      </w:r>
-      <w:r>
-        <w:rPr>
-          <w:rFonts w:ascii="Calibri" w:eastAsia="Calibri" w:hAnsi="Calibri" w:cs="Calibri"/>
-          <w:sz w:val="24"/>
-          <w:szCs w:val="24"/>
-        </w:rPr>
-        <w:t>’</w:t>
-      </w:r>
-      <w:r>
-        <w:rPr>
-          <w:rFonts w:ascii="cmr10" w:eastAsia="Times New Roman" w:hAnsi="cmr10" w:cs="Times New Roman"/>
-          <w:sz w:val="24"/>
-          <w:szCs w:val="24"/>
-        </w:rPr>
-        <w:t xml:space="preserve"> data contains the desired encodings. The one noteworthy exception is that of abandoned vehicles, which Weisburd includes in his analysis but were not available for the majority of cities in this sample. For the regressions run in the second part of this study, only the violent crimes are selected for analysis, as these are the incidents that pose the greatest threat to society. </w:t>
+        <w:t xml:space="preserve">The observations in these datasets represent police incident reports. These reports represent events that are more severe than a 911 call, and but are often less severe than an arrest. Any time an officer arrives on a scene and finds the event sufficiently important </w:t>
+      </w:r>
+      <w:r>
+        <w:rPr>
+          <w:rFonts w:ascii="cmr10" w:eastAsia="Times New Roman" w:hAnsi="cmr10" w:cs="Times New Roman"/>
+          <w:sz w:val="24"/>
+          <w:szCs w:val="24"/>
+        </w:rPr>
+        <w:t>to document</w:t>
+      </w:r>
+      <w:r>
+        <w:rPr>
+          <w:rFonts w:ascii="cmr10" w:eastAsia="Times New Roman" w:hAnsi="cmr10" w:cs="Times New Roman"/>
+          <w:sz w:val="24"/>
+          <w:szCs w:val="24"/>
+        </w:rPr>
+        <w:t xml:space="preserve">, the report is digitized and then released by the city as open data. For this reason, some, but not all incidents in this data represent arrests. </w:t>
       </w:r>
     </w:p>
     <w:p>
@@ -8065,16 +8522,103 @@
           <w:sz w:val="24"/>
           <w:szCs w:val="24"/>
         </w:rPr>
-        <w:t xml:space="preserve">The data is originally provided at the individual crime level. To analyze the amount of crime happening at specific street segments, I take the sum of crimes happening on each segment for each year and collapse the data so that each observation is a street segment, rather </w:t>
-      </w:r>
-      <w:r>
-        <w:rPr>
-          <w:rFonts w:ascii="cmr10" w:eastAsia="Times New Roman" w:hAnsi="cmr10" w:cs="Times New Roman"/>
-          <w:sz w:val="24"/>
-          <w:szCs w:val="24"/>
-        </w:rPr>
-        <w:lastRenderedPageBreak/>
-        <w:t xml:space="preserve">than a crime. This operation  is performed to both the general crime and the violent crime-only subsets of the original data sets. </w:t>
+        <w:t>For cross-city analysis, two sets of crimes are selected for investigation. First, testing Weisburd</w:t>
+      </w:r>
+      <w:r>
+        <w:rPr>
+          <w:rFonts w:ascii="Calibri" w:eastAsia="Calibri" w:hAnsi="Calibri" w:cs="Calibri"/>
+          <w:sz w:val="24"/>
+          <w:szCs w:val="24"/>
+        </w:rPr>
+        <w:t>’</w:t>
+      </w:r>
+      <w:r>
+        <w:rPr>
+          <w:rFonts w:ascii="cmr10" w:eastAsia="Times New Roman" w:hAnsi="cmr10" w:cs="Times New Roman"/>
+          <w:sz w:val="24"/>
+          <w:szCs w:val="24"/>
+        </w:rPr>
+        <w:t>s law of concentration of crime at p</w:t>
+      </w:r>
+      <w:r>
+        <w:rPr>
+          <w:rFonts w:ascii="cmr10" w:eastAsia="Times New Roman" w:hAnsi="cmr10" w:cs="Times New Roman"/>
+          <w:sz w:val="24"/>
+          <w:szCs w:val="24"/>
+        </w:rPr>
+        <w:t>lace, it is necessary to analyze only the crimes whose categories were included in the original paper defining this law. This means including burglary, property destruction, assault, homicide, robbery, graffiti, abandoned vehicles, drugs, prostitution, drunk driving, and hit and run incidents (Weis</w:t>
+      </w:r>
+      <w:r>
+        <w:rPr>
+          <w:rFonts w:ascii="cmr10" w:eastAsia="Times New Roman" w:hAnsi="cmr10" w:cs="Times New Roman"/>
+          <w:sz w:val="24"/>
+          <w:szCs w:val="24"/>
+        </w:rPr>
+        <w:t>burd</w:t>
+      </w:r>
+      <w:r>
+        <w:rPr>
+          <w:rFonts w:ascii="cmr10" w:eastAsia="Times New Roman" w:hAnsi="cmr10" w:cs="Times New Roman"/>
+          <w:sz w:val="24"/>
+          <w:szCs w:val="24"/>
+        </w:rPr>
+        <w:t xml:space="preserve"> 2015). Second, the violent crimes are examined in isolation. These include assault, battery, robbery, sexual assault, homicide, and domestic violence. Due to the differing encoding systems across cities, subsetting the data to in</w:t>
+      </w:r>
+      <w:r>
+        <w:rPr>
+          <w:rFonts w:ascii="cmr10" w:eastAsia="Times New Roman" w:hAnsi="cmr10" w:cs="Times New Roman"/>
+          <w:sz w:val="24"/>
+          <w:szCs w:val="24"/>
+        </w:rPr>
+        <w:t>clude only these crimes required</w:t>
+      </w:r>
+      <w:r>
+        <w:rPr>
+          <w:rFonts w:ascii="cmr10" w:eastAsia="Times New Roman" w:hAnsi="cmr10" w:cs="Times New Roman"/>
+          <w:sz w:val="24"/>
+          <w:szCs w:val="24"/>
+        </w:rPr>
+        <w:t xml:space="preserve"> some manual searching in order to find each city</w:t>
+      </w:r>
+      <w:r>
+        <w:rPr>
+          <w:rFonts w:ascii="Calibri" w:eastAsia="Calibri" w:hAnsi="Calibri" w:cs="Calibri"/>
+          <w:sz w:val="24"/>
+          <w:szCs w:val="24"/>
+        </w:rPr>
+        <w:t>’</w:t>
+      </w:r>
+      <w:r>
+        <w:rPr>
+          <w:rFonts w:ascii="cmr10" w:eastAsia="Times New Roman" w:hAnsi="cmr10" w:cs="Times New Roman"/>
+          <w:sz w:val="24"/>
+          <w:szCs w:val="24"/>
+        </w:rPr>
+        <w:t>s sometimes-several names for each category. For the most part, all cities</w:t>
+      </w:r>
+      <w:r>
+        <w:rPr>
+          <w:rFonts w:ascii="Calibri" w:eastAsia="Calibri" w:hAnsi="Calibri" w:cs="Calibri"/>
+          <w:sz w:val="24"/>
+          <w:szCs w:val="24"/>
+        </w:rPr>
+        <w:t>’</w:t>
+      </w:r>
+      <w:r>
+        <w:rPr>
+          <w:rFonts w:ascii="cmr10" w:eastAsia="Times New Roman" w:hAnsi="cmr10" w:cs="Times New Roman"/>
+          <w:sz w:val="24"/>
+          <w:szCs w:val="24"/>
+        </w:rPr>
+        <w:t xml:space="preserve"> data contains the desired encodings. The one noteworthy exception is that of abandoned vehicles, which Weisburd includes in his analysis but were not available for the majority of cities in this sample. For the regressions run in the second part of this study, only the violent crimes are selected for analysis, as these are the incidents that pose </w:t>
+      </w:r>
+      <w:r>
+        <w:rPr>
+          <w:rFonts w:ascii="cmr10" w:eastAsia="Times New Roman" w:hAnsi="cmr10" w:cs="Times New Roman"/>
+          <w:sz w:val="24"/>
+          <w:szCs w:val="24"/>
+        </w:rPr>
+        <w:t>the greatest threat to society and are of the highest interest to law enforcement.</w:t>
       </w:r>
     </w:p>
     <w:p>
@@ -8094,23 +8638,64 @@
           <w:sz w:val="24"/>
           <w:szCs w:val="24"/>
         </w:rPr>
-        <w:t>A second type of data I use is each city</w:t>
-      </w:r>
-      <w:r>
-        <w:rPr>
-          <w:rFonts w:ascii="Calibri" w:eastAsia="Calibri" w:hAnsi="Calibri" w:cs="Calibri"/>
-          <w:sz w:val="24"/>
-          <w:szCs w:val="24"/>
-        </w:rPr>
-        <w:t>’</w:t>
-      </w:r>
-      <w:r>
-        <w:rPr>
-          <w:rFonts w:ascii="cmr10" w:eastAsia="Times New Roman" w:hAnsi="cmr10" w:cs="Times New Roman"/>
-          <w:sz w:val="24"/>
-          <w:szCs w:val="24"/>
-        </w:rPr>
-        <w:t xml:space="preserve">s centerline file. A centerline file is a shapefile that includes the polylines representative of a street network. These include latitude-longitude coordinates, street segment IDs, and metadata such as street type and street segment length. These files were converted to GeoJSON format using the free program QGIS, and then converted to a usable tabular format in the statistical programming language R. The centerline files, like the rest of this data, were provided by the cities themselves via their open data portals.    </w:t>
+        <w:t xml:space="preserve">The data is originally provided at the individual crime level. To analyze the amount of crime happening at specific street segments, I take the sum of crimes happening on each </w:t>
+      </w:r>
+      <w:r>
+        <w:rPr>
+          <w:rFonts w:ascii="cmr10" w:eastAsia="Times New Roman" w:hAnsi="cmr10" w:cs="Times New Roman"/>
+          <w:sz w:val="24"/>
+          <w:szCs w:val="24"/>
+        </w:rPr>
+        <w:t xml:space="preserve">street </w:t>
+      </w:r>
+      <w:r>
+        <w:rPr>
+          <w:rFonts w:ascii="cmr10" w:eastAsia="Times New Roman" w:hAnsi="cmr10" w:cs="Times New Roman"/>
+          <w:sz w:val="24"/>
+          <w:szCs w:val="24"/>
+        </w:rPr>
+        <w:t xml:space="preserve">segment for each year and collapse the data so that each observation </w:t>
+      </w:r>
+      <w:r>
+        <w:rPr>
+          <w:rFonts w:ascii="cmr10" w:eastAsia="Times New Roman" w:hAnsi="cmr10" w:cs="Times New Roman"/>
+          <w:sz w:val="24"/>
+          <w:szCs w:val="24"/>
+        </w:rPr>
+        <w:t xml:space="preserve">represents all crime on </w:t>
+      </w:r>
+      <w:r>
+        <w:rPr>
+          <w:rFonts w:ascii="cmr10" w:eastAsia="Times New Roman" w:hAnsi="cmr10" w:cs="Times New Roman"/>
+          <w:sz w:val="24"/>
+          <w:szCs w:val="24"/>
+        </w:rPr>
+        <w:lastRenderedPageBreak/>
+        <w:t>a</w:t>
+      </w:r>
+      <w:r>
+        <w:rPr>
+          <w:rFonts w:ascii="cmr10" w:eastAsia="Times New Roman" w:hAnsi="cmr10" w:cs="Times New Roman"/>
+          <w:sz w:val="24"/>
+          <w:szCs w:val="24"/>
+        </w:rPr>
+        <w:t xml:space="preserve"> a street segment, rather than a </w:t>
+      </w:r>
+      <w:r>
+        <w:rPr>
+          <w:rFonts w:ascii="cmr10" w:eastAsia="Times New Roman" w:hAnsi="cmr10" w:cs="Times New Roman"/>
+          <w:sz w:val="24"/>
+          <w:szCs w:val="24"/>
+        </w:rPr>
+        <w:t>single incident</w:t>
+      </w:r>
+      <w:r>
+        <w:rPr>
+          <w:rFonts w:ascii="cmr10" w:eastAsia="Times New Roman" w:hAnsi="cmr10" w:cs="Times New Roman"/>
+          <w:sz w:val="24"/>
+          <w:szCs w:val="24"/>
+        </w:rPr>
+        <w:t xml:space="preserve">. This operation  is performed to both the general crime and the violent crime-only subsets of the original data. </w:t>
       </w:r>
     </w:p>
     <w:p>
@@ -8130,7 +8715,7 @@
           <w:sz w:val="24"/>
           <w:szCs w:val="24"/>
         </w:rPr>
-        <w:t>In the end, I focus on the city of Chicago for exploring potential causal relationships between facilities, socioeconomic factors, and crime. I choose Chicago for a variety of reasons. First, Chicago is among America</w:t>
+        <w:t>A second type of data I use is each city</w:t>
       </w:r>
       <w:r>
         <w:rPr>
@@ -8146,34 +8731,24 @@
           <w:sz w:val="24"/>
           <w:szCs w:val="24"/>
         </w:rPr>
-        <w:t>s best open data cities, meaning that its open data portal contains a large supply of machine-readable data sets that can be brought into this analysis. Second, Chicago is of a particular degree of interest in studies of crime due to its frequent presence in the news as a city that is high in gun violence and other violent crime. Third, the Chicago Police Department</w:t>
-      </w:r>
-      <w:r>
-        <w:rPr>
-          <w:rFonts w:ascii="Calibri" w:eastAsia="Calibri" w:hAnsi="Calibri" w:cs="Calibri"/>
-          <w:sz w:val="24"/>
-          <w:szCs w:val="24"/>
-        </w:rPr>
-        <w:t>’</w:t>
-      </w:r>
-      <w:r>
-        <w:rPr>
-          <w:rFonts w:ascii="cmr10" w:eastAsia="Times New Roman" w:hAnsi="cmr10" w:cs="Times New Roman"/>
-          <w:sz w:val="24"/>
-          <w:szCs w:val="24"/>
-        </w:rPr>
-        <w:t xml:space="preserve">s incident report data is of a higher quality than most of the other cities studied, containing minimal incomplete observations in the features being studied and having clean, interpretable encodings for its crime categories. </w:t>
-      </w:r>
-    </w:p>
-    <w:p>
-      <w:pPr>
-        <w:pStyle w:val="Heading2"/>
-      </w:pPr>
-      <w:bookmarkStart w:id="18" w:name="_Toc481585347"/>
-      <w:r>
-        <w:t>Units of Analysis</w:t>
-      </w:r>
-      <w:bookmarkEnd w:id="18"/>
+        <w:t xml:space="preserve">s </w:t>
+      </w:r>
+      <w:r>
+        <w:rPr>
+          <w:rFonts w:ascii="cmr10" w:eastAsia="Times New Roman" w:hAnsi="cmr10" w:cs="Times New Roman"/>
+          <w:sz w:val="24"/>
+          <w:szCs w:val="24"/>
+        </w:rPr>
+        <w:t xml:space="preserve">street </w:t>
+      </w:r>
+      <w:r>
+        <w:rPr>
+          <w:rFonts w:ascii="cmr10" w:eastAsia="Times New Roman" w:hAnsi="cmr10" w:cs="Times New Roman"/>
+          <w:sz w:val="24"/>
+          <w:szCs w:val="24"/>
+        </w:rPr>
+        <w:t xml:space="preserve">centerline file. A centerline file is a shapefile that includes the polylines representative of a street network. These include latitude-longitude coordinates, street segment IDs, and metadata such as street type and street segment length. These files were converted to GeoJSON format using the free program QGIS, and then converted to a usable tabular format in the statistical programming language R. The centerline files, like the rest of this data, were provided by the cities themselves via their open data portals.    </w:t>
+      </w:r>
     </w:p>
     <w:p>
       <w:pPr>
@@ -8192,8 +8767,50 @@
           <w:sz w:val="24"/>
           <w:szCs w:val="24"/>
         </w:rPr>
-        <w:t>The unit of analysis in this study is the street segment. A street segment is defined as both sides of a street between two intersections. All but one of the cities in this sample had average street segment lengths between 354.3 and 465.7 feet, with Portland being the only outlier at 151.6 feet. The number of street segments varies by city as well, with the smallest having 13,978 street segments and the largest having 87,042.</w:t>
-      </w:r>
+        <w:t>In the end, I focus on the city of Chicago for exploring potential causal relationships between facilities, socioeconomic factors, and crime. I choose Chicago for a variety of reasons. First, Chicago is among America</w:t>
+      </w:r>
+      <w:r>
+        <w:rPr>
+          <w:rFonts w:ascii="Calibri" w:eastAsia="Calibri" w:hAnsi="Calibri" w:cs="Calibri"/>
+          <w:sz w:val="24"/>
+          <w:szCs w:val="24"/>
+        </w:rPr>
+        <w:t>’</w:t>
+      </w:r>
+      <w:r>
+        <w:rPr>
+          <w:rFonts w:ascii="cmr10" w:eastAsia="Times New Roman" w:hAnsi="cmr10" w:cs="Times New Roman"/>
+          <w:sz w:val="24"/>
+          <w:szCs w:val="24"/>
+        </w:rPr>
+        <w:t>s best open data cities, meaning that its open data portal contains a large supply of machine-readable data sets that can be brought into this analysis. Second, Chicago is of a particular degree of interest in studies of crime due to its frequent presence in the news as a city that is high in gun violence and other violent crime. Third, the Chicago Police Department</w:t>
+      </w:r>
+      <w:r>
+        <w:rPr>
+          <w:rFonts w:ascii="Calibri" w:eastAsia="Calibri" w:hAnsi="Calibri" w:cs="Calibri"/>
+          <w:sz w:val="24"/>
+          <w:szCs w:val="24"/>
+        </w:rPr>
+        <w:t>’</w:t>
+      </w:r>
+      <w:r>
+        <w:rPr>
+          <w:rFonts w:ascii="cmr10" w:eastAsia="Times New Roman" w:hAnsi="cmr10" w:cs="Times New Roman"/>
+          <w:sz w:val="24"/>
+          <w:szCs w:val="24"/>
+        </w:rPr>
+        <w:t xml:space="preserve">s incident report data is of a higher quality than most of the other cities studied, containing minimal incomplete observations in the features being studied and having clean, interpretable encodings for its crime categories. </w:t>
+      </w:r>
+    </w:p>
+    <w:p>
+      <w:pPr>
+        <w:pStyle w:val="Heading2"/>
+      </w:pPr>
+      <w:bookmarkStart w:id="18" w:name="_Toc481585347"/>
+      <w:r>
+        <w:t>Units of Analysis</w:t>
+      </w:r>
+      <w:bookmarkEnd w:id="18"/>
     </w:p>
     <w:p>
       <w:pPr>
@@ -8212,7 +8829,27 @@
           <w:sz w:val="24"/>
           <w:szCs w:val="24"/>
         </w:rPr>
-        <w:t xml:space="preserve">Street segments were chosen as the preferred unit of analysis for a variety of reasons. First and foremost, the street segment holds an important place in social organization, being physically bounded from other segments and home to a common pattern of routine activities.  </w:t>
+        <w:t>The unit of analysis in this study is the street segment. A street segment is defined as both sides of a street between two intersections. All but one of the cities in this sample had average street segment lengths between 354.3 and 465.7 feet, with Portland being the only outlier at 151.6 feet. The number of street segments varies by city as well, with the smallest having 13,978 street segments and the largest having 87,042.</w:t>
+      </w:r>
+    </w:p>
+    <w:p>
+      <w:pPr>
+        <w:spacing w:line="360" w:lineRule="auto"/>
+        <w:ind w:firstLine="720"/>
+        <w:jc w:val="both"/>
+        <w:rPr>
+          <w:rFonts w:ascii="cmr10" w:eastAsia="Times New Roman" w:hAnsi="cmr10" w:cs="Times New Roman"/>
+          <w:sz w:val="24"/>
+          <w:szCs w:val="24"/>
+        </w:rPr>
+      </w:pPr>
+      <w:r>
+        <w:rPr>
+          <w:rFonts w:ascii="cmr10" w:eastAsia="Times New Roman" w:hAnsi="cmr10" w:cs="Times New Roman"/>
+          <w:sz w:val="24"/>
+          <w:szCs w:val="24"/>
+        </w:rPr>
+        <w:t xml:space="preserve">Street segments were chosen as the preferred unit of analysis for a variety of reasons. First and foremost, the street segment holds an important place in social organization, being physically bounded from </w:t>
       </w:r>
       <w:r>
         <w:rPr>
@@ -8221,7 +8858,7 @@
           <w:szCs w:val="24"/>
         </w:rPr>
         <w:lastRenderedPageBreak/>
-        <w:t>Block faces serve as psychological behaviour settings in that they carry with them associated role obligations such as neighborliness, and norms which gov</w:t>
+        <w:t>other segments and home to a common pattern of routine activities.  Block faces serve as psychological behaviour settings in that they carry with them associated role obligations such as neighborliness, and norms which gov</w:t>
       </w:r>
       <w:r>
         <w:rPr>
@@ -8253,7 +8890,23 @@
           <w:sz w:val="24"/>
           <w:szCs w:val="24"/>
         </w:rPr>
-        <w:t xml:space="preserve">s household, commercial, and night lives; the same can not be said for the larger units of analysis typically used in criminology. For this reason, understanding crime at the street segment level holds a degree of social significance that can not be achieved with a broader, less socially cohesive unit such as zip code or police district. </w:t>
+        <w:t xml:space="preserve">s household, commercial, and night lives; the same can not be said for the larger units of analysis typically used in criminology. For this reason, understanding crime at the street segment level holds a degree </w:t>
+      </w:r>
+      <w:r>
+        <w:rPr>
+          <w:rFonts w:ascii="cmr10" w:eastAsia="Times New Roman" w:hAnsi="cmr10" w:cs="Times New Roman"/>
+          <w:sz w:val="24"/>
+          <w:szCs w:val="24"/>
+        </w:rPr>
+        <w:t>of social significance that can</w:t>
+      </w:r>
+      <w:r>
+        <w:rPr>
+          <w:rFonts w:ascii="cmr10" w:eastAsia="Times New Roman" w:hAnsi="cmr10" w:cs="Times New Roman"/>
+          <w:sz w:val="24"/>
+          <w:szCs w:val="24"/>
+        </w:rPr>
+        <w:t xml:space="preserve">not be achieved with a broader, less socially cohesive unit such as zip code or police district. </w:t>
       </w:r>
     </w:p>
     <w:p>
@@ -8492,7 +9145,15 @@
           <w:sz w:val="24"/>
           <w:szCs w:val="24"/>
         </w:rPr>
-        <w:t xml:space="preserve">The distances are calculated using the haversine formula for great-circle distance. Using the diameter of the Earth and two pairs of </w:t>
+        <w:t>D</w:t>
+      </w:r>
+      <w:r>
+        <w:rPr>
+          <w:rFonts w:ascii="cmr10" w:eastAsia="Times New Roman" w:hAnsi="cmr10" w:cs="Times New Roman"/>
+          <w:sz w:val="24"/>
+          <w:szCs w:val="24"/>
+        </w:rPr>
+        <w:t xml:space="preserve">istances are calculated using the haversine formula for great-circle distance. Using the diameter of the Earth and two pairs of </w:t>
       </w:r>
       <w:r>
         <w:rPr>
@@ -8501,7 +9162,31 @@
           <w:szCs w:val="24"/>
         </w:rPr>
         <w:lastRenderedPageBreak/>
-        <w:t xml:space="preserve">latitude and longitude coordinates, this formula computes the distance between two points. Using the R package </w:t>
+        <w:t>latitude-</w:t>
+      </w:r>
+      <w:r>
+        <w:rPr>
+          <w:rFonts w:ascii="cmr10" w:eastAsia="Times New Roman" w:hAnsi="cmr10" w:cs="Times New Roman"/>
+          <w:sz w:val="24"/>
+          <w:szCs w:val="24"/>
+        </w:rPr>
+        <w:t xml:space="preserve">longitude coordinates, this formula computes the distance between two </w:t>
+      </w:r>
+      <w:r>
+        <w:rPr>
+          <w:rFonts w:ascii="cmr10" w:eastAsia="Times New Roman" w:hAnsi="cmr10" w:cs="Times New Roman"/>
+          <w:sz w:val="24"/>
+          <w:szCs w:val="24"/>
+        </w:rPr>
+        <w:t>locations</w:t>
+      </w:r>
+      <w:r>
+        <w:rPr>
+          <w:rFonts w:ascii="cmr10" w:eastAsia="Times New Roman" w:hAnsi="cmr10" w:cs="Times New Roman"/>
+          <w:sz w:val="24"/>
+          <w:szCs w:val="24"/>
+        </w:rPr>
+        <w:t xml:space="preserve">. Using the R package </w:t>
       </w:r>
       <w:r>
         <w:rPr>
@@ -8546,7 +9231,15 @@
           <w:sz w:val="24"/>
           <w:szCs w:val="24"/>
         </w:rPr>
-        <w:t xml:space="preserve">, I then compute a distance matrix whose rows represent street segment centroids and columns represent facilities. Each entry in this matrix, then, is the haversine distance, in meters, between street segment i and facility j. The entries are then converted into feet, since this is the unit that the street segments are measured in, and the desired features are generated by counting the numbers of facilities that lie either between 0 and 200 or 200 and 600 feet of each street segment centroid. Haversine distance is the standard method for measuring direct distance between latitude-longitude coordinate pairs, and is analogous to the euclidean distance that is used for points on flat coordinate planes. </w:t>
+        <w:t xml:space="preserve">, I </w:t>
+      </w:r>
+      <w:r>
+        <w:rPr>
+          <w:rFonts w:ascii="cmr10" w:eastAsia="Times New Roman" w:hAnsi="cmr10" w:cs="Times New Roman"/>
+          <w:sz w:val="24"/>
+          <w:szCs w:val="24"/>
+        </w:rPr>
+        <w:t xml:space="preserve">compute a distance matrix whose rows represent street segment centroids and columns represent facilities. Each entry in this matrix, then, is the haversine distance, in meters, between street segment i and facility j. The entries are then converted into feet, since this is the unit that the street segments are measured in, and the desired features are generated by counting the numbers of facilities that lie either between 0 and 200 or 200 and 600 feet of each street segment centroid. Haversine distance is the standard method for measuring direct distance between latitude-longitude coordinate pairs, and is analogous to the euclidean distance that is used for points on flat coordinate planes. </w:t>
       </w:r>
     </w:p>
     <w:p>
@@ -8566,7 +9259,23 @@
           <w:sz w:val="24"/>
           <w:szCs w:val="24"/>
         </w:rPr>
-        <w:t>It is worth noting that this is an imperfect measure. While direct distance, either euclidean or haversine, has historically been the default method in similar studies, the ideal method for counting the numbers of facilities within a set distance of a street segment would be to do so using street network distance, which more accurately captures the distance a person would travel between points on a street grid. For reasons of computational cost and software limitations, I decided to use direct distance via the haversine formula. For a thorough discussion of the comparative merits of direct and street-network distance, see Levine (2013).</w:t>
+        <w:t>It is worth noting that this is an imperfect measure. While direct distance, either euclidean or haversine, has historically been the default method in similar studies, the ideal method for counting the numbers of facilities within a set distance of a street segment would be to do so using street network distance, which more accurately captures the distance a person would travel between points on a street grid. For reasons of computational</w:t>
+      </w:r>
+      <w:r>
+        <w:rPr>
+          <w:rFonts w:ascii="cmr10" w:eastAsia="Times New Roman" w:hAnsi="cmr10" w:cs="Times New Roman"/>
+          <w:sz w:val="24"/>
+          <w:szCs w:val="24"/>
+        </w:rPr>
+        <w:t xml:space="preserve"> cost and software limitations, however, </w:t>
+      </w:r>
+      <w:r>
+        <w:rPr>
+          <w:rFonts w:ascii="cmr10" w:eastAsia="Times New Roman" w:hAnsi="cmr10" w:cs="Times New Roman"/>
+          <w:sz w:val="24"/>
+          <w:szCs w:val="24"/>
+        </w:rPr>
+        <w:t>I decided to use direct distance via the haversine formula. For a thorough discussion of the comparative merits of direct and street-network distance, see Levine (2013).</w:t>
       </w:r>
     </w:p>
     <w:p>
@@ -8602,7 +9311,23 @@
           <w:sz w:val="24"/>
           <w:szCs w:val="24"/>
         </w:rPr>
-        <w:t xml:space="preserve">s street segments, this means that one must compute a matrix with 52,000 rows and 11,000 columns, where each of the 572,000,000 entries is the distance between street segment i and bus stop j. This is seldom feasible and always slow on a personal computer, so it is recommended that these matrices be broken into smaller subsets of street segments and computed on a server. The size of these matrices also lends support to the use of a simple distance measurement such as haversine, since any algorithm with higher complexity might make these features prohibitively slow to compute. </w:t>
+        <w:t xml:space="preserve">s street segments, this means that one must compute a matrix with 52,000 rows and 11,000 columns, where each of the 572,000,000 entries is the distance between street segment i and bus stop j. This is seldom feasible and always slow on a personal computer, so it is recommended that these matrices be broken into smaller subsets of street segments and computed on a server. The size of these matrices also lends support to the use of a simple distance measurement such as haversine, since any algorithm with higher </w:t>
+      </w:r>
+      <w:r>
+        <w:rPr>
+          <w:rFonts w:ascii="cmr10" w:eastAsia="Times New Roman" w:hAnsi="cmr10" w:cs="Times New Roman"/>
+          <w:sz w:val="24"/>
+          <w:szCs w:val="24"/>
+        </w:rPr>
+        <w:t xml:space="preserve">time </w:t>
+      </w:r>
+      <w:r>
+        <w:rPr>
+          <w:rFonts w:ascii="cmr10" w:eastAsia="Times New Roman" w:hAnsi="cmr10" w:cs="Times New Roman"/>
+          <w:sz w:val="24"/>
+          <w:szCs w:val="24"/>
+        </w:rPr>
+        <w:t xml:space="preserve">complexity might make these features prohibitively slow to compute. </w:t>
       </w:r>
     </w:p>
     <w:p>
@@ -8633,7 +9358,39 @@
           <w:sz w:val="24"/>
           <w:szCs w:val="24"/>
         </w:rPr>
-        <w:t>This thesis in part measures the relationship between crime and the local environments in which crimes occur. The first class of variable this focuses on is facilities. A facility, through a routine activities interpretation, is any establishment with a physical building that serves as the destination of some form of activity, commercial or otherwise. Data on facilities comes from the City of Chicago</w:t>
+        <w:t xml:space="preserve">This thesis in part measures the relationship between crime and the local environments in which </w:t>
+      </w:r>
+      <w:r>
+        <w:rPr>
+          <w:rFonts w:ascii="cmr10" w:eastAsia="Times New Roman" w:hAnsi="cmr10" w:cs="Times New Roman"/>
+          <w:sz w:val="24"/>
+          <w:szCs w:val="24"/>
+        </w:rPr>
+        <w:t>it</w:t>
+      </w:r>
+      <w:r>
+        <w:rPr>
+          <w:rFonts w:ascii="cmr10" w:eastAsia="Times New Roman" w:hAnsi="cmr10" w:cs="Times New Roman"/>
+          <w:sz w:val="24"/>
+          <w:szCs w:val="24"/>
+        </w:rPr>
+        <w:t xml:space="preserve"> occur</w:t>
+      </w:r>
+      <w:r>
+        <w:rPr>
+          <w:rFonts w:ascii="cmr10" w:eastAsia="Times New Roman" w:hAnsi="cmr10" w:cs="Times New Roman"/>
+          <w:sz w:val="24"/>
+          <w:szCs w:val="24"/>
+        </w:rPr>
+        <w:t>s</w:t>
+      </w:r>
+      <w:r>
+        <w:rPr>
+          <w:rFonts w:ascii="cmr10" w:eastAsia="Times New Roman" w:hAnsi="cmr10" w:cs="Times New Roman"/>
+          <w:sz w:val="24"/>
+          <w:szCs w:val="24"/>
+        </w:rPr>
+        <w:t>. The first class of variable this focuses on is facilities. A facility, through a routine activities interpretation, is any establishment with a physical building that serves as the destination of some form of activity, commercial or otherwise. Data on facilities comes from the City of Chicago</w:t>
       </w:r>
       <w:r>
         <w:rPr>
@@ -9126,7 +9883,23 @@
           <w:sz w:val="24"/>
           <w:szCs w:val="24"/>
         </w:rPr>
-        <w:t>One thing to note is that there is slight spatial overlap among some of these features. Certain restaurants, for example, become bars after a certain hour and are legally licensed under both categories. Similarly, certain grocery stores are also licensed liquor retailers. This introduces a slight concern that the variables may be highly correlated, leading to a multicollinearity problem. The vast majority of facilities, however,  represent independent single-facility locations, and correlations between coefficients are discussed in detail in Section XIII.A.</w:t>
+        <w:t xml:space="preserve">One thing to note is that there is slight spatial overlap among some of these features. Certain restaurants, for example, become bars after a certain hour and are legally licensed under both categories. Similarly, certain grocery stores are also licensed liquor retailers. This introduces a slight concern that the variables may be highly correlated, leading to a multicollinearity problem. The vast majority of facilities, however,  represent independent single-facility locations, and correlations between coefficients are discussed in detail in Section </w:t>
+      </w:r>
+      <w:r>
+        <w:rPr>
+          <w:rFonts w:ascii="cmr10" w:eastAsia="Times New Roman" w:hAnsi="cmr10" w:cs="Times New Roman"/>
+          <w:sz w:val="24"/>
+          <w:szCs w:val="24"/>
+        </w:rPr>
+        <w:t>12.1</w:t>
+      </w:r>
+      <w:r>
+        <w:rPr>
+          <w:rFonts w:ascii="cmr10" w:eastAsia="Times New Roman" w:hAnsi="cmr10" w:cs="Times New Roman"/>
+          <w:sz w:val="24"/>
+          <w:szCs w:val="24"/>
+        </w:rPr>
+        <w:t>.</w:t>
       </w:r>
     </w:p>
     <w:p>
@@ -9408,24 +10181,16 @@
           <w:sz w:val="24"/>
           <w:szCs w:val="24"/>
         </w:rPr>
-        <w:t xml:space="preserve">Some of these features are noticeably large in number. Chicago has a particularly expansive public transportation system, and has also recorded over 700,000 graffiti removal requests since it began keeping track. This class of feature is also slightly different than the facility-based features in that it includes two features, distance to city center </w:t>
-      </w:r>
-      <w:r>
-        <w:rPr>
-          <w:rFonts w:ascii="cmr10" w:eastAsia="Times New Roman" w:hAnsi="cmr10" w:cs="Times New Roman"/>
-          <w:sz w:val="24"/>
-          <w:szCs w:val="24"/>
-        </w:rPr>
+        <w:t xml:space="preserve">Some of these features are noticeably large in number. Chicago has a particularly expansive public transportation system, and has also recorded over 700,000 graffiti removal requests since it began keeping track. This class of feature is also slightly different than the facility-based features in that it includes two features, distance to city center and street segment length, which are continuous rather than a count variables. </w:t>
+      </w:r>
+    </w:p>
+    <w:p>
+      <w:pPr>
+        <w:pStyle w:val="Heading2"/>
+      </w:pPr>
+      <w:bookmarkStart w:id="23" w:name="_Toc481585351"/>
+      <w:r>
         <w:lastRenderedPageBreak/>
-        <w:t xml:space="preserve">and street segment length, which are continuous rather than a count variables. </w:t>
-      </w:r>
-    </w:p>
-    <w:p>
-      <w:pPr>
-        <w:pStyle w:val="Heading2"/>
-      </w:pPr>
-      <w:bookmarkStart w:id="23" w:name="_Toc481585351"/>
-      <w:r>
         <w:t>Socioeconomic Features</w:t>
       </w:r>
       <w:bookmarkEnd w:id="23"/>
@@ -9673,7 +10438,23 @@
           <w:sz w:val="24"/>
           <w:szCs w:val="24"/>
         </w:rPr>
-        <w:t>In order to frame the problem in two different ways and better understand the underlying causes of criminal hotspots, both binary and discrete dependent variables will be used for modeling. The binary dependent variables, to be used in logistic regression models, will come from Weisburd</w:t>
+        <w:t>In order to frame the problem in two different ways and better understand the underlying causes of criminal hotspots, both binary and discrete dependent variables will be used for modeling</w:t>
+      </w:r>
+      <w:r>
+        <w:rPr>
+          <w:rFonts w:ascii="cmr10" w:eastAsia="Times New Roman" w:hAnsi="cmr10" w:cs="Times New Roman"/>
+          <w:sz w:val="24"/>
+          <w:szCs w:val="24"/>
+        </w:rPr>
+        <w:t>. The binary dependent variable</w:t>
+      </w:r>
+      <w:r>
+        <w:rPr>
+          <w:rFonts w:ascii="cmr10" w:eastAsia="Times New Roman" w:hAnsi="cmr10" w:cs="Times New Roman"/>
+          <w:sz w:val="24"/>
+          <w:szCs w:val="24"/>
+        </w:rPr>
+        <w:t>, to be used in logistic regression models, will come from Weisburd</w:t>
       </w:r>
       <w:r>
         <w:rPr>
@@ -9705,24 +10486,16 @@
           <w:sz w:val="24"/>
           <w:szCs w:val="24"/>
         </w:rPr>
-        <w:t xml:space="preserve">s total violent crime, and will equal zero otherwise. The discrete </w:t>
-      </w:r>
-      <w:r>
-        <w:rPr>
-          <w:rFonts w:ascii="cmr10" w:eastAsia="Times New Roman" w:hAnsi="cmr10" w:cs="Times New Roman"/>
-          <w:sz w:val="24"/>
-          <w:szCs w:val="24"/>
-        </w:rPr>
+        <w:t xml:space="preserve">s total violent crime, and will equal zero otherwise. The discrete variable will simply be the number of crimes that have occurred on a street segment in the year being tested. </w:t>
+      </w:r>
+    </w:p>
+    <w:p>
+      <w:pPr>
+        <w:pStyle w:val="Heading1"/>
+      </w:pPr>
+      <w:bookmarkStart w:id="25" w:name="_Toc481585353"/>
+      <w:r>
         <w:lastRenderedPageBreak/>
-        <w:t xml:space="preserve">variable will simply be the number of crimes that have occurred on a street segment in the year being tested. </w:t>
-      </w:r>
-    </w:p>
-    <w:p>
-      <w:pPr>
-        <w:pStyle w:val="Heading1"/>
-      </w:pPr>
-      <w:bookmarkStart w:id="25" w:name="_Toc481585353"/>
-      <w:r>
         <w:t>Summary Statistics</w:t>
       </w:r>
       <w:bookmarkEnd w:id="25"/>
@@ -9964,8 +10737,80 @@
           <w:sz w:val="24"/>
           <w:szCs w:val="24"/>
         </w:rPr>
+        <w:t xml:space="preserve">While there are other dimensions along which these cities could be compared, those </w:t>
+      </w:r>
+      <w:r>
+        <w:rPr>
+          <w:rFonts w:ascii="cmr10" w:eastAsia="Times New Roman" w:hAnsi="cmr10" w:cs="Times New Roman"/>
+          <w:sz w:val="24"/>
+          <w:szCs w:val="24"/>
+        </w:rPr>
+        <w:t>shown</w:t>
+      </w:r>
+      <w:r>
+        <w:rPr>
+          <w:rFonts w:ascii="cmr10" w:eastAsia="Times New Roman" w:hAnsi="cmr10" w:cs="Times New Roman"/>
+          <w:sz w:val="24"/>
+          <w:szCs w:val="24"/>
+        </w:rPr>
+        <w:t xml:space="preserve"> in Table 1 represent an important subset in the criminology literature. Population is among the most important </w:t>
+      </w:r>
+      <w:r>
+        <w:rPr>
+          <w:rFonts w:ascii="cmr10" w:eastAsia="Times New Roman" w:hAnsi="cmr10" w:cs="Times New Roman"/>
+          <w:sz w:val="24"/>
+          <w:szCs w:val="24"/>
+        </w:rPr>
         <w:lastRenderedPageBreak/>
-        <w:t>While there are other dimensions along which these cities could be compared, those chosen in Table 1 represent an important subset in the criminology literature. Population is among the most important ways a city is characterized, serving as a proxy for population density and city size, and activity level. Per capita crime levels matter for obvious reasons, as one might hypothesize that a higher crime rate would affect concentration levels. It is also important to have an understanding of socioeconomic and demographic indicators in the sample, since the relationships between poverty, ethnicity, and crime are widely debated in sociology and economics (Buonanno 2006). A well-stratified sample across these factors carries the benefit of a strengthened claim of crime concentration if the concentration levels are consistent across cities, and will present potential directions for further research if the results are negative or inconclusive.</w:t>
+        <w:t>ways a city is characterized, serving as</w:t>
+      </w:r>
+      <w:r>
+        <w:rPr>
+          <w:rFonts w:ascii="cmr10" w:eastAsia="Times New Roman" w:hAnsi="cmr10" w:cs="Times New Roman"/>
+          <w:sz w:val="24"/>
+          <w:szCs w:val="24"/>
+        </w:rPr>
+        <w:t xml:space="preserve"> a proxy for population density, </w:t>
+      </w:r>
+      <w:r>
+        <w:rPr>
+          <w:rFonts w:ascii="cmr10" w:eastAsia="Times New Roman" w:hAnsi="cmr10" w:cs="Times New Roman"/>
+          <w:sz w:val="24"/>
+          <w:szCs w:val="24"/>
+        </w:rPr>
+        <w:t xml:space="preserve">city size, </w:t>
+      </w:r>
+      <w:r>
+        <w:rPr>
+          <w:rFonts w:ascii="cmr10" w:eastAsia="Times New Roman" w:hAnsi="cmr10" w:cs="Times New Roman"/>
+          <w:sz w:val="24"/>
+          <w:szCs w:val="24"/>
+        </w:rPr>
+        <w:t xml:space="preserve">and activity level. Per-resident </w:t>
+      </w:r>
+      <w:r>
+        <w:rPr>
+          <w:rFonts w:ascii="cmr10" w:eastAsia="Times New Roman" w:hAnsi="cmr10" w:cs="Times New Roman"/>
+          <w:sz w:val="24"/>
+          <w:szCs w:val="24"/>
+        </w:rPr>
+        <w:t xml:space="preserve">crime levels matter for obvious reasons, as one might hypothesize that a higher crime rate would affect concentration levels. It is also important to have an understanding of socioeconomic and demographic indicators in the sample, since the relationships between poverty, </w:t>
+      </w:r>
+      <w:r>
+        <w:rPr>
+          <w:rFonts w:ascii="cmr10" w:eastAsia="Times New Roman" w:hAnsi="cmr10" w:cs="Times New Roman"/>
+          <w:sz w:val="24"/>
+          <w:szCs w:val="24"/>
+        </w:rPr>
+        <w:t>race</w:t>
+      </w:r>
+      <w:r>
+        <w:rPr>
+          <w:rFonts w:ascii="cmr10" w:eastAsia="Times New Roman" w:hAnsi="cmr10" w:cs="Times New Roman"/>
+          <w:sz w:val="24"/>
+          <w:szCs w:val="24"/>
+        </w:rPr>
+        <w:t>, and crime are widely debated in sociology and economics (Buonanno 2006). A well-stratified sample across these factors carries the benefit of a strengthened claim of crime concentration if the concentration levels are consistent across cities, and will present potential directions for further research if the results are negative or inconclusive.</w:t>
       </w:r>
     </w:p>
     <w:p>
@@ -10110,7 +10955,95 @@
           <w:sz w:val="24"/>
           <w:szCs w:val="24"/>
         </w:rPr>
-        <w:t xml:space="preserve">s crime concentration level, along with summary statistics on the data used to generate these values. The data sets vary significantly in the duration of years which they provide crime data. Dallas provides only two years of data, while Chicago tops the list by providing 16. The duration of the period studied is not a major factor in gathering concentration levels, but longer time periods will be useful in studying the longevity of hotspots in a later section of this analysis. Information on the street segments themselves is provides </w:t>
+        <w:t xml:space="preserve">s crime concentration level, along with summary statistics on the data used to generate these values. The data sets vary significantly in the duration of years </w:t>
+      </w:r>
+      <w:r>
+        <w:rPr>
+          <w:rFonts w:ascii="cmr10" w:eastAsia="Times New Roman" w:hAnsi="cmr10" w:cs="Times New Roman"/>
+          <w:sz w:val="24"/>
+          <w:szCs w:val="24"/>
+        </w:rPr>
+        <w:t xml:space="preserve">for </w:t>
+      </w:r>
+      <w:r>
+        <w:rPr>
+          <w:rFonts w:ascii="cmr10" w:eastAsia="Times New Roman" w:hAnsi="cmr10" w:cs="Times New Roman"/>
+          <w:sz w:val="24"/>
+          <w:szCs w:val="24"/>
+        </w:rPr>
+        <w:t>which they provide crime data. Dallas provides only two years of data, while Chicago tops the list by providing 16. The duration of the period studied is not a major factor in gathering concentration levels, but longer time periods will be useful in studying the longevity of hotspots in a later section of this analysis. Information on the street segments themsel</w:t>
+      </w:r>
+      <w:r>
+        <w:rPr>
+          <w:rFonts w:ascii="cmr10" w:eastAsia="Times New Roman" w:hAnsi="cmr10" w:cs="Times New Roman"/>
+          <w:sz w:val="24"/>
+          <w:szCs w:val="24"/>
+        </w:rPr>
+        <w:t>ves is provided</w:t>
+      </w:r>
+      <w:r>
+        <w:rPr>
+          <w:rFonts w:ascii="cmr10" w:eastAsia="Times New Roman" w:hAnsi="cmr10" w:cs="Times New Roman"/>
+          <w:sz w:val="24"/>
+          <w:szCs w:val="24"/>
+        </w:rPr>
+        <w:t xml:space="preserve"> as well, because </w:t>
+      </w:r>
+      <w:r>
+        <w:rPr>
+          <w:rFonts w:ascii="cmr10" w:eastAsia="Times New Roman" w:hAnsi="cmr10" w:cs="Times New Roman"/>
+          <w:sz w:val="24"/>
+          <w:szCs w:val="24"/>
+        </w:rPr>
+        <w:t>this</w:t>
+      </w:r>
+      <w:r>
+        <w:rPr>
+          <w:rFonts w:ascii="cmr10" w:eastAsia="Times New Roman" w:hAnsi="cmr10" w:cs="Times New Roman"/>
+          <w:sz w:val="24"/>
+          <w:szCs w:val="24"/>
+        </w:rPr>
+        <w:t xml:space="preserve"> represent</w:t>
+      </w:r>
+      <w:r>
+        <w:rPr>
+          <w:rFonts w:ascii="cmr10" w:eastAsia="Times New Roman" w:hAnsi="cmr10" w:cs="Times New Roman"/>
+          <w:sz w:val="24"/>
+          <w:szCs w:val="24"/>
+        </w:rPr>
+        <w:t>s</w:t>
+      </w:r>
+      <w:r>
+        <w:rPr>
+          <w:rFonts w:ascii="cmr10" w:eastAsia="Times New Roman" w:hAnsi="cmr10" w:cs="Times New Roman"/>
+          <w:sz w:val="24"/>
+          <w:szCs w:val="24"/>
+        </w:rPr>
+        <w:t xml:space="preserve"> the </w:t>
+      </w:r>
+      <w:r>
+        <w:rPr>
+          <w:rFonts w:ascii="cmr10" w:eastAsia="Times New Roman" w:hAnsi="cmr10" w:cs="Times New Roman"/>
+          <w:sz w:val="24"/>
+          <w:szCs w:val="24"/>
+        </w:rPr>
+        <w:t>nature</w:t>
+      </w:r>
+      <w:r>
+        <w:rPr>
+          <w:rFonts w:ascii="cmr10" w:eastAsia="Times New Roman" w:hAnsi="cmr10" w:cs="Times New Roman"/>
+          <w:sz w:val="24"/>
+          <w:szCs w:val="24"/>
+        </w:rPr>
+        <w:t xml:space="preserve"> of the underlying </w:t>
+      </w:r>
+      <w:r>
+        <w:rPr>
+          <w:rFonts w:ascii="cmr10" w:eastAsia="Times New Roman" w:hAnsi="cmr10" w:cs="Times New Roman"/>
+          <w:sz w:val="24"/>
+          <w:szCs w:val="24"/>
+        </w:rPr>
+        <w:t xml:space="preserve">unit of analysis. The cities vary significantly in number of street segments, but are more or less similar in average street </w:t>
       </w:r>
       <w:r>
         <w:rPr>
@@ -10119,7 +11052,23 @@
           <w:szCs w:val="24"/>
         </w:rPr>
         <w:lastRenderedPageBreak/>
-        <w:t>as well, because these represent the unit of analysis. The cities vary significantly in number of street segments, but are more or less similar in average street segment length, with the only outlier being Portland with a well-below-average mean segment length of 151.6 feet. I was not able to obtain reliable street segment length numbers for the cities of Dallas and Washington, D.C.. Most importantly, the statistics for crime concentration are presented at the bottom of Table 2. These numbers include concentration levels for general crime, in accordance with Weisburd</w:t>
+        <w:t xml:space="preserve">segment length, with the only outlier being Portland with a well-below-average mean </w:t>
+      </w:r>
+      <w:r>
+        <w:rPr>
+          <w:rFonts w:ascii="cmr10" w:eastAsia="Times New Roman" w:hAnsi="cmr10" w:cs="Times New Roman"/>
+          <w:sz w:val="24"/>
+          <w:szCs w:val="24"/>
+        </w:rPr>
+        <w:t xml:space="preserve">street </w:t>
+      </w:r>
+      <w:r>
+        <w:rPr>
+          <w:rFonts w:ascii="cmr10" w:eastAsia="Times New Roman" w:hAnsi="cmr10" w:cs="Times New Roman"/>
+          <w:sz w:val="24"/>
+          <w:szCs w:val="24"/>
+        </w:rPr>
+        <w:t>segment length of 151.6 feet. I was not able to obtain reliable street segment length numbers for the cities of Dallas and Washington, D.C.. Most importantly, the statistics for crime concentration are presented at the bottom of Table 2. These numbers include concentration levels for general crime, in accordance with Weisburd</w:t>
       </w:r>
       <w:r>
         <w:rPr>
@@ -10135,7 +11084,23 @@
           <w:sz w:val="24"/>
           <w:szCs w:val="24"/>
         </w:rPr>
-        <w:t>s crime categories discussed in Section VIII.A., and violent crime, discussed in the same section. These statistics represent the percentage of each city</w:t>
+        <w:t xml:space="preserve">s crime categories discussed in Section </w:t>
+      </w:r>
+      <w:r>
+        <w:rPr>
+          <w:rFonts w:ascii="cmr10" w:eastAsia="Times New Roman" w:hAnsi="cmr10" w:cs="Times New Roman"/>
+          <w:sz w:val="24"/>
+          <w:szCs w:val="24"/>
+        </w:rPr>
+        <w:t>8.1</w:t>
+      </w:r>
+      <w:r>
+        <w:rPr>
+          <w:rFonts w:ascii="cmr10" w:eastAsia="Times New Roman" w:hAnsi="cmr10" w:cs="Times New Roman"/>
+          <w:sz w:val="24"/>
+          <w:szCs w:val="24"/>
+        </w:rPr>
+        <w:t>, and violent crime, discussed in the same section. These statistics represent the percentage of each city</w:t>
       </w:r>
       <w:r>
         <w:rPr>
@@ -10203,7 +11168,23 @@
           <w:sz w:val="24"/>
           <w:szCs w:val="24"/>
         </w:rPr>
-        <w:t>s crime is distributed at the street segment level (Figure 12). It is clear from this Figure 12 that crime follows a negative exponential distribution, with the majority of crime taking place in a small number of street segments. In measuring the percentage of street segments required in order to explain a set percentage of a city</w:t>
+        <w:t xml:space="preserve">s crime is distributed at the street segment level (Figure 12). It is clear from this </w:t>
+      </w:r>
+      <w:r>
+        <w:rPr>
+          <w:rFonts w:ascii="cmr10" w:eastAsia="Times New Roman" w:hAnsi="cmr10" w:cs="Times New Roman"/>
+          <w:sz w:val="24"/>
+          <w:szCs w:val="24"/>
+        </w:rPr>
+        <w:t>figure</w:t>
+      </w:r>
+      <w:r>
+        <w:rPr>
+          <w:rFonts w:ascii="cmr10" w:eastAsia="Times New Roman" w:hAnsi="cmr10" w:cs="Times New Roman"/>
+          <w:sz w:val="24"/>
+          <w:szCs w:val="24"/>
+        </w:rPr>
+        <w:t xml:space="preserve"> that crime follows a negative exponential distribution, with the majority of crime taking place in a small number of street segments. In measuring the percentage of street segments required in order to explain a set percentage of a city</w:t>
       </w:r>
       <w:r>
         <w:rPr>
@@ -10263,7 +11244,6 @@
           <w:rFonts w:ascii="cmr10" w:hAnsi="cmr10"/>
           <w:noProof/>
         </w:rPr>
-        <w:lastRenderedPageBreak/>
         <w:drawing>
           <wp:inline distT="0" distB="0" distL="0" distR="0" wp14:anchorId="2C0227F0" wp14:editId="64376776">
             <wp:extent cx="4796541" cy="1967812"/>
@@ -10349,6 +11329,7 @@
           <w:rFonts w:ascii="cmr10" w:hAnsi="cmr10"/>
           <w:noProof/>
         </w:rPr>
+        <w:lastRenderedPageBreak/>
         <w:drawing>
           <wp:inline distT="0" distB="0" distL="0" distR="0" wp14:anchorId="69C2DD4E" wp14:editId="69B7C1E9">
             <wp:extent cx="4796541" cy="1945966"/>
@@ -10450,16 +11431,6 @@
     </w:p>
     <w:p>
       <w:pPr>
-        <w:spacing w:line="360" w:lineRule="auto"/>
-        <w:rPr>
-          <w:rFonts w:ascii="cmr10" w:eastAsia="Times New Roman" w:hAnsi="cmr10" w:cs="Times New Roman"/>
-          <w:sz w:val="24"/>
-          <w:szCs w:val="24"/>
-        </w:rPr>
-      </w:pPr>
-    </w:p>
-    <w:p>
-      <w:pPr>
         <w:pStyle w:val="Heading1"/>
       </w:pPr>
       <w:bookmarkStart w:id="27" w:name="_Toc481585354"/>
@@ -10496,11 +11467,18 @@
       <w:r>
         <w:rPr>
           <w:rFonts w:ascii="cmr10" w:eastAsia="Times New Roman" w:hAnsi="cmr10" w:cs="Times New Roman"/>
-          <w:i/>
-          <w:sz w:val="24"/>
-          <w:szCs w:val="24"/>
-        </w:rPr>
-        <w:t>Law of Concentration of Crime at Place</w:t>
+          <w:sz w:val="24"/>
+          <w:szCs w:val="24"/>
+        </w:rPr>
+        <w:t>law of concentration of crime at p</w:t>
+      </w:r>
+      <w:r>
+        <w:rPr>
+          <w:rFonts w:ascii="cmr10" w:eastAsia="Times New Roman" w:hAnsi="cmr10" w:cs="Times New Roman"/>
+          <w:sz w:val="24"/>
+          <w:szCs w:val="24"/>
+        </w:rPr>
+        <w:t>lace</w:t>
       </w:r>
       <w:r>
         <w:rPr>
@@ -10524,16 +11502,39 @@
           <w:sz w:val="24"/>
           <w:szCs w:val="24"/>
         </w:rPr>
-        <w:t xml:space="preserve">s concentration of crime will fall within a narrow bandwidth of percentages for a defined cumulative proportion of crime, is originally tested by Weisburd in a sample of five large and three small cities. </w:t>
-      </w:r>
-      <w:r>
-        <w:rPr>
-          <w:rFonts w:ascii="cmr10" w:eastAsia="Times New Roman" w:hAnsi="cmr10" w:cs="Times New Roman"/>
-          <w:sz w:val="24"/>
-          <w:szCs w:val="24"/>
-        </w:rPr>
-        <w:lastRenderedPageBreak/>
-        <w:t>Focusing only on large cities due to data availability and sample sizes, I test this relationship in a larger sample of nine cities, containing two of those from Weisburd</w:t>
+        <w:t>s concentration of crime will fall within a narrow bandwidth of percentages for a defined cumulative proportion of crime, is originally tested by Weisburd</w:t>
+      </w:r>
+      <w:r>
+        <w:rPr>
+          <w:rFonts w:ascii="cmr10" w:eastAsia="Times New Roman" w:hAnsi="cmr10" w:cs="Times New Roman"/>
+          <w:sz w:val="24"/>
+          <w:szCs w:val="24"/>
+        </w:rPr>
+        <w:t xml:space="preserve"> (2015)</w:t>
+      </w:r>
+      <w:r>
+        <w:rPr>
+          <w:rFonts w:ascii="cmr10" w:eastAsia="Times New Roman" w:hAnsi="cmr10" w:cs="Times New Roman"/>
+          <w:sz w:val="24"/>
+          <w:szCs w:val="24"/>
+        </w:rPr>
+        <w:t xml:space="preserve"> in a sample of five large and three small cities. Focusing only on large cities due to data availability and sample sizes, I </w:t>
+      </w:r>
+      <w:r>
+        <w:rPr>
+          <w:rFonts w:ascii="cmr10" w:eastAsia="Times New Roman" w:hAnsi="cmr10" w:cs="Times New Roman"/>
+          <w:sz w:val="24"/>
+          <w:szCs w:val="24"/>
+        </w:rPr>
+        <w:t xml:space="preserve">test this relationship in an expanded </w:t>
+      </w:r>
+      <w:r>
+        <w:rPr>
+          <w:rFonts w:ascii="cmr10" w:eastAsia="Times New Roman" w:hAnsi="cmr10" w:cs="Times New Roman"/>
+          <w:sz w:val="24"/>
+          <w:szCs w:val="24"/>
+        </w:rPr>
+        <w:t>sample of nine cities, containing two of those from Weisburd</w:t>
       </w:r>
       <w:r>
         <w:rPr>
@@ -10549,7 +11550,23 @@
           <w:sz w:val="24"/>
           <w:szCs w:val="24"/>
         </w:rPr>
-        <w:t xml:space="preserve">s earlier analysis in order to verify that my method is able to achieve a sound replication. </w:t>
+        <w:t xml:space="preserve">s </w:t>
+      </w:r>
+      <w:r>
+        <w:rPr>
+          <w:rFonts w:ascii="cmr10" w:eastAsia="Times New Roman" w:hAnsi="cmr10" w:cs="Times New Roman"/>
+          <w:sz w:val="24"/>
+          <w:szCs w:val="24"/>
+        </w:rPr>
+        <w:t>2015</w:t>
+      </w:r>
+      <w:r>
+        <w:rPr>
+          <w:rFonts w:ascii="cmr10" w:eastAsia="Times New Roman" w:hAnsi="cmr10" w:cs="Times New Roman"/>
+          <w:sz w:val="24"/>
+          <w:szCs w:val="24"/>
+        </w:rPr>
+        <w:t xml:space="preserve"> analysis in order to verify that my method is able to achieve a sound replication. </w:t>
       </w:r>
     </w:p>
     <w:p>
@@ -10601,7 +11618,16 @@
           <w:sz w:val="24"/>
           <w:szCs w:val="24"/>
         </w:rPr>
-        <w:t>s crime we are looking to explain by multiplying the total crime count by that percentage, and then find the number of street segments needed in order to explain this percentage of the city</w:t>
+        <w:t xml:space="preserve">s crime we are looking to explain by multiplying the total crime count by that percentage, and then find the number of </w:t>
+      </w:r>
+      <w:r>
+        <w:rPr>
+          <w:rFonts w:ascii="cmr10" w:eastAsia="Times New Roman" w:hAnsi="cmr10" w:cs="Times New Roman"/>
+          <w:sz w:val="24"/>
+          <w:szCs w:val="24"/>
+        </w:rPr>
+        <w:lastRenderedPageBreak/>
+        <w:t>street segments needed in order to explain this percentage of the city</w:t>
       </w:r>
       <w:r>
         <w:rPr>
@@ -10617,7 +11643,23 @@
           <w:sz w:val="24"/>
           <w:szCs w:val="24"/>
         </w:rPr>
-        <w:t xml:space="preserve">s crime by taking a cumulative sum over the sorted table. This number is divided by the total number of street segments in the city so that it represents the percentage of street segments required in order to explain the set proportion of crime, rather than the raw number of segments. I repeat this process for each year in the data, and the mean of the concentration levels is the figure which is reported in Table 2 and Figure 13. </w:t>
+        <w:t xml:space="preserve">s crime by taking a cumulative sum over the sorted table. This number is divided by the total number of street segments in the city so that it represents the percentage of street segments required in order to explain the set proportion of crime, rather than the raw number of segments. I repeat this process for each year in the data, and the mean of the concentration levels is the </w:t>
+      </w:r>
+      <w:r>
+        <w:rPr>
+          <w:rFonts w:ascii="cmr10" w:eastAsia="Times New Roman" w:hAnsi="cmr10" w:cs="Times New Roman"/>
+          <w:sz w:val="24"/>
+          <w:szCs w:val="24"/>
+        </w:rPr>
+        <w:t>value</w:t>
+      </w:r>
+      <w:r>
+        <w:rPr>
+          <w:rFonts w:ascii="cmr10" w:eastAsia="Times New Roman" w:hAnsi="cmr10" w:cs="Times New Roman"/>
+          <w:sz w:val="24"/>
+          <w:szCs w:val="24"/>
+        </w:rPr>
+        <w:t xml:space="preserve"> which is reported in Table 2 and Figure 13. </w:t>
       </w:r>
     </w:p>
     <w:p>
@@ -10634,7 +11676,6 @@
           <w:rFonts w:ascii="cmr10" w:hAnsi="cmr10"/>
           <w:noProof/>
         </w:rPr>
-        <w:lastRenderedPageBreak/>
         <w:drawing>
           <wp:inline distT="0" distB="0" distL="0" distR="0" wp14:anchorId="73B0DF3C" wp14:editId="657C7C70">
             <wp:extent cx="5943600" cy="3771900"/>
@@ -10765,7 +11806,16 @@
           <w:sz w:val="24"/>
           <w:szCs w:val="24"/>
         </w:rPr>
-        <w:t xml:space="preserve"> crime coming from between 0.79 (San Francisco) and 2.71 (Philadelphia) percent. This sample shows that, on average, 25 percent of a major city</w:t>
+        <w:t xml:space="preserve"> crime coming from between </w:t>
+      </w:r>
+      <w:r>
+        <w:rPr>
+          <w:rFonts w:ascii="cmr10" w:eastAsia="Times New Roman" w:hAnsi="cmr10" w:cs="Times New Roman"/>
+          <w:sz w:val="24"/>
+          <w:szCs w:val="24"/>
+        </w:rPr>
+        <w:lastRenderedPageBreak/>
+        <w:t>0.79 (San Francisco) and 2.71 (Philadelphia) percent. This sample shows that, on average, 25 percent of a major city</w:t>
       </w:r>
       <w:r>
         <w:rPr>
@@ -10801,16 +11851,7 @@
           <w:sz w:val="24"/>
           <w:szCs w:val="24"/>
         </w:rPr>
-        <w:t xml:space="preserve">These findings are generally in line with those of Weisburd (2015), with the mean 50 and 25 percent concentration levels across cities each being slightly higher that those from the original study. My sample has mean 25 and 50 percent concentrations level of 1.56 and </w:t>
-      </w:r>
-      <w:r>
-        <w:rPr>
-          <w:rFonts w:ascii="cmr10" w:eastAsia="Times New Roman" w:hAnsi="cmr10" w:cs="Times New Roman"/>
-          <w:sz w:val="24"/>
-          <w:szCs w:val="24"/>
-        </w:rPr>
-        <w:lastRenderedPageBreak/>
-        <w:t>5.62 percent, where W</w:t>
+        <w:t>These findings are generally in line with those of Weisburd (2015), with the mean 50 and 25 percent concentration levels across cities each being slightly higher that those from the original study. My sample has mean 25 and 50 percent concentrations level of 1.56 and 5.62 percent, where W</w:t>
       </w:r>
       <w:commentRangeStart w:id="28"/>
       <w:r>
@@ -10854,7 +11895,23 @@
           <w:sz w:val="24"/>
           <w:szCs w:val="24"/>
         </w:rPr>
-        <w:t xml:space="preserve">These findings, qualitatively less stable than those of the original study, suggest that the narrow bandwidth of percentages that concentration levels fall within may be slightly larger than was initially hypothesized. Crime is certainly highly concentrated in this extended sample, but with a higher variance in concentration levels than the original sample of five cities suggests. It is also possible, however, that Philadelphia, with its lower levels of crime concentration, is an exception to a broader rule. If we are to ignore this observation, this nine-city sample looks remarkably similar to the original five-city sample. This, however, would only be speculation, and is an indication that a still-larger sample size may be necessary in order to understand the distribution of concentration levels across large cities. Variance aside, the means of the two samples are quite similar, with this extended sample further confirming the high concentration level of crime in major cities. </w:t>
+        <w:t xml:space="preserve">These findings, qualitatively less stable than those of the original study, suggest that the narrow bandwidth of percentages that concentration levels fall within may be slightly larger than was initially hypothesized. Crime is certainly highly concentrated in this extended sample, but with a higher variance in concentration levels than the original sample of five cities suggests. It is also possible, however, that Philadelphia, with its lower levels of crime concentration, is an exception to a broader rule. If we are to ignore this observation, this nine-city sample looks remarkably similar to the original five-city sample. This, however, would only be speculation, and is an indication that a still-larger sample </w:t>
+      </w:r>
+      <w:r>
+        <w:rPr>
+          <w:rFonts w:ascii="cmr10" w:eastAsia="Times New Roman" w:hAnsi="cmr10" w:cs="Times New Roman"/>
+          <w:sz w:val="24"/>
+          <w:szCs w:val="24"/>
+        </w:rPr>
+        <w:t>of cities</w:t>
+      </w:r>
+      <w:r>
+        <w:rPr>
+          <w:rFonts w:ascii="cmr10" w:eastAsia="Times New Roman" w:hAnsi="cmr10" w:cs="Times New Roman"/>
+          <w:sz w:val="24"/>
+          <w:szCs w:val="24"/>
+        </w:rPr>
+        <w:t xml:space="preserve"> may be necessary in order to understand the distribution of concentration levels across large cities. Variance aside, the means of the two samples are quite similar, with this extended sample further confirming the high concentration level of crime in major cities. </w:t>
       </w:r>
     </w:p>
     <w:p>
@@ -10883,6 +11940,7 @@
           <w:rFonts w:ascii="cmr10" w:hAnsi="cmr10"/>
           <w:noProof/>
         </w:rPr>
+        <w:lastRenderedPageBreak/>
         <w:drawing>
           <wp:inline distT="0" distB="0" distL="0" distR="0" wp14:anchorId="63710232" wp14:editId="082949DF">
             <wp:extent cx="5943600" cy="3771900"/>
@@ -10979,7 +12037,63 @@
           <w:sz w:val="24"/>
           <w:szCs w:val="24"/>
         </w:rPr>
-        <w:t>An additional point of intrigue is whether crime concentration differs by violent and nonviolent classification. The violent concentration numbers in Table 2, presented in Figure 14, show that this is indeed the case. There are two notable takeaways from viewing violent in comparison with overall crime crime concentration. First, it is clear that violent crime sees a higher degree of concentration than crime in general. The mean 50 percent concentration level in this sample is 3.06 percent for violent crime, and 5.62 percent for all categories combined, showing that violent crime is significantly more concentrated than crime in general. Second, the concentration level of violent crime at hotspots is far less consistent across cities than is the case with crime categories in aggregate. This means that, while violent crime may represent a greater opportunity for understanding and policing hotspots in that it is more concentrated, it does not conform nicely to the Law of Concentration of Crime at Place.</w:t>
+        <w:t xml:space="preserve">An additional point of intrigue is whether crime concentration differs by violent and nonviolent classification. The violent concentration numbers in Table 2, presented in Figure 14, show that this is indeed the case. There are two notable takeaways from viewing violent in comparison with overall crime concentration. First, it is clear that violent crime sees a higher degree of concentration than crime in general. The mean 50 percent concentration level in </w:t>
+      </w:r>
+      <w:r>
+        <w:rPr>
+          <w:rFonts w:ascii="cmr10" w:eastAsia="Times New Roman" w:hAnsi="cmr10" w:cs="Times New Roman"/>
+          <w:sz w:val="24"/>
+          <w:szCs w:val="24"/>
+        </w:rPr>
+        <w:t>the violent-only</w:t>
+      </w:r>
+      <w:r>
+        <w:rPr>
+          <w:rFonts w:ascii="cmr10" w:eastAsia="Times New Roman" w:hAnsi="cmr10" w:cs="Times New Roman"/>
+          <w:sz w:val="24"/>
+          <w:szCs w:val="24"/>
+        </w:rPr>
+        <w:t xml:space="preserve"> sample is 3.06 percent, and </w:t>
+      </w:r>
+      <w:r>
+        <w:rPr>
+          <w:rFonts w:ascii="cmr10" w:eastAsia="Times New Roman" w:hAnsi="cmr10" w:cs="Times New Roman"/>
+          <w:sz w:val="24"/>
+          <w:szCs w:val="24"/>
+        </w:rPr>
+        <w:t>is</w:t>
+      </w:r>
+      <w:r>
+        <w:rPr>
+          <w:rFonts w:ascii="cmr10" w:eastAsia="Times New Roman" w:hAnsi="cmr10" w:cs="Times New Roman"/>
+          <w:sz w:val="24"/>
+          <w:szCs w:val="24"/>
+        </w:rPr>
+        <w:t xml:space="preserve"> </w:t>
+      </w:r>
+      <w:r>
+        <w:rPr>
+          <w:rFonts w:ascii="cmr10" w:eastAsia="Times New Roman" w:hAnsi="cmr10" w:cs="Times New Roman"/>
+          <w:sz w:val="24"/>
+          <w:szCs w:val="24"/>
+        </w:rPr>
+        <w:t xml:space="preserve">5.62 percent for all categories combined, showing that violent crime is significantly more concentrated than crime in general. Second, the concentration level of violent crime at hotspots is far less consistent across cities than is the case with crime categories in aggregate. This means that, while violent crime may represent a greater opportunity for understanding and policing hotspots in that it is more concentrated, it </w:t>
+      </w:r>
+      <w:r>
+        <w:rPr>
+          <w:rFonts w:ascii="cmr10" w:eastAsia="Times New Roman" w:hAnsi="cmr10" w:cs="Times New Roman"/>
+          <w:sz w:val="24"/>
+          <w:szCs w:val="24"/>
+        </w:rPr>
+        <w:t>does not conform nicely to the law of concentration of crime at p</w:t>
+      </w:r>
+      <w:r>
+        <w:rPr>
+          <w:rFonts w:ascii="cmr10" w:eastAsia="Times New Roman" w:hAnsi="cmr10" w:cs="Times New Roman"/>
+          <w:sz w:val="24"/>
+          <w:szCs w:val="24"/>
+        </w:rPr>
+        <w:t>lace.</w:t>
       </w:r>
     </w:p>
     <w:p>
@@ -10999,7 +12113,16 @@
           <w:sz w:val="24"/>
           <w:szCs w:val="24"/>
         </w:rPr>
-        <w:t>A natural next step to measuring concentration levels is to examine their stability over time. The data show that concentration levels are surprisingly consistent over time in each city in the sample. The city with the highest variance in concentration level is Portland, but even this example varies by only 1.33 percentage points, with a maximum of 5.85 and a minimum of 4.52 percent of its street segments being needed to explain half the city</w:t>
+        <w:t xml:space="preserve">A natural next step to measuring concentration levels is to examine their stability over time. The data show that concentration </w:t>
+      </w:r>
+      <w:r>
+        <w:rPr>
+          <w:rFonts w:ascii="cmr10" w:eastAsia="Times New Roman" w:hAnsi="cmr10" w:cs="Times New Roman"/>
+          <w:sz w:val="24"/>
+          <w:szCs w:val="24"/>
+        </w:rPr>
+        <w:lastRenderedPageBreak/>
+        <w:t>levels are surprisingly consistent over time in each city in the sample. The city with the highest variance in concentration level is Portland, but even this example varies by only 1.33 percentage points, with a maximum of 5.85 and a minimum of 4.52 percent of its street segments being needed to explain half the city</w:t>
       </w:r>
       <w:r>
         <w:rPr>
@@ -11043,7 +12166,6 @@
           <w:sz w:val="24"/>
           <w:szCs w:val="24"/>
         </w:rPr>
-        <w:lastRenderedPageBreak/>
         <w:t xml:space="preserve"> </w:t>
       </w:r>
       <w:r>
@@ -11116,6 +12238,7 @@
           <w:rFonts w:ascii="cmr10" w:hAnsi="cmr10"/>
           <w:noProof/>
         </w:rPr>
+        <w:lastRenderedPageBreak/>
         <w:drawing>
           <wp:inline distT="0" distB="0" distL="0" distR="0" wp14:anchorId="7AB4D3FE" wp14:editId="7C7FB48E">
             <wp:extent cx="4740451" cy="3703872"/>
@@ -11241,6 +12364,7 @@
           <w:rFonts w:ascii="cmr10" w:hAnsi="cmr10"/>
           <w:noProof/>
         </w:rPr>
+        <w:lastRenderedPageBreak/>
         <w:drawing>
           <wp:inline distT="0" distB="0" distL="0" distR="0" wp14:anchorId="0635ADBD" wp14:editId="3641E107">
             <wp:extent cx="4699000" cy="3733800"/>
@@ -11306,7 +12430,6 @@
           <w:rFonts w:ascii="cmr10" w:hAnsi="cmr10"/>
           <w:noProof/>
         </w:rPr>
-        <w:lastRenderedPageBreak/>
         <w:drawing>
           <wp:inline distT="0" distB="0" distL="0" distR="0" wp14:anchorId="5456F16B" wp14:editId="07714AE2">
             <wp:extent cx="4699000" cy="3759200"/>
@@ -11516,7 +12639,6 @@
           <w:sz w:val="24"/>
           <w:szCs w:val="24"/>
         </w:rPr>
-        <w:lastRenderedPageBreak/>
         <w:t>In the longer time series in this sample we observe that these ratios are also robust to volatile macroeconomic conditions. San Francisco, Philadelphia, and Portland all show stable concentration levels throughout the Great Recession and subsequent recovery. Chicago shows stability through both the Great Recession and dotcom bust of 2001 and 2002. This shows that crime concentration levels are resilient to changes in unemployment and market performance.</w:t>
       </w:r>
     </w:p>
@@ -11553,7 +12675,16 @@
           <w:sz w:val="24"/>
           <w:szCs w:val="24"/>
         </w:rPr>
-        <w:t xml:space="preserve">s street segments sees minimal change during a crime wave or drop.  While this is certainly not proof of such a phenomenon, this finding does motivate such a question for further research. </w:t>
+        <w:t xml:space="preserve">s street segments sees minimal change during a crime wave or drop.  While this is certainly not proof </w:t>
+      </w:r>
+      <w:r>
+        <w:rPr>
+          <w:rFonts w:ascii="cmr10" w:eastAsia="Times New Roman" w:hAnsi="cmr10" w:cs="Times New Roman"/>
+          <w:sz w:val="24"/>
+          <w:szCs w:val="24"/>
+        </w:rPr>
+        <w:lastRenderedPageBreak/>
+        <w:t xml:space="preserve">of such a phenomenon, this finding does motivate such a question for further research. </w:t>
       </w:r>
     </w:p>
     <w:p>
@@ -11630,7 +12761,23 @@
           <w:sz w:val="24"/>
           <w:szCs w:val="24"/>
         </w:rPr>
-        <w:t xml:space="preserve">s layout and road quality, for example,  could impact its policeability due to the ways these factors impact intra-city mobility. What I find most likely, however, is that crime is driven by routine activity patterns, which have seen little change in the past few decades for which this data exists. Short of a new shock to daily transportation, working and leisure habits comparable to when the automobile went mainstream in the early 20th century, I would expect crime concentration levels to see little change going forward.    </w:t>
+        <w:t xml:space="preserve">s layout and road quality, for example,  could impact its policeability due to the ways these factors impact intra-city mobility. What I find </w:t>
+      </w:r>
+      <w:r>
+        <w:rPr>
+          <w:rFonts w:ascii="cmr10" w:eastAsia="Times New Roman" w:hAnsi="cmr10" w:cs="Times New Roman"/>
+          <w:sz w:val="24"/>
+          <w:szCs w:val="24"/>
+        </w:rPr>
+        <w:t>more</w:t>
+      </w:r>
+      <w:r>
+        <w:rPr>
+          <w:rFonts w:ascii="cmr10" w:eastAsia="Times New Roman" w:hAnsi="cmr10" w:cs="Times New Roman"/>
+          <w:sz w:val="24"/>
+          <w:szCs w:val="24"/>
+        </w:rPr>
+        <w:t xml:space="preserve"> likely, however, is that crime is driven by routine activity patterns, which have seen little change in the past few decades for which this data exists. Short of a new shock to daily transportation, working and leisure habits comparable to when the automobile went mainstream in the early 20th century, I would expect crime concentration levels to see little change going forward.    </w:t>
       </w:r>
     </w:p>
     <w:p>
@@ -11639,7 +12786,6 @@
       </w:pPr>
       <w:bookmarkStart w:id="32" w:name="_Toc481585355"/>
       <w:r>
-        <w:lastRenderedPageBreak/>
         <w:t>Hotspot Movement Over Time</w:t>
       </w:r>
       <w:bookmarkEnd w:id="32"/>
@@ -11697,6 +12843,7 @@
           <w:sz w:val="24"/>
           <w:szCs w:val="24"/>
         </w:rPr>
+        <w:lastRenderedPageBreak/>
         <w:t>For a measure of hotspot change, I first calculate the hotspots at the 25 percent concentration level for each city. Give these baseline hotspots, I then re-calculate the hotspots at the same concentration level for each subsequent year. Using this procedure, I am able to calculate the percentage of the original year</w:t>
       </w:r>
       <w:r>
@@ -11990,7 +13137,23 @@
           <w:sz w:val="24"/>
           <w:szCs w:val="24"/>
         </w:rPr>
-        <w:t xml:space="preserve">s hotspots change locations each year, they are staying in the same general parts of the city. Particular areas of the west side, south side, and the coast along Lake Michigan, for example, are consistently filled with high-crime street segments. While the specific street segments identified as hotspots within these areas change each year, they are </w:t>
+        <w:t xml:space="preserve">s hotspots change locations each year, they are staying in the same general </w:t>
+      </w:r>
+      <w:r>
+        <w:rPr>
+          <w:rFonts w:ascii="cmr10" w:eastAsia="Times New Roman" w:hAnsi="cmr10" w:cs="Times New Roman"/>
+          <w:sz w:val="24"/>
+          <w:szCs w:val="24"/>
+        </w:rPr>
+        <w:t>areas</w:t>
+      </w:r>
+      <w:r>
+        <w:rPr>
+          <w:rFonts w:ascii="cmr10" w:eastAsia="Times New Roman" w:hAnsi="cmr10" w:cs="Times New Roman"/>
+          <w:sz w:val="24"/>
+          <w:szCs w:val="24"/>
+        </w:rPr>
+        <w:t xml:space="preserve"> of the city. Particular areas of the west side, south side, and the coast along Lake Michigan, for example, are consistently filled with high-crime street segments. While the specific street segments identified as hotspots within these areas change each year, they are </w:t>
       </w:r>
       <w:r>
         <w:rPr>
@@ -12365,7 +13528,23 @@
           <w:sz w:val="24"/>
           <w:szCs w:val="24"/>
         </w:rPr>
-        <w:t>s purpose in its broader community. While a higher level unit of analysis such as a police district misses the underlying subtlety of its subregions,  a street segment is self-contained and socioeconomically homogeneous.</w:t>
+        <w:t>s purpose in its broader community. While a higher level unit of analysis such as a police district misses the underly</w:t>
+      </w:r>
+      <w:r>
+        <w:rPr>
+          <w:rFonts w:ascii="cmr10" w:eastAsia="Times New Roman" w:hAnsi="cmr10" w:cs="Times New Roman"/>
+          <w:sz w:val="24"/>
+          <w:szCs w:val="24"/>
+        </w:rPr>
+        <w:t>ing subtlety of its subregions,</w:t>
+      </w:r>
+      <w:r>
+        <w:rPr>
+          <w:rFonts w:ascii="cmr10" w:eastAsia="Times New Roman" w:hAnsi="cmr10" w:cs="Times New Roman"/>
+          <w:sz w:val="24"/>
+          <w:szCs w:val="24"/>
+        </w:rPr>
+        <w:t xml:space="preserve"> a street segment is self-contained and socioeconomically homogeneous.</w:t>
       </w:r>
     </w:p>
     <w:p>
@@ -12579,6 +13758,14 @@
           <w:szCs w:val="24"/>
         </w:rPr>
         <w:lastRenderedPageBreak/>
+        <w:t>in</w:t>
+      </w:r>
+      <w:r>
+        <w:rPr>
+          <w:rFonts w:ascii="cmr10" w:eastAsia="Times New Roman" w:hAnsi="cmr10" w:cs="Times New Roman"/>
+          <w:sz w:val="24"/>
+          <w:szCs w:val="24"/>
+        </w:rPr>
         <w:t>dependent variables. Once this R</w:t>
       </w:r>
       <w:r>
@@ -12904,7 +14091,23 @@
           <w:sz w:val="24"/>
           <w:szCs w:val="24"/>
         </w:rPr>
-        <w:t>The first thing that stands out in Figure 19 is that the socioeconomic features are highly correlated with the rest of the model. This is presumably because indicators such as income, unemployment, housing crowdedness, and education level are all highly related with one another at the community level. For this reason, I drop all individual socioeconomic features and replace them with a single representative feature called the Intercity Hardship Index. This statistic, first defined by Nathan and Adams (1989), represents the average of the standardized ratios of crowded housing, houses below the poverty line, unemployment, residents without high school diplomas, percent either under 18 or over 64, and negative per capita income. The result is a metric bounded between 0 and 100, capturing six of the major hardship indicators without the concern of including collinear features</w:t>
+        <w:t xml:space="preserve">The first thing that stands out in Figure 19 is that the socioeconomic features are highly correlated with the rest of the model. This is presumably because indicators such as income, unemployment, housing crowdedness, and education level are all highly related with one another at the community level. For this reason, I drop all individual socioeconomic features and replace them with a single representative feature called the Intercity Hardship Index. This statistic, defined by Nathan and Adams (1989), represents the average of the standardized ratios of crowded housing, houses below the poverty line, unemployment, residents without high school diplomas, percent </w:t>
+      </w:r>
+      <w:r>
+        <w:rPr>
+          <w:rFonts w:ascii="cmr10" w:eastAsia="Times New Roman" w:hAnsi="cmr10" w:cs="Times New Roman"/>
+          <w:sz w:val="24"/>
+          <w:szCs w:val="24"/>
+        </w:rPr>
+        <w:t xml:space="preserve">aged </w:t>
+      </w:r>
+      <w:r>
+        <w:rPr>
+          <w:rFonts w:ascii="cmr10" w:eastAsia="Times New Roman" w:hAnsi="cmr10" w:cs="Times New Roman"/>
+          <w:sz w:val="24"/>
+          <w:szCs w:val="24"/>
+        </w:rPr>
+        <w:t>either under 18 or over 64, and negative per capita income. The result is a metric bounded between 0 and 100, capturing six of the major hardship indicators without the concern of including collinear features</w:t>
       </w:r>
       <w:r>
         <w:rPr>
@@ -13077,7 +14280,55 @@
           <w:sz w:val="24"/>
           <w:szCs w:val="24"/>
         </w:rPr>
-        <w:t xml:space="preserve">While the ideal situation would be for the model to have VIF scores of close to one across the board, this is not often achievable with real world data. All things considered, I am surprised by the lack of multicollinearity between spatial features, and argue that the VIF scores shown allow us to accept the coefficients of an OLS model using this data as being reliable. </w:t>
+        <w:t>While the ideal situation would be for the model to have VIF scores of close to one across the board, this is</w:t>
+      </w:r>
+      <w:r>
+        <w:rPr>
+          <w:rFonts w:ascii="cmr10" w:eastAsia="Times New Roman" w:hAnsi="cmr10" w:cs="Times New Roman"/>
+          <w:sz w:val="24"/>
+          <w:szCs w:val="24"/>
+        </w:rPr>
+        <w:t xml:space="preserve"> not often achievable with real-</w:t>
+      </w:r>
+      <w:r>
+        <w:rPr>
+          <w:rFonts w:ascii="cmr10" w:eastAsia="Times New Roman" w:hAnsi="cmr10" w:cs="Times New Roman"/>
+          <w:sz w:val="24"/>
+          <w:szCs w:val="24"/>
+        </w:rPr>
+        <w:t>world data. All things considered, I am surprised by the lack of multicollinearity between spatial features, and argue that the</w:t>
+      </w:r>
+      <w:r>
+        <w:rPr>
+          <w:rFonts w:ascii="cmr10" w:eastAsia="Times New Roman" w:hAnsi="cmr10" w:cs="Times New Roman"/>
+          <w:sz w:val="24"/>
+          <w:szCs w:val="24"/>
+        </w:rPr>
+        <w:t xml:space="preserve"> observed</w:t>
+      </w:r>
+      <w:r>
+        <w:rPr>
+          <w:rFonts w:ascii="cmr10" w:eastAsia="Times New Roman" w:hAnsi="cmr10" w:cs="Times New Roman"/>
+          <w:sz w:val="24"/>
+          <w:szCs w:val="24"/>
+        </w:rPr>
+        <w:t xml:space="preserve"> VIF scores allow us t</w:t>
+      </w:r>
+      <w:r>
+        <w:rPr>
+          <w:rFonts w:ascii="cmr10" w:eastAsia="Times New Roman" w:hAnsi="cmr10" w:cs="Times New Roman"/>
+          <w:sz w:val="24"/>
+          <w:szCs w:val="24"/>
+        </w:rPr>
+        <w:t xml:space="preserve">o accept the coefficients of a </w:t>
+      </w:r>
+      <w:r>
+        <w:rPr>
+          <w:rFonts w:ascii="cmr10" w:eastAsia="Times New Roman" w:hAnsi="cmr10" w:cs="Times New Roman"/>
+          <w:sz w:val="24"/>
+          <w:szCs w:val="24"/>
+        </w:rPr>
+        <w:t xml:space="preserve">model using this data as being reliable. </w:t>
       </w:r>
     </w:p>
     <w:p>
@@ -13138,7 +14389,23 @@
           <w:sz w:val="24"/>
           <w:szCs w:val="24"/>
         </w:rPr>
-        <w:t>The question of which model is most appropriate comes down to the questions of the extent to which interpretability matters and whether to formulate crime concentration as a problem of crime count or the existence of a high-crime low-crime dichotomy. On the first question, interpretability is of high interest, as reliable and understandable coefficients will contribute to an understanding of the relationship between facilities, spatial features, and crime. These relationships have interesting impl</w:t>
+        <w:t xml:space="preserve">The question of </w:t>
+      </w:r>
+      <w:r>
+        <w:rPr>
+          <w:rFonts w:ascii="cmr10" w:eastAsia="Times New Roman" w:hAnsi="cmr10" w:cs="Times New Roman"/>
+          <w:sz w:val="24"/>
+          <w:szCs w:val="24"/>
+        </w:rPr>
+        <w:t>model type</w:t>
+      </w:r>
+      <w:r>
+        <w:rPr>
+          <w:rFonts w:ascii="cmr10" w:eastAsia="Times New Roman" w:hAnsi="cmr10" w:cs="Times New Roman"/>
+          <w:sz w:val="24"/>
+          <w:szCs w:val="24"/>
+        </w:rPr>
+        <w:t xml:space="preserve"> comes down to the questions of the extent to which interpretability matters and whether to formulate crime concentration as a problem of crime count or the existence of a high-crime low-crime dichotomy. On the first question, interpretability is of high interest, as reliable and understandable coefficients will contribute to an understanding of the relationship between facilities, spatial features, and crime. These relationships have interesting impl</w:t>
       </w:r>
       <w:r>
         <w:rPr>
@@ -13182,7 +14449,25 @@
           <w:sz w:val="24"/>
           <w:szCs w:val="24"/>
         </w:rPr>
-        <w:t xml:space="preserve">Considering dependent variables, however, it seems most appropriate to consider crime concentration as a binary dependent variable model. The accuracy of a model of crime in micro places will inevitably be low, and therefore it may not be appropriate to have the illusion of accuracy given by the continuous output of OLS. In the case of crime concentration, a useful binary dependent variable could be set to one when a street is a criminal hotspot at the 25 percent concentration level, and set to zero otherwise. This way, the model would be predicting whether a street is high in crime, rather than attempting to predict exactly how many crimes would happen at a particular street in a given year. Modeling binary hotspots is far more realistic than predicting discrete crime counts, and for this reason I prefer the logit model to OLS despite the challenges of interpretability caused by its nonlinearity. </w:t>
+        <w:t xml:space="preserve">Considering dependent variables, however, it seems most appropriate to consider crime concentration as a binary dependent variable </w:t>
+      </w:r>
+      <w:r>
+        <w:rPr>
+          <w:rFonts w:ascii="cmr10" w:eastAsia="Times New Roman" w:hAnsi="cmr10" w:cs="Times New Roman"/>
+          <w:sz w:val="24"/>
+          <w:szCs w:val="24"/>
+        </w:rPr>
+        <w:t>problem</w:t>
+      </w:r>
+      <w:bookmarkStart w:id="37" w:name="_GoBack"/>
+      <w:bookmarkEnd w:id="37"/>
+      <w:r>
+        <w:rPr>
+          <w:rFonts w:ascii="cmr10" w:eastAsia="Times New Roman" w:hAnsi="cmr10" w:cs="Times New Roman"/>
+          <w:sz w:val="24"/>
+          <w:szCs w:val="24"/>
+        </w:rPr>
+        <w:t xml:space="preserve">. The accuracy of a model of crime in micro places will inevitably be low, and therefore it may not be appropriate to have the illusion of accuracy given by the continuous output of OLS. In the case of crime concentration, a useful binary dependent variable could be set to one when a street is a criminal hotspot at the 25 percent concentration level, and set to zero otherwise. This way, the model would be predicting whether a street is high in crime, rather than attempting to predict exactly how many crimes would happen at a particular street in a given year. Modeling binary hotspots is far more realistic than predicting discrete crime counts, and for this reason I prefer the logit model to OLS despite the challenges of interpretability caused by its nonlinearity. </w:t>
       </w:r>
     </w:p>
     <w:p>
@@ -13202,7 +14487,7 @@
           <w:sz w:val="24"/>
           <w:szCs w:val="24"/>
         </w:rPr>
-        <w:t>The second model-related consideration was whether to use standardized coefficients. The benefit of using standardized coefficients that they allow a direct comparison between variables with different units and scales. Rather than measuring the expected impact of a one-unit change in a regressor on the dependent variable, a standardized coefficient instead measures the expected impact of a one-standard-</w:t>
+        <w:t xml:space="preserve">The second model-related consideration was whether to use standardized coefficients. The benefit of using standardized coefficients that they allow a direct comparison between variables with different units and scales. Rather than measuring the expected impact of a one-unit change in a regressor on the dependent variable, a standardized coefficient instead measures the expected impact of a one-standard-deviation change. This allows the magnitudes of coefficients of different </w:t>
       </w:r>
       <w:r>
         <w:rPr>
@@ -13211,7 +14496,7 @@
           <w:szCs w:val="24"/>
         </w:rPr>
         <w:lastRenderedPageBreak/>
-        <w:t xml:space="preserve">deviation change. This allows the magnitudes of coefficients of different units and scales to be measured against one another, which is of particular use due to the differing scales and units of features such as street segment length, the hardship index, and the counts of retirement homes and storefronts within one block. </w:t>
+        <w:t xml:space="preserve">units and scales to be measured against one another, which is of particular use due to the differing scales and units of features such as street segment length, the hardship index, and the counts of retirement homes and storefronts within one block. </w:t>
       </w:r>
     </w:p>
     <w:p>
@@ -13254,21 +14539,21 @@
       <w:pPr>
         <w:pStyle w:val="Heading2"/>
       </w:pPr>
-      <w:bookmarkStart w:id="37" w:name="_Toc481585359"/>
+      <w:bookmarkStart w:id="38" w:name="_Toc481585359"/>
       <w:r>
         <w:t>Model Specification</w:t>
       </w:r>
-      <w:bookmarkEnd w:id="37"/>
+      <w:bookmarkEnd w:id="38"/>
     </w:p>
     <w:p>
       <w:pPr>
         <w:pStyle w:val="Heading3"/>
       </w:pPr>
-      <w:bookmarkStart w:id="38" w:name="_Toc481585360"/>
+      <w:bookmarkStart w:id="39" w:name="_Toc481585360"/>
       <w:r>
         <w:t>Ordinary Least Squares</w:t>
       </w:r>
-      <w:bookmarkEnd w:id="38"/>
+      <w:bookmarkEnd w:id="39"/>
     </w:p>
     <w:p>
       <w:pPr>
@@ -14415,11 +15700,11 @@
       <w:pPr>
         <w:pStyle w:val="Heading3"/>
       </w:pPr>
-      <w:bookmarkStart w:id="39" w:name="_Toc481585361"/>
+      <w:bookmarkStart w:id="40" w:name="_Toc481585361"/>
       <w:r>
         <w:t>Beta Regression</w:t>
       </w:r>
-      <w:bookmarkEnd w:id="39"/>
+      <w:bookmarkEnd w:id="40"/>
     </w:p>
     <w:p>
       <w:pPr>
@@ -14552,8 +15837,19 @@
           <w:sz w:val="24"/>
           <w:szCs w:val="24"/>
         </w:rPr>
-        <w:t xml:space="preserve">are all standardized with mean zero and standard </w:t>
-      </w:r>
+        <w:t>are all standardized with mean zero and standard deviation one. Formally, beginning with the OLS estimator, we first subtract the means of each term so that</w:t>
+      </w:r>
+    </w:p>
+    <w:p>
+      <w:pPr>
+        <w:spacing w:line="360" w:lineRule="auto"/>
+        <w:jc w:val="center"/>
+        <w:rPr>
+          <w:rFonts w:ascii="cmr10" w:eastAsia="Times New Roman" w:hAnsi="cmr10" w:cs="Times New Roman"/>
+          <w:sz w:val="24"/>
+          <w:szCs w:val="24"/>
+        </w:rPr>
+      </w:pPr>
       <w:r>
         <w:rPr>
           <w:rFonts w:ascii="cmr10" w:eastAsia="Times New Roman" w:hAnsi="cmr10" w:cs="Times New Roman"/>
@@ -14561,25 +15857,6 @@
           <w:szCs w:val="24"/>
         </w:rPr>
         <w:lastRenderedPageBreak/>
-        <w:t>deviation one. Formally, beginning with the OLS estimator, we first subtract the means of each term so that</w:t>
-      </w:r>
-    </w:p>
-    <w:p>
-      <w:pPr>
-        <w:spacing w:line="360" w:lineRule="auto"/>
-        <w:jc w:val="center"/>
-        <w:rPr>
-          <w:rFonts w:ascii="cmr10" w:eastAsia="Times New Roman" w:hAnsi="cmr10" w:cs="Times New Roman"/>
-          <w:sz w:val="24"/>
-          <w:szCs w:val="24"/>
-        </w:rPr>
-      </w:pPr>
-      <w:r>
-        <w:rPr>
-          <w:rFonts w:ascii="cmr10" w:eastAsia="Times New Roman" w:hAnsi="cmr10" w:cs="Times New Roman"/>
-          <w:sz w:val="24"/>
-          <w:szCs w:val="24"/>
-        </w:rPr>
         <w:t>(</w:t>
       </w:r>
       <m:oMath>
@@ -16590,11 +17867,11 @@
       <w:pPr>
         <w:pStyle w:val="Heading3"/>
       </w:pPr>
-      <w:bookmarkStart w:id="40" w:name="_Toc481585362"/>
+      <w:bookmarkStart w:id="41" w:name="_Toc481585362"/>
       <w:r>
         <w:t>Logit</w:t>
       </w:r>
-      <w:bookmarkEnd w:id="40"/>
+      <w:bookmarkEnd w:id="41"/>
     </w:p>
     <w:p>
       <w:pPr>
@@ -16613,7 +17890,23 @@
           <w:sz w:val="24"/>
           <w:szCs w:val="24"/>
         </w:rPr>
-        <w:t xml:space="preserve">Ordinary least squares is no longer an appropriate model when the dependent variable is binary. While it is possible to run a linear </w:t>
+        <w:t>Ordinary least squares is no longer an appropriate model when the dependent variable is binary. While it is possible to run a linear probability model, the result will be a probabilistic model whose values either exceed one or fall below zero for most of the function</w:t>
+      </w:r>
+      <w:r>
+        <w:rPr>
+          <w:rFonts w:ascii="Calibri" w:eastAsia="Calibri" w:hAnsi="Calibri" w:cs="Calibri"/>
+          <w:sz w:val="24"/>
+          <w:szCs w:val="24"/>
+        </w:rPr>
+        <w:t>’</w:t>
+      </w:r>
+      <w:r>
+        <w:rPr>
+          <w:rFonts w:ascii="cmr10" w:eastAsia="Times New Roman" w:hAnsi="cmr10" w:cs="Times New Roman"/>
+          <w:sz w:val="24"/>
+          <w:szCs w:val="24"/>
+        </w:rPr>
+        <w:t xml:space="preserve">s domain. </w:t>
       </w:r>
       <w:r>
         <w:rPr>
@@ -16622,23 +17915,7 @@
           <w:szCs w:val="24"/>
         </w:rPr>
         <w:lastRenderedPageBreak/>
-        <w:t>probability model, the result will be a probabilistic model whose values either exceed one or fall below zero for most of the function</w:t>
-      </w:r>
-      <w:r>
-        <w:rPr>
-          <w:rFonts w:ascii="Calibri" w:eastAsia="Calibri" w:hAnsi="Calibri" w:cs="Calibri"/>
-          <w:sz w:val="24"/>
-          <w:szCs w:val="24"/>
-        </w:rPr>
-        <w:t>’</w:t>
-      </w:r>
-      <w:r>
-        <w:rPr>
-          <w:rFonts w:ascii="cmr10" w:eastAsia="Times New Roman" w:hAnsi="cmr10" w:cs="Times New Roman"/>
-          <w:sz w:val="24"/>
-          <w:szCs w:val="24"/>
-        </w:rPr>
-        <w:t xml:space="preserve">s domain. The logit model is a solution to this, being linear in parameters and bounded between zero and one. </w:t>
+        <w:t xml:space="preserve">The logit model is a solution to this, being linear in parameters and bounded between zero and one. </w:t>
       </w:r>
     </w:p>
     <w:p>
@@ -18107,11 +19384,11 @@
       <w:pPr>
         <w:pStyle w:val="Heading3"/>
       </w:pPr>
-      <w:bookmarkStart w:id="41" w:name="_Toc481585363"/>
+      <w:bookmarkStart w:id="42" w:name="_Toc481585363"/>
       <w:r>
         <w:t>Standardized Logit</w:t>
       </w:r>
-      <w:bookmarkEnd w:id="41"/>
+      <w:bookmarkEnd w:id="42"/>
     </w:p>
     <w:p>
       <w:pPr>
@@ -18149,8 +19426,6 @@
         </w:rPr>
         <w:t xml:space="preserve">s independent variables and running the same logit model on the z scores of the original variables. While the standardized logit coefficients will be uninterpretable for the same reason as the non-standardized ones, their marginal effects will be comparable despite differing units and scales. </w:t>
       </w:r>
-      <w:bookmarkStart w:id="42" w:name="_GoBack"/>
-      <w:bookmarkEnd w:id="42"/>
     </w:p>
     <w:p>
       <w:pPr>
@@ -21293,7 +22568,7 @@
   <w15:commentEx w15:paraId="5F245AC1" w15:done="0"/>
   <w15:commentEx w15:paraId="10BA799B" w15:done="0"/>
   <w15:commentEx w15:paraId="5CD7DA77" w15:done="0"/>
-  <w15:commentEx w15:paraId="5FE4F90B" w15:done="0"/>
+  <w15:commentEx w15:paraId="2276580E" w15:done="0"/>
   <w15:commentEx w15:paraId="6E3317D3" w15:done="0"/>
   <w15:commentEx w15:paraId="3925EB05" w15:done="0"/>
   <w15:commentEx w15:paraId="7EB5F1E9" w15:done="0"/>
@@ -21395,7 +22670,7 @@
         <w:rStyle w:val="PageNumber"/>
         <w:noProof/>
       </w:rPr>
-      <w:t>63</w:t>
+      <w:t>49</w:t>
     </w:r>
     <w:r>
       <w:rPr>
@@ -23740,7 +25015,7 @@
 </file>
 
 <file path=customXml/itemProps1.xml><?xml version="1.0" encoding="utf-8"?>
-<ds:datastoreItem xmlns:ds="http://schemas.openxmlformats.org/officeDocument/2006/customXml" ds:itemID="{586CA029-FD51-7647-8755-C944DD1BABC6}">
+<ds:datastoreItem xmlns:ds="http://schemas.openxmlformats.org/officeDocument/2006/customXml" ds:itemID="{B2CFB9E7-7D6A-A549-93F2-4F48A457FBD7}">
   <ds:schemaRefs>
     <ds:schemaRef ds:uri="http://schemas.openxmlformats.org/officeDocument/2006/bibliography"/>
   </ds:schemaRefs>

</xml_diff>